<commit_message>
Correct the way to count number of random pair in Assignment3 Part 2 & 3
</commit_message>
<xml_diff>
--- a/assignments/assignment3/report/Report Assignment3.docx
+++ b/assignments/assignment3/report/Report Assignment3.docx
@@ -207,6 +207,7 @@
         <w:framePr w:w="0" w:wrap="auto" w:vAnchor="margin" w:hAnchor="text" w:yAlign="inline"/>
         <w:widowControl/>
         <w:numPr>
+          <w:ilvl w:val="0"/>
           <w:numId w:val="0"/>
         </w:numPr>
         <w:suppressLineNumbers w:val="0"/>
@@ -237,23 +238,7 @@
           <w:szCs w:val="32"/>
           <w:rtl w:val="0"/>
         </w:rPr>
-        <w:t xml:space="preserve">The </w:t>
-      </w:r>
-      <w:r>
-        <w:rPr>
-          <w:sz w:val="32"/>
-          <w:szCs w:val="32"/>
-          <w:rtl w:val="0"/>
-        </w:rPr>
-        <w:t>screenshot</w:t>
-      </w:r>
-      <w:r>
-        <w:rPr>
-          <w:sz w:val="32"/>
-          <w:szCs w:val="32"/>
-          <w:rtl w:val="0"/>
-        </w:rPr>
-        <w:t xml:space="preserve"> of Unit test `</w:t>
+        <w:t>The screenshot of Unit test `</w:t>
       </w:r>
       <w:r>
         <w:rPr>
@@ -670,7 +655,7 @@
           <wp:inline distT="0" distB="0" distL="114300" distR="114300">
             <wp:extent cx="5925820" cy="3703320"/>
             <wp:effectExtent l="0" t="0" r="17780" b="5080"/>
-            <wp:docPr id="4" name="图片 4" descr="Part2_main_count"/>
+            <wp:docPr id="1" name="图片 1" descr="屏幕快照 2021-10-05 20.22.53"/>
             <wp:cNvGraphicFramePr>
               <a:graphicFrameLocks xmlns:a="http://schemas.openxmlformats.org/drawingml/2006/main" noChangeAspect="1"/>
             </wp:cNvGraphicFramePr>
@@ -678,7 +663,7 @@
               <a:graphicData uri="http://schemas.openxmlformats.org/drawingml/2006/picture">
                 <pic:pic xmlns:pic="http://schemas.openxmlformats.org/drawingml/2006/picture">
                   <pic:nvPicPr>
-                    <pic:cNvPr id="4" name="图片 4" descr="Part2_main_count"/>
+                    <pic:cNvPr id="1" name="图片 1" descr="屏幕快照 2021-10-05 20.22.53"/>
                     <pic:cNvPicPr>
                       <a:picLocks noChangeAspect="1"/>
                     </pic:cNvPicPr>
@@ -1040,7 +1025,7 @@
           <w:rtl w:val="0"/>
           <w:lang w:eastAsia="zh-Hans"/>
         </w:rPr>
-        <w:t>C</w:t>
+        <w:t xml:space="preserve">Connected </w:t>
       </w:r>
       <w:r>
         <w:rPr>
@@ -1052,7 +1037,7 @@
           <w:rtl w:val="0"/>
           <w:lang w:eastAsia="zh-Hans"/>
         </w:rPr>
-        <w:t xml:space="preserve">onnected </w:t>
+        <w:t>1000</w:t>
       </w:r>
       <w:r>
         <w:rPr>
@@ -1064,7 +1049,31 @@
           <w:rtl w:val="0"/>
           <w:lang w:eastAsia="zh-Hans"/>
         </w:rPr>
-        <w:t>1000000 sites by 999999 pairs</w:t>
+        <w:t xml:space="preserve"> sites by </w:t>
+      </w:r>
+      <w:r>
+        <w:rPr>
+          <w:rFonts w:hint="default"/>
+          <w:b w:val="0"/>
+          <w:bCs w:val="0"/>
+          <w:sz w:val="32"/>
+          <w:szCs w:val="32"/>
+          <w:rtl w:val="0"/>
+          <w:lang w:eastAsia="zh-Hans"/>
+        </w:rPr>
+        <w:t>1093 random</w:t>
+      </w:r>
+      <w:r>
+        <w:rPr>
+          <w:rFonts w:hint="default"/>
+          <w:b w:val="0"/>
+          <w:bCs w:val="0"/>
+          <w:sz w:val="32"/>
+          <w:szCs w:val="32"/>
+          <w:rtl w:val="0"/>
+          <w:lang w:eastAsia="zh-Hans"/>
+        </w:rPr>
+        <w:t xml:space="preserve"> pairs</w:t>
       </w:r>
     </w:p>
     <w:p>
@@ -1114,7 +1123,55 @@
           <w:rtl w:val="0"/>
           <w:lang w:eastAsia="zh-Hans"/>
         </w:rPr>
-        <w:t>Connected 10000 sites by 9999 pairs</w:t>
+        <w:t xml:space="preserve">Connected </w:t>
+      </w:r>
+      <w:r>
+        <w:rPr>
+          <w:rFonts w:hint="default"/>
+          <w:b w:val="0"/>
+          <w:bCs w:val="0"/>
+          <w:sz w:val="32"/>
+          <w:szCs w:val="32"/>
+          <w:rtl w:val="0"/>
+          <w:lang w:eastAsia="zh-Hans"/>
+        </w:rPr>
+        <w:t>5</w:t>
+      </w:r>
+      <w:r>
+        <w:rPr>
+          <w:rFonts w:hint="default"/>
+          <w:b w:val="0"/>
+          <w:bCs w:val="0"/>
+          <w:sz w:val="32"/>
+          <w:szCs w:val="32"/>
+          <w:rtl w:val="0"/>
+          <w:lang w:eastAsia="zh-Hans"/>
+        </w:rPr>
+        <w:t xml:space="preserve">00 sites by </w:t>
+      </w:r>
+      <w:r>
+        <w:rPr>
+          <w:rFonts w:hint="default"/>
+          <w:b w:val="0"/>
+          <w:bCs w:val="0"/>
+          <w:sz w:val="32"/>
+          <w:szCs w:val="32"/>
+          <w:rtl w:val="0"/>
+          <w:lang w:eastAsia="zh-Hans"/>
+        </w:rPr>
+        <w:t>816 random</w:t>
+      </w:r>
+      <w:r>
+        <w:rPr>
+          <w:rFonts w:hint="default"/>
+          <w:b w:val="0"/>
+          <w:bCs w:val="0"/>
+          <w:sz w:val="32"/>
+          <w:szCs w:val="32"/>
+          <w:rtl w:val="0"/>
+          <w:lang w:eastAsia="zh-Hans"/>
+        </w:rPr>
+        <w:t xml:space="preserve"> pairs</w:t>
       </w:r>
     </w:p>
     <w:p>
@@ -1164,7 +1221,79 @@
           <w:rtl w:val="0"/>
           <w:lang w:eastAsia="zh-Hans"/>
         </w:rPr>
-        <w:t>Connected 1000 sites by 999 pairs</w:t>
+        <w:t xml:space="preserve">Connected </w:t>
+      </w:r>
+      <w:r>
+        <w:rPr>
+          <w:rFonts w:hint="default"/>
+          <w:b w:val="0"/>
+          <w:bCs w:val="0"/>
+          <w:sz w:val="32"/>
+          <w:szCs w:val="32"/>
+          <w:rtl w:val="0"/>
+          <w:lang w:eastAsia="zh-Hans"/>
+        </w:rPr>
+        <w:t>100</w:t>
+      </w:r>
+      <w:r>
+        <w:rPr>
+          <w:rFonts w:hint="default"/>
+          <w:b w:val="0"/>
+          <w:bCs w:val="0"/>
+          <w:sz w:val="32"/>
+          <w:szCs w:val="32"/>
+          <w:rtl w:val="0"/>
+          <w:lang w:eastAsia="zh-Hans"/>
+        </w:rPr>
+        <w:t xml:space="preserve"> sites by </w:t>
+      </w:r>
+      <w:r>
+        <w:rPr>
+          <w:rFonts w:hint="default"/>
+          <w:b w:val="0"/>
+          <w:bCs w:val="0"/>
+          <w:sz w:val="32"/>
+          <w:szCs w:val="32"/>
+          <w:rtl w:val="0"/>
+          <w:lang w:eastAsia="zh-Hans"/>
+        </w:rPr>
+        <w:t>132</w:t>
+      </w:r>
+      <w:r>
+        <w:rPr>
+          <w:rFonts w:hint="default"/>
+          <w:b w:val="0"/>
+          <w:bCs w:val="0"/>
+          <w:sz w:val="32"/>
+          <w:szCs w:val="32"/>
+          <w:rtl w:val="0"/>
+          <w:lang w:eastAsia="zh-Hans"/>
+        </w:rPr>
+        <w:t xml:space="preserve"> </w:t>
+      </w:r>
+      <w:r>
+        <w:rPr>
+          <w:rFonts w:hint="default"/>
+          <w:b w:val="0"/>
+          <w:bCs w:val="0"/>
+          <w:sz w:val="32"/>
+          <w:szCs w:val="32"/>
+          <w:rtl w:val="0"/>
+          <w:lang w:eastAsia="zh-Hans"/>
+        </w:rPr>
+        <w:t xml:space="preserve">random </w:t>
+      </w:r>
+      <w:r>
+        <w:rPr>
+          <w:rFonts w:hint="default"/>
+          <w:b w:val="0"/>
+          <w:bCs w:val="0"/>
+          <w:sz w:val="32"/>
+          <w:szCs w:val="32"/>
+          <w:rtl w:val="0"/>
+          <w:lang w:eastAsia="zh-Hans"/>
+        </w:rPr>
+        <w:t>pairs</w:t>
       </w:r>
     </w:p>
     <w:p>
@@ -1214,7 +1343,55 @@
           <w:rtl w:val="0"/>
           <w:lang w:eastAsia="zh-Hans"/>
         </w:rPr>
-        <w:t>Connected 100 sites by 99 pairs</w:t>
+        <w:t xml:space="preserve">Connected </w:t>
+      </w:r>
+      <w:r>
+        <w:rPr>
+          <w:rFonts w:hint="default"/>
+          <w:b w:val="0"/>
+          <w:bCs w:val="0"/>
+          <w:sz w:val="32"/>
+          <w:szCs w:val="32"/>
+          <w:rtl w:val="0"/>
+          <w:lang w:eastAsia="zh-Hans"/>
+        </w:rPr>
+        <w:t>30</w:t>
+      </w:r>
+      <w:r>
+        <w:rPr>
+          <w:rFonts w:hint="default"/>
+          <w:b w:val="0"/>
+          <w:bCs w:val="0"/>
+          <w:sz w:val="32"/>
+          <w:szCs w:val="32"/>
+          <w:rtl w:val="0"/>
+          <w:lang w:eastAsia="zh-Hans"/>
+        </w:rPr>
+        <w:t xml:space="preserve"> sites by </w:t>
+      </w:r>
+      <w:r>
+        <w:rPr>
+          <w:rFonts w:hint="default"/>
+          <w:b w:val="0"/>
+          <w:bCs w:val="0"/>
+          <w:sz w:val="32"/>
+          <w:szCs w:val="32"/>
+          <w:rtl w:val="0"/>
+          <w:lang w:eastAsia="zh-Hans"/>
+        </w:rPr>
+        <w:t>57 random</w:t>
+      </w:r>
+      <w:r>
+        <w:rPr>
+          <w:rFonts w:hint="default"/>
+          <w:b w:val="0"/>
+          <w:bCs w:val="0"/>
+          <w:sz w:val="32"/>
+          <w:szCs w:val="32"/>
+          <w:rtl w:val="0"/>
+          <w:lang w:eastAsia="zh-Hans"/>
+        </w:rPr>
+        <w:t xml:space="preserve"> pairs</w:t>
       </w:r>
     </w:p>
     <w:p>
@@ -1264,7 +1441,55 @@
           <w:rtl w:val="0"/>
           <w:lang w:eastAsia="zh-Hans"/>
         </w:rPr>
-        <w:t>Connected 10 sites by 9 pairs</w:t>
+        <w:t xml:space="preserve">Connected </w:t>
+      </w:r>
+      <w:r>
+        <w:rPr>
+          <w:rFonts w:hint="default"/>
+          <w:b w:val="0"/>
+          <w:bCs w:val="0"/>
+          <w:sz w:val="32"/>
+          <w:szCs w:val="32"/>
+          <w:rtl w:val="0"/>
+          <w:lang w:eastAsia="zh-Hans"/>
+        </w:rPr>
+        <w:t>10</w:t>
+      </w:r>
+      <w:r>
+        <w:rPr>
+          <w:rFonts w:hint="default"/>
+          <w:b w:val="0"/>
+          <w:bCs w:val="0"/>
+          <w:sz w:val="32"/>
+          <w:szCs w:val="32"/>
+          <w:rtl w:val="0"/>
+          <w:lang w:eastAsia="zh-Hans"/>
+        </w:rPr>
+        <w:t xml:space="preserve"> sites by </w:t>
+      </w:r>
+      <w:r>
+        <w:rPr>
+          <w:rFonts w:hint="default"/>
+          <w:b w:val="0"/>
+          <w:bCs w:val="0"/>
+          <w:sz w:val="32"/>
+          <w:szCs w:val="32"/>
+          <w:rtl w:val="0"/>
+          <w:lang w:eastAsia="zh-Hans"/>
+        </w:rPr>
+        <w:t>20 random</w:t>
+      </w:r>
+      <w:r>
+        <w:rPr>
+          <w:rFonts w:hint="default"/>
+          <w:b w:val="0"/>
+          <w:bCs w:val="0"/>
+          <w:sz w:val="32"/>
+          <w:szCs w:val="32"/>
+          <w:rtl w:val="0"/>
+          <w:lang w:eastAsia="zh-Hans"/>
+        </w:rPr>
+        <w:t xml:space="preserve"> pairs</w:t>
       </w:r>
     </w:p>
     <w:p>
@@ -1314,7 +1539,55 @@
           <w:rtl w:val="0"/>
           <w:lang w:eastAsia="zh-Hans"/>
         </w:rPr>
-        <w:t>Connected 1 sites by 0 pairs</w:t>
+        <w:t xml:space="preserve">Connected </w:t>
+      </w:r>
+      <w:r>
+        <w:rPr>
+          <w:rFonts w:hint="default"/>
+          <w:b w:val="0"/>
+          <w:bCs w:val="0"/>
+          <w:sz w:val="32"/>
+          <w:szCs w:val="32"/>
+          <w:rtl w:val="0"/>
+          <w:lang w:eastAsia="zh-Hans"/>
+        </w:rPr>
+        <w:t>5</w:t>
+      </w:r>
+      <w:r>
+        <w:rPr>
+          <w:rFonts w:hint="default"/>
+          <w:b w:val="0"/>
+          <w:bCs w:val="0"/>
+          <w:sz w:val="32"/>
+          <w:szCs w:val="32"/>
+          <w:rtl w:val="0"/>
+          <w:lang w:eastAsia="zh-Hans"/>
+        </w:rPr>
+        <w:t xml:space="preserve"> sites by </w:t>
+      </w:r>
+      <w:r>
+        <w:rPr>
+          <w:rFonts w:hint="default"/>
+          <w:b w:val="0"/>
+          <w:bCs w:val="0"/>
+          <w:sz w:val="32"/>
+          <w:szCs w:val="32"/>
+          <w:rtl w:val="0"/>
+          <w:lang w:eastAsia="zh-Hans"/>
+        </w:rPr>
+        <w:t>7</w:t>
+      </w:r>
+      <w:r>
+        <w:rPr>
+          <w:rFonts w:hint="default"/>
+          <w:b w:val="0"/>
+          <w:bCs w:val="0"/>
+          <w:sz w:val="32"/>
+          <w:szCs w:val="32"/>
+          <w:rtl w:val="0"/>
+          <w:lang w:eastAsia="zh-Hans"/>
+        </w:rPr>
+        <w:t xml:space="preserve"> pairs</w:t>
       </w:r>
     </w:p>
     <w:p>
@@ -1416,17 +1689,19 @@
         <w:outlineLvl w:val="9"/>
         <w:rPr>
           <w:rFonts w:hint="eastAsia"/>
-          <w:sz w:val="32"/>
-          <w:szCs w:val="32"/>
-          <w:rtl w:val="0"/>
-        </w:rPr>
-      </w:pPr>
-      <w:r>
-        <w:rPr>
           <w:b/>
           <w:bCs/>
-          <w:sz w:val="32"/>
-          <w:szCs w:val="32"/>
+          <w:sz w:val="44"/>
+          <w:szCs w:val="44"/>
+          <w:rtl w:val="0"/>
+        </w:rPr>
+      </w:pPr>
+      <w:r>
+        <w:rPr>
+          <w:b/>
+          <w:bCs/>
+          <w:sz w:val="44"/>
+          <w:szCs w:val="44"/>
           <w:rtl w:val="0"/>
         </w:rPr>
         <w:t>Part3</w:t>
@@ -1473,16 +1748,7 @@
           <w:szCs w:val="32"/>
           <w:rtl w:val="0"/>
         </w:rPr>
-        <w:t>I drew a table which records</w:t>
-      </w:r>
-      <w:r>
-        <w:rPr>
-          <w:rFonts w:hint="default"/>
-          <w:sz w:val="32"/>
-          <w:szCs w:val="32"/>
-          <w:rtl w:val="0"/>
-        </w:rPr>
-        <w:t xml:space="preserve"> the number of site(s) in graph (represented by variable n) and the number pair(s) (represented by variable m) to make sure all sites are connected or we </w:t>
+        <w:t xml:space="preserve">I drew a table which records the number of site(s) in graph (represented by variable n) and the number pair(s) (represented by variable m) to make sure all sites are connected or we </w:t>
       </w:r>
       <w:r>
         <w:rPr>
@@ -1502,16 +1768,7 @@
           <w:szCs w:val="32"/>
           <w:rtl w:val="0"/>
         </w:rPr>
-        <w:t xml:space="preserve">in the same union, </w:t>
-      </w:r>
-      <w:r>
-        <w:rPr>
-          <w:rFonts w:hint="default"/>
-          <w:sz w:val="32"/>
-          <w:szCs w:val="32"/>
-          <w:rtl w:val="0"/>
-        </w:rPr>
-        <w:t>as following:</w:t>
+        <w:t>in the same union, as following:</w:t>
       </w:r>
     </w:p>
     <w:tbl>
@@ -1551,7 +1808,7 @@
           </w:tblBorders>
         </w:tblPrEx>
         <w:trPr>
-          <w:trHeight w:val="984" w:hRule="atLeast"/>
+          <w:trHeight w:val="509" w:hRule="atLeast"/>
           <w:jc w:val="center"/>
         </w:trPr>
         <w:tc>
@@ -1587,6 +1844,8 @@
               <w:outlineLvl w:val="9"/>
               <w:rPr>
                 <w:rFonts w:hint="eastAsia"/>
+                <w:b/>
+                <w:bCs/>
                 <w:sz w:val="32"/>
                 <w:szCs w:val="32"/>
                 <w:vertAlign w:val="baseline"/>
@@ -1908,7 +2167,7 @@
                 <w:vertAlign w:val="baseline"/>
                 <w:rtl w:val="0"/>
               </w:rPr>
-              <w:t>9</w:t>
+              <w:t>22</w:t>
             </w:r>
           </w:p>
         </w:tc>
@@ -2034,7 +2293,7 @@
                 <w:vertAlign w:val="baseline"/>
                 <w:rtl w:val="0"/>
               </w:rPr>
-              <w:t>99</w:t>
+              <w:t>187</w:t>
             </w:r>
           </w:p>
         </w:tc>
@@ -2159,7 +2418,7 @@
                 <w:vertAlign w:val="baseline"/>
                 <w:rtl w:val="0"/>
               </w:rPr>
-              <w:t>999</w:t>
+              <w:t>1097</w:t>
             </w:r>
           </w:p>
         </w:tc>
@@ -2284,7 +2543,7 @@
                 <w:vertAlign w:val="baseline"/>
                 <w:rtl w:val="0"/>
               </w:rPr>
-              <w:t>9999</w:t>
+              <w:t>10035</w:t>
             </w:r>
           </w:p>
         </w:tc>
@@ -2358,7 +2617,21 @@
                 <w:vertAlign w:val="baseline"/>
                 <w:rtl w:val="0"/>
               </w:rPr>
-              <w:t>100000</w:t>
+              <w:t>10000</w:t>
+            </w:r>
+            <w:r>
+              <w:rPr>
+                <w:rFonts w:hint="default"/>
+                <w:b/>
+                <w:bCs/>
+                <w:i w:val="0"/>
+                <w:iCs w:val="0"/>
+                <w:sz w:val="32"/>
+                <w:szCs w:val="32"/>
+                <w:vertAlign w:val="baseline"/>
+                <w:rtl w:val="0"/>
+              </w:rPr>
+              <w:t>0</w:t>
             </w:r>
           </w:p>
         </w:tc>
@@ -2409,7 +2682,7 @@
                 <w:vertAlign w:val="baseline"/>
                 <w:rtl w:val="0"/>
               </w:rPr>
-              <w:t>99999</w:t>
+              <w:t>100021</w:t>
             </w:r>
           </w:p>
         </w:tc>
@@ -2418,6 +2691,7 @@
     <w:p>
       <w:pPr>
         <w:pStyle w:val="2"/>
+        <w:framePr/>
         <w:jc w:val="center"/>
       </w:pPr>
       <w:r>
@@ -2441,6 +2715,1449 @@
       <w:r>
         <w:t xml:space="preserve"> Result between the number of objects (n) and the number of pairs (m)</w:t>
       </w:r>
+    </w:p>
+    <w:p>
+      <w:pPr>
+        <w:framePr w:w="0" w:wrap="auto" w:vAnchor="margin" w:hAnchor="text" w:yAlign="inline"/>
+      </w:pPr>
+    </w:p>
+    <w:p>
+      <w:pPr>
+        <w:framePr w:w="0" w:wrap="auto" w:vAnchor="margin" w:hAnchor="text" w:yAlign="inline"/>
+      </w:pPr>
+    </w:p>
+    <w:tbl>
+      <w:tblPr>
+        <w:tblStyle w:val="6"/>
+        <w:tblW w:w="3789" w:type="dxa"/>
+        <w:jc w:val="center"/>
+        <w:tblBorders>
+          <w:top w:val="single" w:color="auto" w:sz="4" w:space="0"/>
+          <w:left w:val="single" w:color="auto" w:sz="4" w:space="0"/>
+          <w:bottom w:val="single" w:color="auto" w:sz="4" w:space="0"/>
+          <w:right w:val="single" w:color="auto" w:sz="4" w:space="0"/>
+          <w:insideH w:val="single" w:color="auto" w:sz="4" w:space="0"/>
+          <w:insideV w:val="single" w:color="auto" w:sz="4" w:space="0"/>
+        </w:tblBorders>
+        <w:tblLayout w:type="fixed"/>
+        <w:tblCellMar>
+          <w:top w:w="0" w:type="dxa"/>
+          <w:left w:w="108" w:type="dxa"/>
+          <w:bottom w:w="0" w:type="dxa"/>
+          <w:right w:w="108" w:type="dxa"/>
+        </w:tblCellMar>
+      </w:tblPr>
+      <w:tblGrid>
+        <w:gridCol w:w="1474"/>
+        <w:gridCol w:w="2315"/>
+      </w:tblGrid>
+      <w:tr>
+        <w:tblPrEx>
+          <w:tblBorders>
+            <w:top w:val="single" w:color="auto" w:sz="4" w:space="0"/>
+            <w:left w:val="single" w:color="auto" w:sz="4" w:space="0"/>
+            <w:bottom w:val="single" w:color="auto" w:sz="4" w:space="0"/>
+            <w:right w:val="single" w:color="auto" w:sz="4" w:space="0"/>
+            <w:insideH w:val="single" w:color="auto" w:sz="4" w:space="0"/>
+            <w:insideV w:val="single" w:color="auto" w:sz="4" w:space="0"/>
+          </w:tblBorders>
+        </w:tblPrEx>
+        <w:trPr>
+          <w:trHeight w:val="555" w:hRule="atLeast"/>
+          <w:jc w:val="center"/>
+        </w:trPr>
+        <w:tc>
+          <w:tcPr>
+            <w:tcW w:w="1474" w:type="dxa"/>
+          </w:tcPr>
+          <w:p>
+            <w:pPr>
+              <w:pStyle w:val="10"/>
+              <w:keepNext w:val="0"/>
+              <w:keepLines w:val="0"/>
+              <w:pageBreakBefore w:val="0"/>
+              <w:framePr w:w="0" w:wrap="auto" w:vAnchor="margin" w:hAnchor="text" w:yAlign="inline"/>
+              <w:widowControl/>
+              <w:numPr>
+                <w:ilvl w:val="0"/>
+                <w:numId w:val="0"/>
+              </w:numPr>
+              <w:suppressLineNumbers w:val="0"/>
+              <w:pBdr>
+                <w:top w:val="none" w:color="auto" w:sz="0" w:space="0"/>
+                <w:left w:val="none" w:color="auto" w:sz="0" w:space="0"/>
+                <w:bottom w:val="none" w:color="auto" w:sz="0" w:space="0"/>
+                <w:right w:val="none" w:color="auto" w:sz="0" w:space="0"/>
+                <w:between w:val="none" w:color="auto" w:sz="0" w:space="0"/>
+              </w:pBdr>
+              <w:shd w:val="clear"/>
+              <w:suppressAutoHyphens w:val="0"/>
+              <w:bidi w:val="0"/>
+              <w:spacing w:before="0" w:beforeAutospacing="0" w:after="160" w:afterAutospacing="0" w:line="259" w:lineRule="auto"/>
+              <w:ind w:right="0" w:rightChars="0"/>
+              <w:jc w:val="center"/>
+              <w:outlineLvl w:val="9"/>
+              <w:rPr>
+                <w:rFonts w:hint="eastAsia"/>
+                <w:sz w:val="32"/>
+                <w:szCs w:val="32"/>
+                <w:vertAlign w:val="baseline"/>
+                <w:rtl w:val="0"/>
+              </w:rPr>
+            </w:pPr>
+            <w:r>
+              <w:rPr>
+                <w:rFonts w:hint="default"/>
+                <w:b/>
+                <w:bCs/>
+                <w:sz w:val="32"/>
+                <w:szCs w:val="32"/>
+                <w:vertAlign w:val="baseline"/>
+                <w:rtl w:val="0"/>
+              </w:rPr>
+              <w:t>n</w:t>
+            </w:r>
+          </w:p>
+        </w:tc>
+        <w:tc>
+          <w:tcPr>
+            <w:tcW w:w="2315" w:type="dxa"/>
+          </w:tcPr>
+          <w:p>
+            <w:pPr>
+              <w:pStyle w:val="10"/>
+              <w:keepNext w:val="0"/>
+              <w:keepLines w:val="0"/>
+              <w:pageBreakBefore w:val="0"/>
+              <w:framePr w:w="0" w:wrap="auto" w:vAnchor="margin" w:hAnchor="text" w:yAlign="inline"/>
+              <w:widowControl/>
+              <w:numPr>
+                <w:ilvl w:val="0"/>
+                <w:numId w:val="0"/>
+              </w:numPr>
+              <w:suppressLineNumbers w:val="0"/>
+              <w:pBdr>
+                <w:top w:val="none" w:color="auto" w:sz="0" w:space="0"/>
+                <w:left w:val="none" w:color="auto" w:sz="0" w:space="0"/>
+                <w:bottom w:val="none" w:color="auto" w:sz="0" w:space="0"/>
+                <w:right w:val="none" w:color="auto" w:sz="0" w:space="0"/>
+                <w:between w:val="none" w:color="auto" w:sz="0" w:space="0"/>
+              </w:pBdr>
+              <w:shd w:val="clear"/>
+              <w:suppressAutoHyphens w:val="0"/>
+              <w:bidi w:val="0"/>
+              <w:spacing w:before="0" w:beforeAutospacing="0" w:after="160" w:afterAutospacing="0" w:line="259" w:lineRule="auto"/>
+              <w:ind w:right="0" w:rightChars="0"/>
+              <w:jc w:val="center"/>
+              <w:outlineLvl w:val="9"/>
+              <w:rPr>
+                <w:rFonts w:hint="eastAsia"/>
+                <w:b/>
+                <w:bCs/>
+                <w:sz w:val="32"/>
+                <w:szCs w:val="32"/>
+                <w:vertAlign w:val="baseline"/>
+                <w:rtl w:val="0"/>
+              </w:rPr>
+            </w:pPr>
+            <w:r>
+              <w:rPr>
+                <w:rFonts w:hint="default"/>
+                <w:b/>
+                <w:bCs/>
+                <w:sz w:val="32"/>
+                <w:szCs w:val="32"/>
+                <w:vertAlign w:val="baseline"/>
+                <w:rtl w:val="0"/>
+              </w:rPr>
+              <w:t>m</w:t>
+            </w:r>
+          </w:p>
+        </w:tc>
+      </w:tr>
+      <w:tr>
+        <w:tblPrEx>
+          <w:tblBorders>
+            <w:top w:val="single" w:color="auto" w:sz="4" w:space="0"/>
+            <w:left w:val="single" w:color="auto" w:sz="4" w:space="0"/>
+            <w:bottom w:val="single" w:color="auto" w:sz="4" w:space="0"/>
+            <w:right w:val="single" w:color="auto" w:sz="4" w:space="0"/>
+            <w:insideH w:val="single" w:color="auto" w:sz="4" w:space="0"/>
+            <w:insideV w:val="single" w:color="auto" w:sz="4" w:space="0"/>
+          </w:tblBorders>
+        </w:tblPrEx>
+        <w:trPr>
+          <w:jc w:val="center"/>
+        </w:trPr>
+        <w:tc>
+          <w:tcPr>
+            <w:tcW w:w="1474" w:type="dxa"/>
+            <w:vAlign w:val="center"/>
+          </w:tcPr>
+          <w:p>
+            <w:pPr>
+              <w:pStyle w:val="10"/>
+              <w:keepNext w:val="0"/>
+              <w:keepLines w:val="0"/>
+              <w:pageBreakBefore w:val="0"/>
+              <w:framePr w:w="0" w:wrap="auto" w:vAnchor="margin" w:hAnchor="text" w:yAlign="inline"/>
+              <w:widowControl/>
+              <w:numPr>
+                <w:ilvl w:val="0"/>
+                <w:numId w:val="0"/>
+              </w:numPr>
+              <w:suppressLineNumbers w:val="0"/>
+              <w:pBdr>
+                <w:top w:val="none" w:color="auto" w:sz="0" w:space="0"/>
+                <w:left w:val="none" w:color="auto" w:sz="0" w:space="0"/>
+                <w:bottom w:val="none" w:color="auto" w:sz="0" w:space="0"/>
+                <w:right w:val="none" w:color="auto" w:sz="0" w:space="0"/>
+                <w:between w:val="none" w:color="auto" w:sz="0" w:space="0"/>
+              </w:pBdr>
+              <w:shd w:val="clear" w:color="auto" w:fill="auto"/>
+              <w:suppressAutoHyphens w:val="0"/>
+              <w:bidi w:val="0"/>
+              <w:spacing w:before="0" w:beforeAutospacing="0" w:after="160" w:afterAutospacing="0" w:line="259" w:lineRule="auto"/>
+              <w:ind w:right="0" w:rightChars="0"/>
+              <w:jc w:val="center"/>
+              <w:outlineLvl w:val="9"/>
+              <w:rPr>
+                <w:rFonts w:hint="default"/>
+                <w:b/>
+                <w:bCs/>
+                <w:i w:val="0"/>
+                <w:iCs w:val="0"/>
+                <w:sz w:val="32"/>
+                <w:szCs w:val="32"/>
+                <w:vertAlign w:val="baseline"/>
+                <w:rtl w:val="0"/>
+              </w:rPr>
+            </w:pPr>
+            <w:r>
+              <w:rPr>
+                <w:rFonts w:hint="eastAsia"/>
+                <w:b/>
+                <w:bCs/>
+                <w:i w:val="0"/>
+                <w:iCs w:val="0"/>
+                <w:sz w:val="32"/>
+                <w:szCs w:val="32"/>
+                <w:vertAlign w:val="baseline"/>
+                <w:rtl w:val="0"/>
+                <w:lang w:val="en-US" w:eastAsia="zh-CN"/>
+              </w:rPr>
+              <w:t>5</w:t>
+            </w:r>
+          </w:p>
+        </w:tc>
+        <w:tc>
+          <w:tcPr>
+            <w:tcW w:w="2315" w:type="dxa"/>
+            <w:vAlign w:val="center"/>
+          </w:tcPr>
+          <w:p>
+            <w:pPr>
+              <w:pStyle w:val="10"/>
+              <w:keepNext w:val="0"/>
+              <w:keepLines w:val="0"/>
+              <w:pageBreakBefore w:val="0"/>
+              <w:framePr w:w="0" w:wrap="auto" w:vAnchor="margin" w:hAnchor="text" w:yAlign="inline"/>
+              <w:widowControl/>
+              <w:numPr>
+                <w:ilvl w:val="0"/>
+                <w:numId w:val="0"/>
+              </w:numPr>
+              <w:suppressLineNumbers w:val="0"/>
+              <w:pBdr>
+                <w:top w:val="none" w:color="auto" w:sz="0" w:space="0"/>
+                <w:left w:val="none" w:color="auto" w:sz="0" w:space="0"/>
+                <w:bottom w:val="none" w:color="auto" w:sz="0" w:space="0"/>
+                <w:right w:val="none" w:color="auto" w:sz="0" w:space="0"/>
+                <w:between w:val="none" w:color="auto" w:sz="0" w:space="0"/>
+              </w:pBdr>
+              <w:shd w:val="clear" w:color="auto" w:fill="auto"/>
+              <w:suppressAutoHyphens w:val="0"/>
+              <w:bidi w:val="0"/>
+              <w:spacing w:before="0" w:beforeAutospacing="0" w:after="160" w:afterAutospacing="0" w:line="259" w:lineRule="auto"/>
+              <w:ind w:right="0" w:rightChars="0"/>
+              <w:jc w:val="center"/>
+              <w:outlineLvl w:val="9"/>
+              <w:rPr>
+                <w:rFonts w:hint="eastAsia"/>
+                <w:sz w:val="32"/>
+                <w:szCs w:val="32"/>
+                <w:vertAlign w:val="baseline"/>
+                <w:rtl w:val="0"/>
+              </w:rPr>
+            </w:pPr>
+            <w:r>
+              <w:rPr>
+                <w:rFonts w:hint="eastAsia"/>
+                <w:sz w:val="32"/>
+                <w:szCs w:val="32"/>
+                <w:vertAlign w:val="baseline"/>
+                <w:rtl w:val="0"/>
+                <w:lang w:val="en-US" w:eastAsia="zh-CN"/>
+              </w:rPr>
+              <w:t>7</w:t>
+            </w:r>
+          </w:p>
+        </w:tc>
+      </w:tr>
+      <w:tr>
+        <w:tblPrEx>
+          <w:tblBorders>
+            <w:top w:val="single" w:color="auto" w:sz="4" w:space="0"/>
+            <w:left w:val="single" w:color="auto" w:sz="4" w:space="0"/>
+            <w:bottom w:val="single" w:color="auto" w:sz="4" w:space="0"/>
+            <w:right w:val="single" w:color="auto" w:sz="4" w:space="0"/>
+            <w:insideH w:val="single" w:color="auto" w:sz="4" w:space="0"/>
+            <w:insideV w:val="single" w:color="auto" w:sz="4" w:space="0"/>
+          </w:tblBorders>
+        </w:tblPrEx>
+        <w:trPr>
+          <w:jc w:val="center"/>
+        </w:trPr>
+        <w:tc>
+          <w:tcPr>
+            <w:tcW w:w="1474" w:type="dxa"/>
+            <w:vAlign w:val="center"/>
+          </w:tcPr>
+          <w:p>
+            <w:pPr>
+              <w:pStyle w:val="10"/>
+              <w:keepNext w:val="0"/>
+              <w:keepLines w:val="0"/>
+              <w:pageBreakBefore w:val="0"/>
+              <w:framePr w:w="0" w:wrap="auto" w:vAnchor="margin" w:hAnchor="text" w:yAlign="inline"/>
+              <w:widowControl/>
+              <w:numPr>
+                <w:ilvl w:val="0"/>
+                <w:numId w:val="0"/>
+              </w:numPr>
+              <w:suppressLineNumbers w:val="0"/>
+              <w:pBdr>
+                <w:top w:val="none" w:color="auto" w:sz="0" w:space="0"/>
+                <w:left w:val="none" w:color="auto" w:sz="0" w:space="0"/>
+                <w:bottom w:val="none" w:color="auto" w:sz="0" w:space="0"/>
+                <w:right w:val="none" w:color="auto" w:sz="0" w:space="0"/>
+                <w:between w:val="none" w:color="auto" w:sz="0" w:space="0"/>
+              </w:pBdr>
+              <w:shd w:val="clear" w:color="auto" w:fill="auto"/>
+              <w:suppressAutoHyphens w:val="0"/>
+              <w:bidi w:val="0"/>
+              <w:spacing w:before="0" w:beforeAutospacing="0" w:after="160" w:afterAutospacing="0" w:line="259" w:lineRule="auto"/>
+              <w:ind w:right="0" w:rightChars="0"/>
+              <w:jc w:val="center"/>
+              <w:outlineLvl w:val="9"/>
+              <w:rPr>
+                <w:rFonts w:hint="eastAsia"/>
+                <w:b/>
+                <w:bCs/>
+                <w:i w:val="0"/>
+                <w:iCs w:val="0"/>
+                <w:sz w:val="32"/>
+                <w:szCs w:val="32"/>
+                <w:vertAlign w:val="baseline"/>
+                <w:rtl w:val="0"/>
+              </w:rPr>
+            </w:pPr>
+            <w:r>
+              <w:rPr>
+                <w:rFonts w:hint="eastAsia"/>
+                <w:b/>
+                <w:bCs/>
+                <w:i w:val="0"/>
+                <w:iCs w:val="0"/>
+                <w:sz w:val="32"/>
+                <w:szCs w:val="32"/>
+                <w:vertAlign w:val="baseline"/>
+                <w:rtl w:val="0"/>
+                <w:lang w:val="en-US" w:eastAsia="zh-CN"/>
+              </w:rPr>
+              <w:t>10</w:t>
+            </w:r>
+          </w:p>
+        </w:tc>
+        <w:tc>
+          <w:tcPr>
+            <w:tcW w:w="2315" w:type="dxa"/>
+            <w:vAlign w:val="center"/>
+          </w:tcPr>
+          <w:p>
+            <w:pPr>
+              <w:pStyle w:val="10"/>
+              <w:keepNext w:val="0"/>
+              <w:keepLines w:val="0"/>
+              <w:pageBreakBefore w:val="0"/>
+              <w:framePr w:w="0" w:wrap="auto" w:vAnchor="margin" w:hAnchor="text" w:yAlign="inline"/>
+              <w:widowControl/>
+              <w:numPr>
+                <w:ilvl w:val="0"/>
+                <w:numId w:val="0"/>
+              </w:numPr>
+              <w:suppressLineNumbers w:val="0"/>
+              <w:pBdr>
+                <w:top w:val="none" w:color="auto" w:sz="0" w:space="0"/>
+                <w:left w:val="none" w:color="auto" w:sz="0" w:space="0"/>
+                <w:bottom w:val="none" w:color="auto" w:sz="0" w:space="0"/>
+                <w:right w:val="none" w:color="auto" w:sz="0" w:space="0"/>
+                <w:between w:val="none" w:color="auto" w:sz="0" w:space="0"/>
+              </w:pBdr>
+              <w:shd w:val="clear" w:color="auto" w:fill="auto"/>
+              <w:suppressAutoHyphens w:val="0"/>
+              <w:bidi w:val="0"/>
+              <w:spacing w:before="0" w:beforeAutospacing="0" w:after="160" w:afterAutospacing="0" w:line="259" w:lineRule="auto"/>
+              <w:ind w:right="0" w:rightChars="0"/>
+              <w:jc w:val="center"/>
+              <w:outlineLvl w:val="9"/>
+              <w:rPr>
+                <w:rFonts w:hint="eastAsia"/>
+                <w:sz w:val="32"/>
+                <w:szCs w:val="32"/>
+                <w:vertAlign w:val="baseline"/>
+                <w:rtl w:val="0"/>
+              </w:rPr>
+            </w:pPr>
+            <w:r>
+              <w:rPr>
+                <w:rFonts w:hint="eastAsia"/>
+                <w:sz w:val="32"/>
+                <w:szCs w:val="32"/>
+                <w:vertAlign w:val="baseline"/>
+                <w:rtl w:val="0"/>
+                <w:lang w:val="en-US" w:eastAsia="zh-CN"/>
+              </w:rPr>
+              <w:t>20</w:t>
+            </w:r>
+          </w:p>
+        </w:tc>
+      </w:tr>
+      <w:tr>
+        <w:tblPrEx>
+          <w:tblBorders>
+            <w:top w:val="single" w:color="auto" w:sz="4" w:space="0"/>
+            <w:left w:val="single" w:color="auto" w:sz="4" w:space="0"/>
+            <w:bottom w:val="single" w:color="auto" w:sz="4" w:space="0"/>
+            <w:right w:val="single" w:color="auto" w:sz="4" w:space="0"/>
+            <w:insideH w:val="single" w:color="auto" w:sz="4" w:space="0"/>
+            <w:insideV w:val="single" w:color="auto" w:sz="4" w:space="0"/>
+          </w:tblBorders>
+        </w:tblPrEx>
+        <w:trPr>
+          <w:trHeight w:val="548" w:hRule="atLeast"/>
+          <w:jc w:val="center"/>
+        </w:trPr>
+        <w:tc>
+          <w:tcPr>
+            <w:tcW w:w="1474" w:type="dxa"/>
+            <w:vAlign w:val="center"/>
+          </w:tcPr>
+          <w:p>
+            <w:pPr>
+              <w:pStyle w:val="10"/>
+              <w:keepNext w:val="0"/>
+              <w:keepLines w:val="0"/>
+              <w:pageBreakBefore w:val="0"/>
+              <w:framePr w:w="0" w:wrap="auto" w:vAnchor="margin" w:hAnchor="text" w:yAlign="inline"/>
+              <w:widowControl/>
+              <w:numPr>
+                <w:ilvl w:val="0"/>
+                <w:numId w:val="0"/>
+              </w:numPr>
+              <w:suppressLineNumbers w:val="0"/>
+              <w:pBdr>
+                <w:top w:val="none" w:color="auto" w:sz="0" w:space="0"/>
+                <w:left w:val="none" w:color="auto" w:sz="0" w:space="0"/>
+                <w:bottom w:val="none" w:color="auto" w:sz="0" w:space="0"/>
+                <w:right w:val="none" w:color="auto" w:sz="0" w:space="0"/>
+                <w:between w:val="none" w:color="auto" w:sz="0" w:space="0"/>
+              </w:pBdr>
+              <w:shd w:val="clear" w:color="auto" w:fill="auto"/>
+              <w:suppressAutoHyphens w:val="0"/>
+              <w:bidi w:val="0"/>
+              <w:spacing w:before="0" w:beforeAutospacing="0" w:after="160" w:afterAutospacing="0" w:line="259" w:lineRule="auto"/>
+              <w:ind w:right="0" w:rightChars="0"/>
+              <w:jc w:val="center"/>
+              <w:outlineLvl w:val="9"/>
+              <w:rPr>
+                <w:rFonts w:hint="eastAsia"/>
+                <w:b/>
+                <w:bCs/>
+                <w:i w:val="0"/>
+                <w:iCs w:val="0"/>
+                <w:sz w:val="32"/>
+                <w:szCs w:val="32"/>
+                <w:vertAlign w:val="baseline"/>
+                <w:rtl w:val="0"/>
+              </w:rPr>
+            </w:pPr>
+            <w:r>
+              <w:rPr>
+                <w:rFonts w:hint="eastAsia"/>
+                <w:b/>
+                <w:bCs/>
+                <w:i w:val="0"/>
+                <w:iCs w:val="0"/>
+                <w:sz w:val="32"/>
+                <w:szCs w:val="32"/>
+                <w:vertAlign w:val="baseline"/>
+                <w:rtl w:val="0"/>
+                <w:lang w:val="en-US" w:eastAsia="zh-CN"/>
+              </w:rPr>
+              <w:t>30</w:t>
+            </w:r>
+          </w:p>
+        </w:tc>
+        <w:tc>
+          <w:tcPr>
+            <w:tcW w:w="2315" w:type="dxa"/>
+            <w:vAlign w:val="center"/>
+          </w:tcPr>
+          <w:p>
+            <w:pPr>
+              <w:pStyle w:val="10"/>
+              <w:keepNext w:val="0"/>
+              <w:keepLines w:val="0"/>
+              <w:pageBreakBefore w:val="0"/>
+              <w:framePr w:w="0" w:wrap="auto" w:vAnchor="margin" w:hAnchor="text" w:yAlign="inline"/>
+              <w:widowControl/>
+              <w:numPr>
+                <w:ilvl w:val="0"/>
+                <w:numId w:val="0"/>
+              </w:numPr>
+              <w:suppressLineNumbers w:val="0"/>
+              <w:pBdr>
+                <w:top w:val="none" w:color="auto" w:sz="0" w:space="0"/>
+                <w:left w:val="none" w:color="auto" w:sz="0" w:space="0"/>
+                <w:bottom w:val="none" w:color="auto" w:sz="0" w:space="0"/>
+                <w:right w:val="none" w:color="auto" w:sz="0" w:space="0"/>
+                <w:between w:val="none" w:color="auto" w:sz="0" w:space="0"/>
+              </w:pBdr>
+              <w:shd w:val="clear" w:color="auto" w:fill="auto"/>
+              <w:suppressAutoHyphens w:val="0"/>
+              <w:bidi w:val="0"/>
+              <w:spacing w:before="0" w:beforeAutospacing="0" w:after="160" w:afterAutospacing="0" w:line="259" w:lineRule="auto"/>
+              <w:ind w:right="0" w:rightChars="0"/>
+              <w:jc w:val="center"/>
+              <w:outlineLvl w:val="9"/>
+              <w:rPr>
+                <w:rFonts w:hint="eastAsia"/>
+                <w:sz w:val="32"/>
+                <w:szCs w:val="32"/>
+                <w:vertAlign w:val="baseline"/>
+                <w:rtl w:val="0"/>
+              </w:rPr>
+            </w:pPr>
+            <w:r>
+              <w:rPr>
+                <w:rFonts w:hint="eastAsia"/>
+                <w:sz w:val="32"/>
+                <w:szCs w:val="32"/>
+                <w:vertAlign w:val="baseline"/>
+                <w:rtl w:val="0"/>
+                <w:lang w:val="en-US" w:eastAsia="zh-CN"/>
+              </w:rPr>
+              <w:t>57</w:t>
+            </w:r>
+          </w:p>
+        </w:tc>
+      </w:tr>
+      <w:tr>
+        <w:tblPrEx>
+          <w:tblBorders>
+            <w:top w:val="single" w:color="auto" w:sz="4" w:space="0"/>
+            <w:left w:val="single" w:color="auto" w:sz="4" w:space="0"/>
+            <w:bottom w:val="single" w:color="auto" w:sz="4" w:space="0"/>
+            <w:right w:val="single" w:color="auto" w:sz="4" w:space="0"/>
+            <w:insideH w:val="single" w:color="auto" w:sz="4" w:space="0"/>
+            <w:insideV w:val="single" w:color="auto" w:sz="4" w:space="0"/>
+          </w:tblBorders>
+        </w:tblPrEx>
+        <w:trPr>
+          <w:jc w:val="center"/>
+        </w:trPr>
+        <w:tc>
+          <w:tcPr>
+            <w:tcW w:w="1474" w:type="dxa"/>
+            <w:vAlign w:val="center"/>
+          </w:tcPr>
+          <w:p>
+            <w:pPr>
+              <w:pStyle w:val="10"/>
+              <w:keepNext w:val="0"/>
+              <w:keepLines w:val="0"/>
+              <w:pageBreakBefore w:val="0"/>
+              <w:framePr w:w="0" w:wrap="auto" w:vAnchor="margin" w:hAnchor="text" w:yAlign="inline"/>
+              <w:widowControl/>
+              <w:numPr>
+                <w:ilvl w:val="0"/>
+                <w:numId w:val="0"/>
+              </w:numPr>
+              <w:suppressLineNumbers w:val="0"/>
+              <w:pBdr>
+                <w:top w:val="none" w:color="auto" w:sz="0" w:space="0"/>
+                <w:left w:val="none" w:color="auto" w:sz="0" w:space="0"/>
+                <w:bottom w:val="none" w:color="auto" w:sz="0" w:space="0"/>
+                <w:right w:val="none" w:color="auto" w:sz="0" w:space="0"/>
+                <w:between w:val="none" w:color="auto" w:sz="0" w:space="0"/>
+              </w:pBdr>
+              <w:shd w:val="clear" w:color="auto" w:fill="auto"/>
+              <w:suppressAutoHyphens w:val="0"/>
+              <w:bidi w:val="0"/>
+              <w:spacing w:before="0" w:beforeAutospacing="0" w:after="160" w:afterAutospacing="0" w:line="259" w:lineRule="auto"/>
+              <w:ind w:right="0" w:rightChars="0"/>
+              <w:jc w:val="center"/>
+              <w:outlineLvl w:val="9"/>
+              <w:rPr>
+                <w:rFonts w:hint="eastAsia"/>
+                <w:b/>
+                <w:bCs/>
+                <w:i w:val="0"/>
+                <w:iCs w:val="0"/>
+                <w:sz w:val="32"/>
+                <w:szCs w:val="32"/>
+                <w:vertAlign w:val="baseline"/>
+                <w:rtl w:val="0"/>
+              </w:rPr>
+            </w:pPr>
+            <w:r>
+              <w:rPr>
+                <w:rFonts w:hint="eastAsia"/>
+                <w:b/>
+                <w:bCs/>
+                <w:i w:val="0"/>
+                <w:iCs w:val="0"/>
+                <w:sz w:val="32"/>
+                <w:szCs w:val="32"/>
+                <w:vertAlign w:val="baseline"/>
+                <w:rtl w:val="0"/>
+                <w:lang w:val="en-US" w:eastAsia="zh-CN"/>
+              </w:rPr>
+              <w:t>100</w:t>
+            </w:r>
+          </w:p>
+        </w:tc>
+        <w:tc>
+          <w:tcPr>
+            <w:tcW w:w="2315" w:type="dxa"/>
+            <w:vAlign w:val="center"/>
+          </w:tcPr>
+          <w:p>
+            <w:pPr>
+              <w:pStyle w:val="10"/>
+              <w:keepNext w:val="0"/>
+              <w:keepLines w:val="0"/>
+              <w:pageBreakBefore w:val="0"/>
+              <w:framePr w:w="0" w:wrap="auto" w:vAnchor="margin" w:hAnchor="text" w:yAlign="inline"/>
+              <w:widowControl/>
+              <w:numPr>
+                <w:ilvl w:val="0"/>
+                <w:numId w:val="0"/>
+              </w:numPr>
+              <w:suppressLineNumbers w:val="0"/>
+              <w:pBdr>
+                <w:top w:val="none" w:color="auto" w:sz="0" w:space="0"/>
+                <w:left w:val="none" w:color="auto" w:sz="0" w:space="0"/>
+                <w:bottom w:val="none" w:color="auto" w:sz="0" w:space="0"/>
+                <w:right w:val="none" w:color="auto" w:sz="0" w:space="0"/>
+                <w:between w:val="none" w:color="auto" w:sz="0" w:space="0"/>
+              </w:pBdr>
+              <w:shd w:val="clear" w:color="auto" w:fill="auto"/>
+              <w:suppressAutoHyphens w:val="0"/>
+              <w:bidi w:val="0"/>
+              <w:spacing w:before="0" w:beforeAutospacing="0" w:after="160" w:afterAutospacing="0" w:line="259" w:lineRule="auto"/>
+              <w:ind w:right="0" w:rightChars="0"/>
+              <w:jc w:val="center"/>
+              <w:outlineLvl w:val="9"/>
+              <w:rPr>
+                <w:rFonts w:hint="eastAsia"/>
+                <w:sz w:val="32"/>
+                <w:szCs w:val="32"/>
+                <w:vertAlign w:val="baseline"/>
+                <w:rtl w:val="0"/>
+              </w:rPr>
+            </w:pPr>
+            <w:r>
+              <w:rPr>
+                <w:rFonts w:hint="eastAsia"/>
+                <w:sz w:val="32"/>
+                <w:szCs w:val="32"/>
+                <w:vertAlign w:val="baseline"/>
+                <w:rtl w:val="0"/>
+                <w:lang w:val="en-US" w:eastAsia="zh-CN"/>
+              </w:rPr>
+              <w:t>132</w:t>
+            </w:r>
+          </w:p>
+        </w:tc>
+      </w:tr>
+      <w:tr>
+        <w:tblPrEx>
+          <w:tblBorders>
+            <w:top w:val="single" w:color="auto" w:sz="4" w:space="0"/>
+            <w:left w:val="single" w:color="auto" w:sz="4" w:space="0"/>
+            <w:bottom w:val="single" w:color="auto" w:sz="4" w:space="0"/>
+            <w:right w:val="single" w:color="auto" w:sz="4" w:space="0"/>
+            <w:insideH w:val="single" w:color="auto" w:sz="4" w:space="0"/>
+            <w:insideV w:val="single" w:color="auto" w:sz="4" w:space="0"/>
+          </w:tblBorders>
+        </w:tblPrEx>
+        <w:trPr>
+          <w:jc w:val="center"/>
+        </w:trPr>
+        <w:tc>
+          <w:tcPr>
+            <w:tcW w:w="1474" w:type="dxa"/>
+            <w:vAlign w:val="center"/>
+          </w:tcPr>
+          <w:p>
+            <w:pPr>
+              <w:pStyle w:val="10"/>
+              <w:keepNext w:val="0"/>
+              <w:keepLines w:val="0"/>
+              <w:pageBreakBefore w:val="0"/>
+              <w:framePr w:w="0" w:wrap="auto" w:vAnchor="margin" w:hAnchor="text" w:yAlign="inline"/>
+              <w:widowControl/>
+              <w:numPr>
+                <w:ilvl w:val="0"/>
+                <w:numId w:val="0"/>
+              </w:numPr>
+              <w:suppressLineNumbers w:val="0"/>
+              <w:pBdr>
+                <w:top w:val="none" w:color="auto" w:sz="0" w:space="0"/>
+                <w:left w:val="none" w:color="auto" w:sz="0" w:space="0"/>
+                <w:bottom w:val="none" w:color="auto" w:sz="0" w:space="0"/>
+                <w:right w:val="none" w:color="auto" w:sz="0" w:space="0"/>
+                <w:between w:val="none" w:color="auto" w:sz="0" w:space="0"/>
+              </w:pBdr>
+              <w:shd w:val="clear" w:color="auto" w:fill="auto"/>
+              <w:suppressAutoHyphens w:val="0"/>
+              <w:bidi w:val="0"/>
+              <w:spacing w:before="0" w:beforeAutospacing="0" w:after="160" w:afterAutospacing="0" w:line="259" w:lineRule="auto"/>
+              <w:ind w:right="0" w:rightChars="0"/>
+              <w:jc w:val="center"/>
+              <w:outlineLvl w:val="9"/>
+              <w:rPr>
+                <w:rFonts w:hint="eastAsia"/>
+                <w:b/>
+                <w:bCs/>
+                <w:i w:val="0"/>
+                <w:iCs w:val="0"/>
+                <w:sz w:val="32"/>
+                <w:szCs w:val="32"/>
+                <w:vertAlign w:val="baseline"/>
+                <w:rtl w:val="0"/>
+              </w:rPr>
+            </w:pPr>
+            <w:r>
+              <w:rPr>
+                <w:rFonts w:hint="eastAsia"/>
+                <w:b/>
+                <w:bCs/>
+                <w:i w:val="0"/>
+                <w:iCs w:val="0"/>
+                <w:sz w:val="32"/>
+                <w:szCs w:val="32"/>
+                <w:vertAlign w:val="baseline"/>
+                <w:rtl w:val="0"/>
+                <w:lang w:val="en-US" w:eastAsia="zh-CN"/>
+              </w:rPr>
+              <w:t>500</w:t>
+            </w:r>
+          </w:p>
+        </w:tc>
+        <w:tc>
+          <w:tcPr>
+            <w:tcW w:w="2315" w:type="dxa"/>
+            <w:vAlign w:val="center"/>
+          </w:tcPr>
+          <w:p>
+            <w:pPr>
+              <w:pStyle w:val="10"/>
+              <w:keepNext w:val="0"/>
+              <w:keepLines w:val="0"/>
+              <w:pageBreakBefore w:val="0"/>
+              <w:framePr w:w="0" w:wrap="auto" w:vAnchor="margin" w:hAnchor="text" w:yAlign="inline"/>
+              <w:widowControl/>
+              <w:numPr>
+                <w:ilvl w:val="0"/>
+                <w:numId w:val="0"/>
+              </w:numPr>
+              <w:suppressLineNumbers w:val="0"/>
+              <w:pBdr>
+                <w:top w:val="none" w:color="auto" w:sz="0" w:space="0"/>
+                <w:left w:val="none" w:color="auto" w:sz="0" w:space="0"/>
+                <w:bottom w:val="none" w:color="auto" w:sz="0" w:space="0"/>
+                <w:right w:val="none" w:color="auto" w:sz="0" w:space="0"/>
+                <w:between w:val="none" w:color="auto" w:sz="0" w:space="0"/>
+              </w:pBdr>
+              <w:shd w:val="clear" w:color="auto" w:fill="auto"/>
+              <w:suppressAutoHyphens w:val="0"/>
+              <w:bidi w:val="0"/>
+              <w:spacing w:before="0" w:beforeAutospacing="0" w:after="160" w:afterAutospacing="0" w:line="259" w:lineRule="auto"/>
+              <w:ind w:right="0" w:rightChars="0"/>
+              <w:jc w:val="center"/>
+              <w:outlineLvl w:val="9"/>
+              <w:rPr>
+                <w:rFonts w:hint="eastAsia"/>
+                <w:sz w:val="32"/>
+                <w:szCs w:val="32"/>
+                <w:vertAlign w:val="baseline"/>
+                <w:rtl w:val="0"/>
+              </w:rPr>
+            </w:pPr>
+            <w:r>
+              <w:rPr>
+                <w:rFonts w:hint="eastAsia"/>
+                <w:sz w:val="32"/>
+                <w:szCs w:val="32"/>
+                <w:vertAlign w:val="baseline"/>
+                <w:rtl w:val="0"/>
+                <w:lang w:val="en-US" w:eastAsia="zh-CN"/>
+              </w:rPr>
+              <w:t>816</w:t>
+            </w:r>
+          </w:p>
+        </w:tc>
+      </w:tr>
+      <w:tr>
+        <w:tblPrEx>
+          <w:tblBorders>
+            <w:top w:val="single" w:color="auto" w:sz="4" w:space="0"/>
+            <w:left w:val="single" w:color="auto" w:sz="4" w:space="0"/>
+            <w:bottom w:val="single" w:color="auto" w:sz="4" w:space="0"/>
+            <w:right w:val="single" w:color="auto" w:sz="4" w:space="0"/>
+            <w:insideH w:val="single" w:color="auto" w:sz="4" w:space="0"/>
+            <w:insideV w:val="single" w:color="auto" w:sz="4" w:space="0"/>
+          </w:tblBorders>
+        </w:tblPrEx>
+        <w:trPr>
+          <w:jc w:val="center"/>
+        </w:trPr>
+        <w:tc>
+          <w:tcPr>
+            <w:tcW w:w="1474" w:type="dxa"/>
+            <w:vAlign w:val="center"/>
+          </w:tcPr>
+          <w:p>
+            <w:pPr>
+              <w:pStyle w:val="10"/>
+              <w:keepNext w:val="0"/>
+              <w:keepLines w:val="0"/>
+              <w:pageBreakBefore w:val="0"/>
+              <w:framePr w:w="0" w:wrap="auto" w:vAnchor="margin" w:hAnchor="text" w:yAlign="inline"/>
+              <w:widowControl/>
+              <w:numPr>
+                <w:ilvl w:val="0"/>
+                <w:numId w:val="0"/>
+              </w:numPr>
+              <w:suppressLineNumbers w:val="0"/>
+              <w:pBdr>
+                <w:top w:val="none" w:color="auto" w:sz="0" w:space="0"/>
+                <w:left w:val="none" w:color="auto" w:sz="0" w:space="0"/>
+                <w:bottom w:val="none" w:color="auto" w:sz="0" w:space="0"/>
+                <w:right w:val="none" w:color="auto" w:sz="0" w:space="0"/>
+                <w:between w:val="none" w:color="auto" w:sz="0" w:space="0"/>
+              </w:pBdr>
+              <w:shd w:val="clear" w:color="auto" w:fill="auto"/>
+              <w:suppressAutoHyphens w:val="0"/>
+              <w:bidi w:val="0"/>
+              <w:spacing w:before="0" w:beforeAutospacing="0" w:after="160" w:afterAutospacing="0" w:line="259" w:lineRule="auto"/>
+              <w:ind w:right="0" w:rightChars="0"/>
+              <w:jc w:val="center"/>
+              <w:outlineLvl w:val="9"/>
+              <w:rPr>
+                <w:rFonts w:hint="eastAsia"/>
+                <w:b/>
+                <w:bCs/>
+                <w:i w:val="0"/>
+                <w:iCs w:val="0"/>
+                <w:sz w:val="32"/>
+                <w:szCs w:val="32"/>
+                <w:vertAlign w:val="baseline"/>
+                <w:rtl w:val="0"/>
+              </w:rPr>
+            </w:pPr>
+            <w:r>
+              <w:rPr>
+                <w:rFonts w:hint="eastAsia"/>
+                <w:b/>
+                <w:bCs/>
+                <w:i w:val="0"/>
+                <w:iCs w:val="0"/>
+                <w:sz w:val="32"/>
+                <w:szCs w:val="32"/>
+                <w:vertAlign w:val="baseline"/>
+                <w:rtl w:val="0"/>
+                <w:lang w:val="en-US" w:eastAsia="zh-CN"/>
+              </w:rPr>
+              <w:t>1000</w:t>
+            </w:r>
+          </w:p>
+        </w:tc>
+        <w:tc>
+          <w:tcPr>
+            <w:tcW w:w="2315" w:type="dxa"/>
+            <w:vAlign w:val="center"/>
+          </w:tcPr>
+          <w:p>
+            <w:pPr>
+              <w:pStyle w:val="10"/>
+              <w:keepNext w:val="0"/>
+              <w:keepLines w:val="0"/>
+              <w:pageBreakBefore w:val="0"/>
+              <w:framePr w:w="0" w:wrap="auto" w:vAnchor="margin" w:hAnchor="text" w:yAlign="inline"/>
+              <w:widowControl/>
+              <w:numPr>
+                <w:ilvl w:val="0"/>
+                <w:numId w:val="0"/>
+              </w:numPr>
+              <w:suppressLineNumbers w:val="0"/>
+              <w:pBdr>
+                <w:top w:val="none" w:color="auto" w:sz="0" w:space="0"/>
+                <w:left w:val="none" w:color="auto" w:sz="0" w:space="0"/>
+                <w:bottom w:val="none" w:color="auto" w:sz="0" w:space="0"/>
+                <w:right w:val="none" w:color="auto" w:sz="0" w:space="0"/>
+                <w:between w:val="none" w:color="auto" w:sz="0" w:space="0"/>
+              </w:pBdr>
+              <w:shd w:val="clear" w:color="auto" w:fill="auto"/>
+              <w:suppressAutoHyphens w:val="0"/>
+              <w:bidi w:val="0"/>
+              <w:spacing w:before="0" w:beforeAutospacing="0" w:after="160" w:afterAutospacing="0" w:line="259" w:lineRule="auto"/>
+              <w:ind w:right="0" w:rightChars="0"/>
+              <w:jc w:val="center"/>
+              <w:outlineLvl w:val="9"/>
+              <w:rPr>
+                <w:rFonts w:hint="eastAsia"/>
+                <w:sz w:val="32"/>
+                <w:szCs w:val="32"/>
+                <w:vertAlign w:val="baseline"/>
+                <w:rtl w:val="0"/>
+              </w:rPr>
+            </w:pPr>
+            <w:r>
+              <w:rPr>
+                <w:rFonts w:hint="eastAsia"/>
+                <w:sz w:val="32"/>
+                <w:szCs w:val="32"/>
+                <w:vertAlign w:val="baseline"/>
+                <w:rtl w:val="0"/>
+                <w:lang w:val="en-US" w:eastAsia="zh-CN"/>
+              </w:rPr>
+              <w:t>1093</w:t>
+            </w:r>
+          </w:p>
+        </w:tc>
+      </w:tr>
+    </w:tbl>
+    <w:p>
+      <w:pPr>
+        <w:pStyle w:val="2"/>
+        <w:framePr/>
+        <w:jc w:val="center"/>
+      </w:pPr>
+      <w:r>
+        <w:t xml:space="preserve">Table  </w:t>
+      </w:r>
+      <w:r>
+        <w:t>2</w:t>
+      </w:r>
+      <w:r>
+        <w:t xml:space="preserve"> Result between the number of objects (n) and the number of pairs (m)</w:t>
+      </w:r>
+    </w:p>
+    <w:p>
+      <w:pPr>
+        <w:framePr w:w="0" w:wrap="auto" w:vAnchor="margin" w:hAnchor="text" w:yAlign="inline"/>
+      </w:pPr>
+    </w:p>
+    <w:p>
+      <w:pPr>
+        <w:framePr w:w="0" w:wrap="auto" w:vAnchor="margin" w:hAnchor="text" w:yAlign="inline"/>
+        <w:ind w:firstLine="720" w:firstLineChars="0"/>
+        <w:rPr>
+          <w:rFonts w:hint="default" w:ascii="Calibri" w:hAnsi="Calibri" w:cs="Arial Unicode MS"/>
+          <w:color w:val="000000"/>
+          <w:spacing w:val="0"/>
+          <w:w w:val="100"/>
+          <w:kern w:val="0"/>
+          <w:position w:val="0"/>
+          <w:sz w:val="32"/>
+          <w:szCs w:val="32"/>
+          <w:u w:val="none" w:color="000000"/>
+          <w:shd w:val="clear" w:color="auto" w:fill="auto"/>
+          <w:vertAlign w:val="baseline"/>
+          <w:rtl w:val="0"/>
+          <w:lang/>
+        </w:rPr>
+      </w:pPr>
+      <w:r>
+        <w:rPr>
+          <w:rFonts w:hint="eastAsia" w:ascii="Calibri" w:hAnsi="Calibri" w:eastAsia="Arial Unicode MS" w:cs="Arial Unicode MS"/>
+          <w:color w:val="000000"/>
+          <w:spacing w:val="0"/>
+          <w:w w:val="100"/>
+          <w:kern w:val="0"/>
+          <w:position w:val="0"/>
+          <w:sz w:val="32"/>
+          <w:szCs w:val="32"/>
+          <w:u w:val="none" w:color="000000"/>
+          <w:shd w:val="clear" w:color="auto" w:fill="auto"/>
+          <w:vertAlign w:val="baseline"/>
+          <w:rtl w:val="0"/>
+          <w:lang/>
+        </w:rPr>
+        <w:t xml:space="preserve">And </w:t>
+      </w:r>
+      <w:r>
+        <w:rPr>
+          <w:rFonts w:hint="default" w:ascii="Calibri" w:hAnsi="Calibri" w:cs="Arial Unicode MS"/>
+          <w:color w:val="000000"/>
+          <w:spacing w:val="0"/>
+          <w:w w:val="100"/>
+          <w:kern w:val="0"/>
+          <w:position w:val="0"/>
+          <w:sz w:val="32"/>
+          <w:szCs w:val="32"/>
+          <w:u w:val="none" w:color="000000"/>
+          <w:shd w:val="clear" w:color="auto" w:fill="auto"/>
+          <w:vertAlign w:val="baseline"/>
+          <w:rtl w:val="0"/>
+          <w:lang/>
+        </w:rPr>
+        <w:t xml:space="preserve">We drew these points from table 1 &amp; 2 on </w:t>
+      </w:r>
+      <w:r>
+        <w:rPr>
+          <w:rFonts w:hint="eastAsia" w:ascii="Calibri" w:hAnsi="Calibri" w:cs="Arial Unicode MS"/>
+          <w:color w:val="000000"/>
+          <w:spacing w:val="0"/>
+          <w:w w:val="100"/>
+          <w:kern w:val="0"/>
+          <w:position w:val="0"/>
+          <w:sz w:val="32"/>
+          <w:szCs w:val="32"/>
+          <w:u w:val="none" w:color="000000"/>
+          <w:shd w:val="clear" w:color="auto" w:fill="auto"/>
+          <w:vertAlign w:val="baseline"/>
+          <w:rtl w:val="0"/>
+          <w:lang w:val="en-US" w:eastAsia="zh-Hans"/>
+        </w:rPr>
+        <w:t>scatter plot</w:t>
+      </w:r>
+      <w:r>
+        <w:rPr>
+          <w:rFonts w:hint="default" w:ascii="Calibri" w:hAnsi="Calibri" w:cs="Arial Unicode MS"/>
+          <w:color w:val="000000"/>
+          <w:spacing w:val="0"/>
+          <w:w w:val="100"/>
+          <w:kern w:val="0"/>
+          <w:position w:val="0"/>
+          <w:sz w:val="32"/>
+          <w:szCs w:val="32"/>
+          <w:u w:val="none" w:color="000000"/>
+          <w:shd w:val="clear" w:color="auto" w:fill="auto"/>
+          <w:vertAlign w:val="baseline"/>
+          <w:rtl w:val="0"/>
+          <w:lang w:eastAsia="zh-Hans"/>
+        </w:rPr>
+        <w:t>, and</w:t>
+      </w:r>
+      <w:r>
+        <w:rPr>
+          <w:rFonts w:hint="default" w:ascii="Calibri" w:hAnsi="Calibri" w:cs="Arial Unicode MS"/>
+          <w:color w:val="000000"/>
+          <w:spacing w:val="0"/>
+          <w:w w:val="100"/>
+          <w:kern w:val="0"/>
+          <w:position w:val="0"/>
+          <w:sz w:val="32"/>
+          <w:szCs w:val="32"/>
+          <w:u w:val="none" w:color="000000"/>
+          <w:shd w:val="clear" w:color="auto" w:fill="auto"/>
+          <w:vertAlign w:val="baseline"/>
+          <w:rtl w:val="0"/>
+          <w:lang/>
+        </w:rPr>
+        <w:t xml:space="preserve"> fitted curve, where (X, Y) </w:t>
+      </w:r>
+      <w:r>
+        <w:rPr>
+          <w:rFonts w:hint="eastAsia" w:ascii="Calibri" w:hAnsi="Calibri" w:cs="Arial Unicode MS"/>
+          <w:color w:val="000000"/>
+          <w:spacing w:val="0"/>
+          <w:w w:val="100"/>
+          <w:kern w:val="0"/>
+          <w:position w:val="0"/>
+          <w:sz w:val="32"/>
+          <w:szCs w:val="32"/>
+          <w:u w:val="none" w:color="000000"/>
+          <w:shd w:val="clear" w:color="auto" w:fill="auto"/>
+          <w:vertAlign w:val="baseline"/>
+          <w:rtl w:val="0"/>
+          <w:lang w:val="en-US" w:eastAsia="zh-Hans"/>
+        </w:rPr>
+        <w:t>coordinate respectively</w:t>
+      </w:r>
+      <w:r>
+        <w:rPr>
+          <w:rFonts w:hint="default" w:ascii="Calibri" w:hAnsi="Calibri" w:cs="Arial Unicode MS"/>
+          <w:color w:val="000000"/>
+          <w:spacing w:val="0"/>
+          <w:w w:val="100"/>
+          <w:kern w:val="0"/>
+          <w:position w:val="0"/>
+          <w:sz w:val="32"/>
+          <w:szCs w:val="32"/>
+          <w:u w:val="none" w:color="000000"/>
+          <w:shd w:val="clear" w:color="auto" w:fill="auto"/>
+          <w:vertAlign w:val="baseline"/>
+          <w:rtl w:val="0"/>
+          <w:lang w:eastAsia="zh-Hans"/>
+        </w:rPr>
+        <w:t xml:space="preserve"> represents </w:t>
+      </w:r>
+      <w:bookmarkStart w:id="0" w:name="_GoBack"/>
+      <w:bookmarkEnd w:id="0"/>
+      <w:r>
+        <w:rPr>
+          <w:rFonts w:hint="default" w:ascii="Calibri" w:hAnsi="Calibri" w:cs="Arial Unicode MS"/>
+          <w:color w:val="000000"/>
+          <w:spacing w:val="0"/>
+          <w:w w:val="100"/>
+          <w:kern w:val="0"/>
+          <w:position w:val="0"/>
+          <w:sz w:val="32"/>
+          <w:szCs w:val="32"/>
+          <w:u w:val="none" w:color="000000"/>
+          <w:shd w:val="clear" w:color="auto" w:fill="auto"/>
+          <w:vertAlign w:val="baseline"/>
+          <w:rtl w:val="0"/>
+          <w:lang w:eastAsia="zh-Hans"/>
+        </w:rPr>
+        <w:t>the number of sites and  the number of random pairs that make these site all be connected</w:t>
+      </w:r>
+      <w:r>
+        <w:rPr>
+          <w:rFonts w:hint="default" w:ascii="Calibri" w:hAnsi="Calibri" w:cs="Arial Unicode MS"/>
+          <w:color w:val="000000"/>
+          <w:spacing w:val="0"/>
+          <w:w w:val="100"/>
+          <w:kern w:val="0"/>
+          <w:position w:val="0"/>
+          <w:sz w:val="32"/>
+          <w:szCs w:val="32"/>
+          <w:u w:val="none" w:color="000000"/>
+          <w:shd w:val="clear" w:color="auto" w:fill="auto"/>
+          <w:vertAlign w:val="baseline"/>
+          <w:rtl w:val="0"/>
+          <w:lang/>
+        </w:rPr>
+        <w:t>, as flowing:</w:t>
+      </w:r>
+    </w:p>
+    <w:p>
+      <w:pPr>
+        <w:framePr w:w="0" w:wrap="auto" w:vAnchor="margin" w:hAnchor="text" w:yAlign="inline"/>
+        <w:ind w:firstLine="720" w:firstLineChars="0"/>
+        <w:rPr>
+          <w:rFonts w:hint="default" w:ascii="Calibri" w:hAnsi="Calibri" w:cs="Arial Unicode MS"/>
+          <w:color w:val="000000"/>
+          <w:spacing w:val="0"/>
+          <w:w w:val="100"/>
+          <w:kern w:val="0"/>
+          <w:position w:val="0"/>
+          <w:sz w:val="32"/>
+          <w:szCs w:val="32"/>
+          <w:u w:val="none" w:color="000000"/>
+          <w:shd w:val="clear" w:color="auto" w:fill="auto"/>
+          <w:vertAlign w:val="baseline"/>
+          <w:rtl w:val="0"/>
+          <w:lang/>
+        </w:rPr>
+      </w:pPr>
+    </w:p>
+    <w:p>
+      <w:pPr>
+        <w:framePr w:w="0" w:wrap="auto" w:vAnchor="margin" w:hAnchor="text" w:yAlign="inline"/>
+        <w:ind w:firstLine="720" w:firstLineChars="0"/>
+        <w:jc w:val="center"/>
+      </w:pPr>
+      <w:r>
+        <w:drawing>
+          <wp:inline distT="0" distB="0" distL="114300" distR="114300">
+            <wp:extent cx="4572000" cy="2743200"/>
+            <wp:effectExtent l="6350" t="6350" r="19050" b="19050"/>
+            <wp:docPr id="6" name="图表 1"/>
+            <wp:cNvGraphicFramePr/>
+            <a:graphic xmlns:a="http://schemas.openxmlformats.org/drawingml/2006/main">
+              <a:graphicData uri="http://schemas.openxmlformats.org/drawingml/2006/chart">
+                <c:chart xmlns:c="http://schemas.openxmlformats.org/drawingml/2006/chart" xmlns:r="http://schemas.openxmlformats.org/officeDocument/2006/relationships" r:id="rId8"/>
+              </a:graphicData>
+            </a:graphic>
+          </wp:inline>
+        </w:drawing>
+      </w:r>
+    </w:p>
+    <w:p>
+      <w:pPr>
+        <w:framePr w:w="0" w:wrap="auto" w:vAnchor="margin" w:hAnchor="text" w:yAlign="inline"/>
+        <w:ind w:firstLine="720" w:firstLineChars="0"/>
+        <w:jc w:val="center"/>
+      </w:pPr>
+      <w:r>
+        <w:rPr>
+          <w:rFonts w:ascii="DejaVu Sans" w:hAnsi="DejaVu Sans" w:eastAsia="方正黑体_GBK" w:cs="Times New Roman"/>
+          <w:color w:val="auto"/>
+          <w:spacing w:val="0"/>
+          <w:w w:val="100"/>
+          <w:kern w:val="0"/>
+          <w:position w:val="0"/>
+          <w:sz w:val="20"/>
+          <w:szCs w:val="24"/>
+          <w:u w:val="none" w:color="auto"/>
+          <w:vertAlign w:val="baseline"/>
+          <w:lang w:val="en-US" w:eastAsia="en-US" w:bidi="ar-SA"/>
+        </w:rPr>
+        <w:t xml:space="preserve">Table  </w:t>
+      </w:r>
+      <w:r>
+        <w:rPr>
+          <w:rFonts w:ascii="DejaVu Sans" w:hAnsi="DejaVu Sans" w:eastAsia="方正黑体_GBK" w:cs="Times New Roman"/>
+          <w:color w:val="auto"/>
+          <w:spacing w:val="0"/>
+          <w:w w:val="100"/>
+          <w:kern w:val="0"/>
+          <w:position w:val="0"/>
+          <w:sz w:val="20"/>
+          <w:szCs w:val="24"/>
+          <w:u w:val="none" w:color="auto"/>
+          <w:vertAlign w:val="baseline"/>
+          <w:lang w:eastAsia="en-US" w:bidi="ar-SA"/>
+        </w:rPr>
+        <w:t>3</w:t>
+      </w:r>
+      <w:r>
+        <w:rPr>
+          <w:rFonts w:ascii="DejaVu Sans" w:hAnsi="DejaVu Sans" w:eastAsia="方正黑体_GBK" w:cs="Times New Roman"/>
+          <w:color w:val="auto"/>
+          <w:spacing w:val="0"/>
+          <w:w w:val="100"/>
+          <w:kern w:val="0"/>
+          <w:position w:val="0"/>
+          <w:sz w:val="20"/>
+          <w:szCs w:val="24"/>
+          <w:u w:val="none" w:color="auto"/>
+          <w:vertAlign w:val="baseline"/>
+          <w:lang w:val="en-US" w:eastAsia="en-US" w:bidi="ar-SA"/>
+        </w:rPr>
+        <w:t xml:space="preserve"> </w:t>
+      </w:r>
+      <w:r>
+        <w:rPr>
+          <w:rFonts w:ascii="DejaVu Sans" w:hAnsi="DejaVu Sans" w:eastAsia="方正黑体_GBK" w:cs="Times New Roman"/>
+          <w:color w:val="auto"/>
+          <w:spacing w:val="0"/>
+          <w:w w:val="100"/>
+          <w:kern w:val="0"/>
+          <w:position w:val="0"/>
+          <w:sz w:val="20"/>
+          <w:szCs w:val="24"/>
+          <w:u w:val="none" w:color="auto"/>
+          <w:vertAlign w:val="baseline"/>
+          <w:lang w:eastAsia="en-US" w:bidi="ar-SA"/>
+        </w:rPr>
+        <w:t xml:space="preserve">Scatter plot made from data points  (n, m) of table </w:t>
+      </w:r>
+      <w:r>
+        <w:rPr>
+          <w:rFonts w:ascii="DejaVu Sans" w:hAnsi="DejaVu Sans" w:eastAsia="方正黑体_GBK" w:cs="Times New Roman"/>
+          <w:color w:val="auto"/>
+          <w:spacing w:val="0"/>
+          <w:w w:val="100"/>
+          <w:kern w:val="0"/>
+          <w:position w:val="0"/>
+          <w:sz w:val="20"/>
+          <w:szCs w:val="24"/>
+          <w:u w:val="none" w:color="auto"/>
+          <w:vertAlign w:val="baseline"/>
+          <w:lang w:eastAsia="en-US" w:bidi="ar-SA"/>
+        </w:rPr>
+        <w:t>1</w:t>
+      </w:r>
+    </w:p>
+    <w:p>
+      <w:pPr>
+        <w:framePr w:w="0" w:wrap="auto" w:vAnchor="margin" w:hAnchor="text" w:yAlign="inline"/>
+        <w:ind w:firstLine="720" w:firstLineChars="0"/>
+        <w:rPr>
+          <w:rFonts w:hint="eastAsia" w:ascii="Calibri" w:hAnsi="Calibri" w:cs="Arial Unicode MS"/>
+          <w:color w:val="000000"/>
+          <w:spacing w:val="0"/>
+          <w:w w:val="100"/>
+          <w:kern w:val="0"/>
+          <w:position w:val="0"/>
+          <w:sz w:val="32"/>
+          <w:szCs w:val="32"/>
+          <w:u w:val="none" w:color="000000"/>
+          <w:shd w:val="clear" w:color="auto" w:fill="auto"/>
+          <w:vertAlign w:val="baseline"/>
+          <w:rtl w:val="0"/>
+          <w:lang/>
+        </w:rPr>
+      </w:pPr>
+    </w:p>
+    <w:p>
+      <w:pPr>
+        <w:framePr w:w="0" w:wrap="auto" w:vAnchor="margin" w:hAnchor="text" w:yAlign="inline"/>
+      </w:pPr>
+    </w:p>
+    <w:p>
+      <w:pPr>
+        <w:framePr w:w="0" w:wrap="auto" w:vAnchor="margin" w:hAnchor="text" w:yAlign="inline"/>
+        <w:ind w:firstLine="720" w:firstLineChars="0"/>
+        <w:jc w:val="center"/>
+      </w:pPr>
+      <w:r>
+        <w:drawing>
+          <wp:inline distT="0" distB="0" distL="114300" distR="114300">
+            <wp:extent cx="4572000" cy="2743200"/>
+            <wp:effectExtent l="6350" t="6350" r="19050" b="19050"/>
+            <wp:docPr id="2" name="图表 4"/>
+            <wp:cNvGraphicFramePr/>
+            <a:graphic xmlns:a="http://schemas.openxmlformats.org/drawingml/2006/main">
+              <a:graphicData uri="http://schemas.openxmlformats.org/drawingml/2006/chart">
+                <c:chart xmlns:c="http://schemas.openxmlformats.org/drawingml/2006/chart" xmlns:r="http://schemas.openxmlformats.org/officeDocument/2006/relationships" r:id="rId9"/>
+              </a:graphicData>
+            </a:graphic>
+          </wp:inline>
+        </w:drawing>
+      </w:r>
+    </w:p>
+    <w:p>
+      <w:pPr>
+        <w:framePr w:w="0" w:wrap="auto" w:vAnchor="margin" w:hAnchor="text" w:yAlign="inline"/>
+        <w:ind w:firstLine="720" w:firstLineChars="0"/>
+        <w:jc w:val="center"/>
+      </w:pPr>
+      <w:r>
+        <w:rPr>
+          <w:rFonts w:ascii="DejaVu Sans" w:hAnsi="DejaVu Sans" w:eastAsia="方正黑体_GBK" w:cs="Times New Roman"/>
+          <w:color w:val="auto"/>
+          <w:spacing w:val="0"/>
+          <w:w w:val="100"/>
+          <w:kern w:val="0"/>
+          <w:position w:val="0"/>
+          <w:sz w:val="20"/>
+          <w:szCs w:val="24"/>
+          <w:u w:val="none" w:color="auto"/>
+          <w:vertAlign w:val="baseline"/>
+          <w:lang w:val="en-US" w:eastAsia="en-US" w:bidi="ar-SA"/>
+        </w:rPr>
+        <w:t xml:space="preserve">Table  </w:t>
+      </w:r>
+      <w:r>
+        <w:rPr>
+          <w:rFonts w:ascii="DejaVu Sans" w:hAnsi="DejaVu Sans" w:eastAsia="方正黑体_GBK" w:cs="Times New Roman"/>
+          <w:color w:val="auto"/>
+          <w:spacing w:val="0"/>
+          <w:w w:val="100"/>
+          <w:kern w:val="0"/>
+          <w:position w:val="0"/>
+          <w:sz w:val="20"/>
+          <w:szCs w:val="24"/>
+          <w:u w:val="none" w:color="auto"/>
+          <w:vertAlign w:val="baseline"/>
+          <w:lang w:eastAsia="en-US" w:bidi="ar-SA"/>
+        </w:rPr>
+        <w:t>4</w:t>
+      </w:r>
+      <w:r>
+        <w:rPr>
+          <w:rFonts w:ascii="DejaVu Sans" w:hAnsi="DejaVu Sans" w:eastAsia="方正黑体_GBK" w:cs="Times New Roman"/>
+          <w:color w:val="auto"/>
+          <w:spacing w:val="0"/>
+          <w:w w:val="100"/>
+          <w:kern w:val="0"/>
+          <w:position w:val="0"/>
+          <w:sz w:val="20"/>
+          <w:szCs w:val="24"/>
+          <w:u w:val="none" w:color="auto"/>
+          <w:vertAlign w:val="baseline"/>
+          <w:lang w:val="en-US" w:eastAsia="en-US" w:bidi="ar-SA"/>
+        </w:rPr>
+        <w:t xml:space="preserve"> </w:t>
+      </w:r>
+      <w:r>
+        <w:rPr>
+          <w:rFonts w:ascii="DejaVu Sans" w:hAnsi="DejaVu Sans" w:eastAsia="方正黑体_GBK" w:cs="Times New Roman"/>
+          <w:color w:val="auto"/>
+          <w:spacing w:val="0"/>
+          <w:w w:val="100"/>
+          <w:kern w:val="0"/>
+          <w:position w:val="0"/>
+          <w:sz w:val="20"/>
+          <w:szCs w:val="24"/>
+          <w:u w:val="none" w:color="auto"/>
+          <w:vertAlign w:val="baseline"/>
+          <w:lang w:eastAsia="en-US" w:bidi="ar-SA"/>
+        </w:rPr>
+        <w:t xml:space="preserve">Scatter plot made from data points </w:t>
+      </w:r>
+      <w:r>
+        <w:rPr>
+          <w:rFonts w:ascii="DejaVu Sans" w:hAnsi="DejaVu Sans" w:eastAsia="方正黑体_GBK" w:cs="Times New Roman"/>
+          <w:color w:val="auto"/>
+          <w:spacing w:val="0"/>
+          <w:w w:val="100"/>
+          <w:kern w:val="0"/>
+          <w:position w:val="0"/>
+          <w:sz w:val="20"/>
+          <w:szCs w:val="24"/>
+          <w:u w:val="none" w:color="auto"/>
+          <w:vertAlign w:val="baseline"/>
+          <w:lang w:eastAsia="en-US" w:bidi="ar-SA"/>
+        </w:rPr>
+        <w:t xml:space="preserve"> (n, m)</w:t>
+      </w:r>
+      <w:r>
+        <w:rPr>
+          <w:rFonts w:ascii="DejaVu Sans" w:hAnsi="DejaVu Sans" w:eastAsia="方正黑体_GBK" w:cs="Times New Roman"/>
+          <w:color w:val="auto"/>
+          <w:spacing w:val="0"/>
+          <w:w w:val="100"/>
+          <w:kern w:val="0"/>
+          <w:position w:val="0"/>
+          <w:sz w:val="20"/>
+          <w:szCs w:val="24"/>
+          <w:u w:val="none" w:color="auto"/>
+          <w:vertAlign w:val="baseline"/>
+          <w:lang w:eastAsia="en-US" w:bidi="ar-SA"/>
+        </w:rPr>
+        <w:t xml:space="preserve"> </w:t>
+      </w:r>
+      <w:r>
+        <w:rPr>
+          <w:rFonts w:ascii="DejaVu Sans" w:hAnsi="DejaVu Sans" w:eastAsia="方正黑体_GBK" w:cs="Times New Roman"/>
+          <w:color w:val="auto"/>
+          <w:spacing w:val="0"/>
+          <w:w w:val="100"/>
+          <w:kern w:val="0"/>
+          <w:position w:val="0"/>
+          <w:sz w:val="20"/>
+          <w:szCs w:val="24"/>
+          <w:u w:val="none" w:color="auto"/>
+          <w:vertAlign w:val="baseline"/>
+          <w:lang w:eastAsia="en-US" w:bidi="ar-SA"/>
+        </w:rPr>
+        <w:t>of table 2</w:t>
+      </w:r>
+    </w:p>
+    <w:p>
+      <w:pPr>
+        <w:framePr w:w="0" w:wrap="auto" w:vAnchor="margin" w:hAnchor="text" w:yAlign="inline"/>
+      </w:pPr>
     </w:p>
     <w:p>
       <w:pPr>
@@ -2501,7 +4218,7 @@
         <w:suppressAutoHyphens w:val="0"/>
         <w:bidi w:val="0"/>
         <w:spacing w:before="0" w:beforeAutospacing="0" w:after="160" w:afterAutospacing="0" w:line="259" w:lineRule="auto"/>
-        <w:ind w:right="0" w:rightChars="0"/>
+        <w:ind w:right="0" w:rightChars="0" w:firstLine="720" w:firstLineChars="0"/>
         <w:jc w:val="left"/>
         <w:outlineLvl w:val="9"/>
         <w:rPr>
@@ -2564,18 +4281,7 @@
           <w:szCs w:val="32"/>
           <w:rtl w:val="0"/>
         </w:rPr>
-        <w:t>I assume that  the relationship between the number of objects (n) and</w:t>
-      </w:r>
-      <w:bookmarkStart w:id="0" w:name="_GoBack"/>
-      <w:bookmarkEnd w:id="0"/>
-      <w:r>
-        <w:rPr>
-          <w:rFonts w:hint="default"/>
-          <w:sz w:val="32"/>
-          <w:szCs w:val="32"/>
-          <w:rtl w:val="0"/>
-        </w:rPr>
-        <w:t xml:space="preserve"> the number of pairs (m) is: </w:t>
+        <w:t xml:space="preserve">I assume that  the relationship between the number of objects (n) and the number of pairs (m) is: </w:t>
       </w:r>
       <w:r>
         <w:rPr>
@@ -2587,9 +4293,9 @@
         </w:rPr>
         <w:drawing>
           <wp:inline distT="0" distB="0" distL="114300" distR="114300">
-            <wp:extent cx="950595" cy="144780"/>
-            <wp:effectExtent l="0" t="0" r="14605" b="7620"/>
-            <wp:docPr id="5" name="334E55B0-647D-440b-865C-3EC943EB4CBC-1" descr="wpsoffice"/>
+            <wp:extent cx="691515" cy="133985"/>
+            <wp:effectExtent l="0" t="0" r="19685" b="18415"/>
+            <wp:docPr id="5" name="334E55B0-647D-440b-865C-3EC943EB4CBC-3" descr="/private/var/folders/cw/p89ywyjd54v63ywgnwl5yz240000gn/T/com.kingsoft.wpsoffice.mac/wpsoffice.vxdTEUwpsoffice"/>
             <wp:cNvGraphicFramePr>
               <a:graphicFrameLocks xmlns:a="http://schemas.openxmlformats.org/drawingml/2006/main" noChangeAspect="1"/>
             </wp:cNvGraphicFramePr>
@@ -2597,13 +4303,13 @@
               <a:graphicData uri="http://schemas.openxmlformats.org/drawingml/2006/picture">
                 <pic:pic xmlns:pic="http://schemas.openxmlformats.org/drawingml/2006/picture">
                   <pic:nvPicPr>
-                    <pic:cNvPr id="5" name="334E55B0-647D-440b-865C-3EC943EB4CBC-1" descr="wpsoffice"/>
+                    <pic:cNvPr id="5" name="334E55B0-647D-440b-865C-3EC943EB4CBC-3" descr="/private/var/folders/cw/p89ywyjd54v63ywgnwl5yz240000gn/T/com.kingsoft.wpsoffice.mac/wpsoffice.vxdTEUwpsoffice"/>
                     <pic:cNvPicPr>
                       <a:picLocks noChangeAspect="1"/>
                     </pic:cNvPicPr>
                   </pic:nvPicPr>
                   <pic:blipFill>
-                    <a:blip r:embed="rId8"/>
+                    <a:blip r:embed="rId10"/>
                     <a:stretch>
                       <a:fillRect/>
                     </a:stretch>
@@ -2611,7 +4317,7 @@
                   <pic:spPr>
                     <a:xfrm>
                       <a:off x="0" y="0"/>
-                      <a:ext cx="950595" cy="144780"/>
+                      <a:ext cx="691515" cy="133985"/>
                     </a:xfrm>
                     <a:prstGeom prst="rect">
                       <a:avLst/>
@@ -2623,6 +4329,42 @@
           </wp:inline>
         </w:drawing>
       </w:r>
+    </w:p>
+    <w:p>
+      <w:pPr>
+        <w:pStyle w:val="10"/>
+        <w:keepNext w:val="0"/>
+        <w:keepLines w:val="0"/>
+        <w:pageBreakBefore w:val="0"/>
+        <w:framePr w:w="0" w:wrap="auto" w:vAnchor="margin" w:hAnchor="text" w:yAlign="inline"/>
+        <w:widowControl/>
+        <w:numPr>
+          <w:ilvl w:val="0"/>
+          <w:numId w:val="0"/>
+        </w:numPr>
+        <w:suppressLineNumbers w:val="0"/>
+        <w:pBdr>
+          <w:top w:val="none" w:color="auto" w:sz="0" w:space="0"/>
+          <w:left w:val="none" w:color="auto" w:sz="0" w:space="0"/>
+          <w:bottom w:val="none" w:color="auto" w:sz="0" w:space="0"/>
+          <w:right w:val="none" w:color="auto" w:sz="0" w:space="0"/>
+          <w:between w:val="none" w:color="auto" w:sz="0" w:space="0"/>
+        </w:pBdr>
+        <w:shd w:val="clear" w:color="auto" w:fill="auto"/>
+        <w:suppressAutoHyphens w:val="0"/>
+        <w:bidi w:val="0"/>
+        <w:spacing w:before="0" w:beforeAutospacing="0" w:after="160" w:afterAutospacing="0" w:line="259" w:lineRule="auto"/>
+        <w:ind w:right="0" w:rightChars="0"/>
+        <w:jc w:val="left"/>
+        <w:outlineLvl w:val="9"/>
+        <w:rPr>
+          <w:b/>
+          <w:bCs/>
+          <w:sz w:val="32"/>
+          <w:szCs w:val="32"/>
+          <w:rtl w:val="0"/>
+        </w:rPr>
+      </w:pPr>
     </w:p>
     <w:sectPr>
       <w:headerReference r:id="rId3" w:type="default"/>
@@ -2703,7 +4445,7 @@
     <w:lsdException w:unhideWhenUsed="0" w:uiPriority="0" w:semiHidden="0" w:name="header"/>
     <w:lsdException w:unhideWhenUsed="0" w:uiPriority="0" w:semiHidden="0" w:name="footer"/>
     <w:lsdException w:unhideWhenUsed="0" w:uiPriority="0" w:semiHidden="0" w:name="index heading"/>
-    <w:lsdException w:qFormat="1" w:uiPriority="0" w:name="caption"/>
+    <w:lsdException w:qFormat="1" w:uiPriority="0" w:semiHidden="0" w:name="caption"/>
     <w:lsdException w:unhideWhenUsed="0" w:uiPriority="0" w:semiHidden="0" w:name="table of figures"/>
     <w:lsdException w:unhideWhenUsed="0" w:uiPriority="0" w:semiHidden="0" w:name="envelope address"/>
     <w:lsdException w:unhideWhenUsed="0" w:uiPriority="0" w:semiHidden="0" w:name="envelope return"/>
@@ -2754,7 +4496,7 @@
     <w:lsdException w:unhideWhenUsed="0" w:uiPriority="0" w:semiHidden="0" w:name="Body Text Indent 2"/>
     <w:lsdException w:unhideWhenUsed="0" w:uiPriority="0" w:semiHidden="0" w:name="Body Text Indent 3"/>
     <w:lsdException w:unhideWhenUsed="0" w:uiPriority="0" w:semiHidden="0" w:name="Block Text"/>
-    <w:lsdException w:unhideWhenUsed="0" w:uiPriority="0" w:semiHidden="0" w:name="Hyperlink"/>
+    <w:lsdException w:qFormat="1" w:unhideWhenUsed="0" w:uiPriority="0" w:semiHidden="0" w:name="Hyperlink"/>
     <w:lsdException w:unhideWhenUsed="0" w:uiPriority="0" w:semiHidden="0" w:name="FollowedHyperlink"/>
     <w:lsdException w:qFormat="1" w:unhideWhenUsed="0" w:uiPriority="0" w:semiHidden="0" w:name="Strong"/>
     <w:lsdException w:qFormat="1" w:unhideWhenUsed="0" w:uiPriority="0" w:semiHidden="0" w:name="Emphasis"/>
@@ -2772,7 +4514,7 @@
     <w:lsdException w:unhideWhenUsed="0" w:uiPriority="0" w:semiHidden="0" w:name="HTML Sample"/>
     <w:lsdException w:unhideWhenUsed="0" w:uiPriority="0" w:semiHidden="0" w:name="HTML Typewriter"/>
     <w:lsdException w:unhideWhenUsed="0" w:uiPriority="0" w:semiHidden="0" w:name="HTML Variable"/>
-    <w:lsdException w:unhideWhenUsed="0" w:uiPriority="0" w:name="Normal Table"/>
+    <w:lsdException w:qFormat="1" w:unhideWhenUsed="0" w:uiPriority="0" w:name="Normal Table"/>
     <w:lsdException w:unhideWhenUsed="0" w:uiPriority="0" w:semiHidden="0" w:name="annotation subject"/>
     <w:lsdException w:unhideWhenUsed="0" w:uiPriority="0" w:semiHidden="0" w:name="Table Simple 1"/>
     <w:lsdException w:unhideWhenUsed="0" w:uiPriority="0" w:semiHidden="0" w:name="Table Simple 2"/>
@@ -2817,7 +4559,7 @@
     <w:lsdException w:unhideWhenUsed="0" w:uiPriority="0" w:semiHidden="0" w:name="Table Web 2"/>
     <w:lsdException w:unhideWhenUsed="0" w:uiPriority="0" w:semiHidden="0" w:name="Table Web 3"/>
     <w:lsdException w:unhideWhenUsed="0" w:uiPriority="0" w:semiHidden="0" w:name="Balloon Text"/>
-    <w:lsdException w:unhideWhenUsed="0" w:uiPriority="0" w:semiHidden="0" w:name="Table Grid"/>
+    <w:lsdException w:qFormat="1" w:unhideWhenUsed="0" w:uiPriority="0" w:semiHidden="0" w:name="Table Grid"/>
     <w:lsdException w:unhideWhenUsed="0" w:uiPriority="0" w:semiHidden="0" w:name="Table Theme"/>
     <w:lsdException w:unhideWhenUsed="0" w:uiPriority="60" w:semiHidden="0" w:name="Light Shading"/>
     <w:lsdException w:unhideWhenUsed="0" w:uiPriority="61" w:semiHidden="0" w:name="Light List"/>
@@ -2968,6 +4710,7 @@
   <w:style w:type="table" w:default="1" w:styleId="5">
     <w:name w:val="Normal Table"/>
     <w:semiHidden/>
+    <w:qFormat/>
     <w:uiPriority w:val="0"/>
     <w:tblPr>
       <w:tblCellMar>
@@ -2992,6 +4735,7 @@
   </w:style>
   <w:style w:type="character" w:styleId="4">
     <w:name w:val="Hyperlink"/>
+    <w:qFormat/>
     <w:uiPriority w:val="0"/>
     <w:rPr>
       <w:u w:val="single"/>
@@ -3000,6 +4744,7 @@
   <w:style w:type="table" w:styleId="6">
     <w:name w:val="Table Grid"/>
     <w:basedOn w:val="5"/>
+    <w:qFormat/>
     <w:uiPriority w:val="0"/>
     <w:pPr>
       <w:widowControl w:val="0"/>
@@ -3018,6 +4763,7 @@
   </w:style>
   <w:style w:type="table" w:customStyle="1" w:styleId="7">
     <w:name w:val="Table Normal"/>
+    <w:qFormat/>
     <w:uiPriority w:val="0"/>
     <w:tblStylePr w:type="firstRow"/>
     <w:tblStylePr w:type="lastRow"/>
@@ -3034,6 +4780,7 @@
   </w:style>
   <w:style w:type="paragraph" w:customStyle="1" w:styleId="8">
     <w:name w:val="Header &amp; Footer"/>
+    <w:qFormat/>
     <w:uiPriority w:val="0"/>
     <w:pPr>
       <w:keepNext w:val="0"/>
@@ -3080,6 +4827,7 @@
   </w:style>
   <w:style w:type="paragraph" w:customStyle="1" w:styleId="9">
     <w:name w:val="Body A"/>
+    <w:qFormat/>
     <w:uiPriority w:val="0"/>
     <w:pPr>
       <w:keepNext w:val="0"/>
@@ -3124,6 +4872,7 @@
   </w:style>
   <w:style w:type="paragraph" w:customStyle="1" w:styleId="10">
     <w:name w:val="List Paragraph"/>
+    <w:qFormat/>
     <w:uiPriority w:val="0"/>
     <w:pPr>
       <w:keepNext w:val="0"/>
@@ -3167,6 +4916,1922 @@
     </w:rPr>
   </w:style>
 </w:styles>
+</file>
+
+<file path=word/charts/chart1.xml><?xml version="1.0" encoding="utf-8"?>
+<c:chartSpace xmlns:c="http://schemas.openxmlformats.org/drawingml/2006/chart" xmlns:a="http://schemas.openxmlformats.org/drawingml/2006/main" xmlns:r="http://schemas.openxmlformats.org/officeDocument/2006/relationships">
+  <c:date1904 val="0"/>
+  <c:lang val="zh-CN"/>
+  <c:roundedCorners val="0"/>
+  <mc:AlternateContent xmlns:mc="http://schemas.openxmlformats.org/markup-compatibility/2006">
+    <mc:Choice xmlns:c14="http://schemas.microsoft.com/office/drawing/2007/8/2/chart" Requires="c14">
+      <c14:style val="102"/>
+    </mc:Choice>
+    <mc:Fallback>
+      <c:style val="2"/>
+    </mc:Fallback>
+  </mc:AlternateContent>
+  <c:chart>
+    <c:title>
+      <c:tx>
+        <c:rich>
+          <a:bodyPr rot="0" spcFirstLastPara="0" vertOverflow="ellipsis" vert="horz" wrap="square" anchor="ctr" anchorCtr="1"/>
+          <a:lstStyle/>
+          <a:p>
+            <a:pPr defTabSz="914400">
+              <a:defRPr lang="zh-CN" sz="1400" b="0" i="0" u="none" strike="noStrike" kern="1200" spc="0" baseline="0">
+                <a:solidFill>
+                  <a:schemeClr val="tx1">
+                    <a:lumMod val="65000"/>
+                    <a:lumOff val="35000"/>
+                  </a:schemeClr>
+                </a:solidFill>
+                <a:latin typeface="+mn-lt"/>
+                <a:ea typeface="+mn-ea"/>
+                <a:cs typeface="+mn-cs"/>
+              </a:defRPr>
+            </a:pPr>
+            <a:r>
+              <a:t>Relation between Sites and Pairs</a:t>
+            </a:r>
+          </a:p>
+        </c:rich>
+      </c:tx>
+      <c:layout/>
+      <c:overlay val="0"/>
+      <c:spPr>
+        <a:noFill/>
+        <a:ln>
+          <a:noFill/>
+        </a:ln>
+        <a:effectLst/>
+      </c:spPr>
+    </c:title>
+    <c:autoTitleDeleted val="0"/>
+    <c:plotArea>
+      <c:layout/>
+      <c:scatterChart>
+        <c:scatterStyle val="lineMarker"/>
+        <c:varyColors val="0"/>
+        <c:ser>
+          <c:idx val="0"/>
+          <c:order val="0"/>
+          <c:tx>
+            <c:strRef>
+              <c:f>[工作簿1]Sheet1!$G$1</c:f>
+              <c:strCache>
+                <c:ptCount val="1"/>
+                <c:pt idx="0">
+                  <c:v>Number of pairs</c:v>
+                </c:pt>
+              </c:strCache>
+            </c:strRef>
+          </c:tx>
+          <c:spPr>
+            <a:ln w="19050" cap="rnd">
+              <a:solidFill>
+                <a:schemeClr val="accent1"/>
+              </a:solidFill>
+              <a:round/>
+            </a:ln>
+            <a:effectLst/>
+          </c:spPr>
+          <c:marker>
+            <c:symbol val="circle"/>
+            <c:size val="5"/>
+            <c:spPr>
+              <a:solidFill>
+                <a:schemeClr val="accent1"/>
+              </a:solidFill>
+              <a:ln w="9525">
+                <a:solidFill>
+                  <a:schemeClr val="accent1"/>
+                </a:solidFill>
+              </a:ln>
+              <a:effectLst/>
+            </c:spPr>
+          </c:marker>
+          <c:dLbls>
+            <c:dLbl>
+              <c:idx val="5"/>
+              <c:layout/>
+              <c:dLblPos val="r"/>
+              <c:showLegendKey val="0"/>
+              <c:showVal val="1"/>
+              <c:showCatName val="1"/>
+              <c:showSerName val="0"/>
+              <c:showPercent val="0"/>
+              <c:showBubbleSize val="0"/>
+              <c:extLst>
+                <c:ext xmlns:c15="http://schemas.microsoft.com/office/drawing/2012/chart" uri="{CE6537A1-D6FC-4f65-9D91-7224C49458BB}"/>
+              </c:extLst>
+            </c:dLbl>
+            <c:spPr>
+              <a:noFill/>
+              <a:ln>
+                <a:noFill/>
+              </a:ln>
+              <a:effectLst/>
+            </c:spPr>
+            <c:txPr>
+              <a:bodyPr rot="0" spcFirstLastPara="0" vertOverflow="ellipsis" vert="horz" wrap="square" lIns="38100" tIns="19050" rIns="38100" bIns="19050" anchor="ctr" anchorCtr="1"/>
+              <a:lstStyle/>
+              <a:p>
+                <a:pPr>
+                  <a:defRPr lang="zh-CN" sz="900" b="0" i="0" u="none" strike="noStrike" kern="1200" baseline="0">
+                    <a:solidFill>
+                      <a:schemeClr val="tx1">
+                        <a:lumMod val="75000"/>
+                        <a:lumOff val="25000"/>
+                      </a:schemeClr>
+                    </a:solidFill>
+                    <a:latin typeface="+mn-lt"/>
+                    <a:ea typeface="+mn-ea"/>
+                    <a:cs typeface="+mn-cs"/>
+                  </a:defRPr>
+                </a:pPr>
+              </a:p>
+            </c:txPr>
+            <c:dLblPos val="r"/>
+            <c:showLegendKey val="0"/>
+            <c:showVal val="0"/>
+            <c:showCatName val="1"/>
+            <c:showSerName val="0"/>
+            <c:showPercent val="0"/>
+            <c:showBubbleSize val="0"/>
+            <c:showLeaderLines val="0"/>
+            <c:extLst>
+              <c:ext xmlns:c15="http://schemas.microsoft.com/office/drawing/2012/chart" uri="{CE6537A1-D6FC-4f65-9D91-7224C49458BB}">
+                <c15:layout/>
+                <c15:showLeaderLines val="1"/>
+                <c15:leaderLines>
+                  <c:spPr>
+                    <a:ln w="9525" cap="flat" cmpd="sng" algn="ctr">
+                      <a:solidFill>
+                        <a:schemeClr val="tx1">
+                          <a:lumMod val="35000"/>
+                          <a:lumOff val="65000"/>
+                        </a:schemeClr>
+                      </a:solidFill>
+                      <a:round/>
+                    </a:ln>
+                    <a:effectLst/>
+                  </c:spPr>
+                </c15:leaderLines>
+              </c:ext>
+            </c:extLst>
+          </c:dLbls>
+          <c:trendline>
+            <c:spPr>
+              <a:ln w="19050" cap="rnd">
+                <a:solidFill>
+                  <a:schemeClr val="accent1"/>
+                </a:solidFill>
+                <a:prstDash val="sysDot"/>
+              </a:ln>
+              <a:effectLst/>
+            </c:spPr>
+            <c:trendlineType val="linear"/>
+            <c:dispRSqr val="0"/>
+            <c:dispEq val="0"/>
+          </c:trendline>
+          <c:xVal>
+            <c:numRef>
+              <c:f>[工作簿1]Sheet1!$F$2:$F$7</c:f>
+              <c:numCache>
+                <c:formatCode>General</c:formatCode>
+                <c:ptCount val="6"/>
+                <c:pt idx="0">
+                  <c:v>1</c:v>
+                </c:pt>
+                <c:pt idx="1">
+                  <c:v>10</c:v>
+                </c:pt>
+                <c:pt idx="2">
+                  <c:v>100</c:v>
+                </c:pt>
+                <c:pt idx="3">
+                  <c:v>1000</c:v>
+                </c:pt>
+                <c:pt idx="4">
+                  <c:v>10000</c:v>
+                </c:pt>
+                <c:pt idx="5">
+                  <c:v>100000</c:v>
+                </c:pt>
+              </c:numCache>
+            </c:numRef>
+          </c:xVal>
+          <c:yVal>
+            <c:numRef>
+              <c:f>[工作簿1]Sheet1!$G$2:$G$7</c:f>
+              <c:numCache>
+                <c:formatCode>General</c:formatCode>
+                <c:ptCount val="6"/>
+                <c:pt idx="0">
+                  <c:v>0</c:v>
+                </c:pt>
+                <c:pt idx="1">
+                  <c:v>22</c:v>
+                </c:pt>
+                <c:pt idx="2">
+                  <c:v>187</c:v>
+                </c:pt>
+                <c:pt idx="3">
+                  <c:v>1097</c:v>
+                </c:pt>
+                <c:pt idx="4">
+                  <c:v>10035</c:v>
+                </c:pt>
+                <c:pt idx="5">
+                  <c:v>100021</c:v>
+                </c:pt>
+              </c:numCache>
+            </c:numRef>
+          </c:yVal>
+          <c:smooth val="0"/>
+        </c:ser>
+        <c:dLbls>
+          <c:showLegendKey val="0"/>
+          <c:showVal val="0"/>
+          <c:showCatName val="1"/>
+          <c:showSerName val="0"/>
+          <c:showPercent val="0"/>
+          <c:showBubbleSize val="0"/>
+        </c:dLbls>
+        <c:axId val="281675920"/>
+        <c:axId val="878871898"/>
+      </c:scatterChart>
+      <c:valAx>
+        <c:axId val="281675920"/>
+        <c:scaling>
+          <c:orientation val="minMax"/>
+        </c:scaling>
+        <c:delete val="0"/>
+        <c:axPos val="b"/>
+        <c:majorGridlines>
+          <c:spPr>
+            <a:ln w="9525" cap="flat" cmpd="sng" algn="ctr">
+              <a:solidFill>
+                <a:schemeClr val="tx1">
+                  <a:lumMod val="15000"/>
+                  <a:lumOff val="85000"/>
+                </a:schemeClr>
+              </a:solidFill>
+              <a:round/>
+            </a:ln>
+            <a:effectLst/>
+          </c:spPr>
+        </c:majorGridlines>
+        <c:numFmt formatCode="General" sourceLinked="1"/>
+        <c:majorTickMark val="none"/>
+        <c:minorTickMark val="none"/>
+        <c:tickLblPos val="nextTo"/>
+        <c:spPr>
+          <a:noFill/>
+          <a:ln w="9525" cap="flat" cmpd="sng" algn="ctr">
+            <a:solidFill>
+              <a:schemeClr val="tx1">
+                <a:lumMod val="25000"/>
+                <a:lumOff val="75000"/>
+              </a:schemeClr>
+            </a:solidFill>
+            <a:round/>
+          </a:ln>
+          <a:effectLst/>
+        </c:spPr>
+        <c:txPr>
+          <a:bodyPr rot="-60000000" spcFirstLastPara="0" vertOverflow="ellipsis" vert="horz" wrap="square" anchor="ctr" anchorCtr="1"/>
+          <a:lstStyle/>
+          <a:p>
+            <a:pPr>
+              <a:defRPr lang="zh-CN" sz="900" b="0" i="0" u="none" strike="noStrike" kern="1200" baseline="0">
+                <a:solidFill>
+                  <a:schemeClr val="tx1">
+                    <a:lumMod val="65000"/>
+                    <a:lumOff val="35000"/>
+                  </a:schemeClr>
+                </a:solidFill>
+                <a:latin typeface="+mn-lt"/>
+                <a:ea typeface="+mn-ea"/>
+                <a:cs typeface="+mn-cs"/>
+              </a:defRPr>
+            </a:pPr>
+          </a:p>
+        </c:txPr>
+        <c:crossAx val="878871898"/>
+        <c:crosses val="autoZero"/>
+        <c:crossBetween val="midCat"/>
+      </c:valAx>
+      <c:valAx>
+        <c:axId val="878871898"/>
+        <c:scaling>
+          <c:orientation val="minMax"/>
+        </c:scaling>
+        <c:delete val="0"/>
+        <c:axPos val="l"/>
+        <c:majorGridlines>
+          <c:spPr>
+            <a:ln w="9525" cap="flat" cmpd="sng" algn="ctr">
+              <a:solidFill>
+                <a:schemeClr val="tx1">
+                  <a:lumMod val="15000"/>
+                  <a:lumOff val="85000"/>
+                </a:schemeClr>
+              </a:solidFill>
+              <a:round/>
+            </a:ln>
+            <a:effectLst/>
+          </c:spPr>
+        </c:majorGridlines>
+        <c:numFmt formatCode="General" sourceLinked="1"/>
+        <c:majorTickMark val="none"/>
+        <c:minorTickMark val="none"/>
+        <c:tickLblPos val="nextTo"/>
+        <c:spPr>
+          <a:noFill/>
+          <a:ln w="9525" cap="flat" cmpd="sng" algn="ctr">
+            <a:solidFill>
+              <a:schemeClr val="tx1">
+                <a:lumMod val="25000"/>
+                <a:lumOff val="75000"/>
+              </a:schemeClr>
+            </a:solidFill>
+            <a:round/>
+          </a:ln>
+          <a:effectLst/>
+        </c:spPr>
+        <c:txPr>
+          <a:bodyPr rot="-60000000" spcFirstLastPara="0" vertOverflow="ellipsis" vert="horz" wrap="square" anchor="ctr" anchorCtr="1"/>
+          <a:lstStyle/>
+          <a:p>
+            <a:pPr>
+              <a:defRPr lang="zh-CN" sz="900" b="0" i="0" u="none" strike="noStrike" kern="1200" baseline="0">
+                <a:solidFill>
+                  <a:schemeClr val="tx1">
+                    <a:lumMod val="65000"/>
+                    <a:lumOff val="35000"/>
+                  </a:schemeClr>
+                </a:solidFill>
+                <a:latin typeface="+mn-lt"/>
+                <a:ea typeface="+mn-ea"/>
+                <a:cs typeface="+mn-cs"/>
+              </a:defRPr>
+            </a:pPr>
+          </a:p>
+        </c:txPr>
+        <c:crossAx val="281675920"/>
+        <c:crosses val="autoZero"/>
+        <c:crossBetween val="midCat"/>
+      </c:valAx>
+      <c:spPr>
+        <a:noFill/>
+        <a:ln>
+          <a:noFill/>
+        </a:ln>
+        <a:effectLst/>
+      </c:spPr>
+    </c:plotArea>
+    <c:plotVisOnly val="1"/>
+    <c:dispBlanksAs val="gap"/>
+    <c:showDLblsOverMax val="0"/>
+  </c:chart>
+  <c:spPr>
+    <a:solidFill>
+      <a:schemeClr val="bg1"/>
+    </a:solidFill>
+    <a:ln w="9525" cap="flat" cmpd="sng" algn="ctr">
+      <a:solidFill>
+        <a:schemeClr val="tx1">
+          <a:lumMod val="15000"/>
+          <a:lumOff val="85000"/>
+        </a:schemeClr>
+      </a:solidFill>
+      <a:round/>
+    </a:ln>
+    <a:effectLst/>
+  </c:spPr>
+  <c:txPr>
+    <a:bodyPr/>
+    <a:lstStyle/>
+    <a:p>
+      <a:pPr>
+        <a:defRPr lang="zh-CN"/>
+      </a:pPr>
+    </a:p>
+  </c:txPr>
+  <c:externalData r:id="rId1">
+    <c:autoUpdate val="0"/>
+  </c:externalData>
+</c:chartSpace>
+</file>
+
+<file path=word/charts/chart2.xml><?xml version="1.0" encoding="utf-8"?>
+<c:chartSpace xmlns:c="http://schemas.openxmlformats.org/drawingml/2006/chart" xmlns:a="http://schemas.openxmlformats.org/drawingml/2006/main" xmlns:r="http://schemas.openxmlformats.org/officeDocument/2006/relationships">
+  <c:date1904 val="0"/>
+  <c:lang val="zh-CN"/>
+  <c:roundedCorners val="0"/>
+  <mc:AlternateContent xmlns:mc="http://schemas.openxmlformats.org/markup-compatibility/2006">
+    <mc:Choice xmlns:c14="http://schemas.microsoft.com/office/drawing/2007/8/2/chart" Requires="c14">
+      <c14:style val="102"/>
+    </mc:Choice>
+    <mc:Fallback>
+      <c:style val="2"/>
+    </mc:Fallback>
+  </mc:AlternateContent>
+  <c:chart>
+    <c:title>
+      <c:tx>
+        <c:rich>
+          <a:bodyPr rot="0" spcFirstLastPara="0" vertOverflow="ellipsis" vert="horz" wrap="square" anchor="ctr" anchorCtr="1"/>
+          <a:lstStyle/>
+          <a:p>
+            <a:pPr defTabSz="914400">
+              <a:defRPr lang="zh-CN" sz="1400" b="0" i="0" u="none" strike="noStrike" kern="1200" spc="0" baseline="0">
+                <a:solidFill>
+                  <a:schemeClr val="tx1">
+                    <a:lumMod val="65000"/>
+                    <a:lumOff val="35000"/>
+                  </a:schemeClr>
+                </a:solidFill>
+                <a:latin typeface="+mn-lt"/>
+                <a:ea typeface="+mn-ea"/>
+                <a:cs typeface="+mn-cs"/>
+              </a:defRPr>
+            </a:pPr>
+            <a:r>
+              <a:rPr lang="en-US" altLang="zh-CN"/>
+              <a:t>Relation between Sites and Pairs</a:t>
+            </a:r>
+            <a:endParaRPr lang="en-US" altLang="zh-CN"/>
+          </a:p>
+        </c:rich>
+      </c:tx>
+      <c:layout/>
+      <c:overlay val="0"/>
+      <c:spPr>
+        <a:noFill/>
+        <a:ln>
+          <a:noFill/>
+        </a:ln>
+        <a:effectLst/>
+      </c:spPr>
+    </c:title>
+    <c:autoTitleDeleted val="0"/>
+    <c:plotArea>
+      <c:layout/>
+      <c:scatterChart>
+        <c:scatterStyle val="smoothMarker"/>
+        <c:varyColors val="0"/>
+        <c:ser>
+          <c:idx val="0"/>
+          <c:order val="0"/>
+          <c:tx>
+            <c:strRef>
+              <c:f>[工作簿1]Sheet1!$G$30</c:f>
+              <c:strCache>
+                <c:ptCount val="1"/>
+                <c:pt idx="0">
+                  <c:v>Number of pairs</c:v>
+                </c:pt>
+              </c:strCache>
+            </c:strRef>
+          </c:tx>
+          <c:spPr>
+            <a:ln w="19050" cap="rnd">
+              <a:solidFill>
+                <a:schemeClr val="accent1"/>
+              </a:solidFill>
+              <a:round/>
+            </a:ln>
+            <a:effectLst/>
+          </c:spPr>
+          <c:marker>
+            <c:symbol val="circle"/>
+            <c:size val="5"/>
+            <c:spPr>
+              <a:solidFill>
+                <a:schemeClr val="accent1"/>
+              </a:solidFill>
+              <a:ln w="9525">
+                <a:solidFill>
+                  <a:schemeClr val="accent1"/>
+                </a:solidFill>
+              </a:ln>
+              <a:effectLst/>
+            </c:spPr>
+          </c:marker>
+          <c:dLbls>
+            <c:spPr>
+              <a:noFill/>
+              <a:ln>
+                <a:noFill/>
+              </a:ln>
+              <a:effectLst/>
+            </c:spPr>
+            <c:txPr>
+              <a:bodyPr rot="0" spcFirstLastPara="0" vertOverflow="ellipsis" vert="horz" wrap="square" lIns="38100" tIns="19050" rIns="38100" bIns="19050" anchor="ctr" anchorCtr="1"/>
+              <a:lstStyle/>
+              <a:p>
+                <a:pPr>
+                  <a:defRPr lang="zh-CN" sz="900" b="0" i="0" u="none" strike="noStrike" kern="1200" baseline="0">
+                    <a:solidFill>
+                      <a:schemeClr val="tx1">
+                        <a:lumMod val="75000"/>
+                        <a:lumOff val="25000"/>
+                      </a:schemeClr>
+                    </a:solidFill>
+                    <a:latin typeface="+mn-lt"/>
+                    <a:ea typeface="+mn-ea"/>
+                    <a:cs typeface="+mn-cs"/>
+                  </a:defRPr>
+                </a:pPr>
+              </a:p>
+            </c:txPr>
+            <c:dLblPos val="r"/>
+            <c:showLegendKey val="0"/>
+            <c:showVal val="1"/>
+            <c:showCatName val="1"/>
+            <c:showSerName val="0"/>
+            <c:showPercent val="0"/>
+            <c:showBubbleSize val="0"/>
+            <c:showLeaderLines val="0"/>
+            <c:extLst>
+              <c:ext xmlns:c15="http://schemas.microsoft.com/office/drawing/2012/chart" uri="{CE6537A1-D6FC-4f65-9D91-7224C49458BB}">
+                <c15:layout/>
+                <c15:showLeaderLines val="1"/>
+                <c15:leaderLines>
+                  <c:spPr>
+                    <a:ln w="9525" cap="flat" cmpd="sng" algn="ctr">
+                      <a:solidFill>
+                        <a:schemeClr val="tx1">
+                          <a:lumMod val="35000"/>
+                          <a:lumOff val="65000"/>
+                        </a:schemeClr>
+                      </a:solidFill>
+                      <a:round/>
+                    </a:ln>
+                    <a:effectLst/>
+                  </c:spPr>
+                </c15:leaderLines>
+              </c:ext>
+            </c:extLst>
+          </c:dLbls>
+          <c:trendline>
+            <c:spPr>
+              <a:ln w="19050" cap="rnd">
+                <a:solidFill>
+                  <a:schemeClr val="accent1"/>
+                </a:solidFill>
+                <a:prstDash val="sysDot"/>
+              </a:ln>
+              <a:effectLst/>
+            </c:spPr>
+            <c:trendlineType val="linear"/>
+            <c:dispRSqr val="0"/>
+            <c:dispEq val="0"/>
+          </c:trendline>
+          <c:xVal>
+            <c:numRef>
+              <c:f>[工作簿1]Sheet1!$F$31:$F$36</c:f>
+              <c:numCache>
+                <c:formatCode>General</c:formatCode>
+                <c:ptCount val="6"/>
+                <c:pt idx="0">
+                  <c:v>5</c:v>
+                </c:pt>
+                <c:pt idx="1">
+                  <c:v>10</c:v>
+                </c:pt>
+                <c:pt idx="2">
+                  <c:v>30</c:v>
+                </c:pt>
+                <c:pt idx="3">
+                  <c:v>100</c:v>
+                </c:pt>
+                <c:pt idx="4">
+                  <c:v>500</c:v>
+                </c:pt>
+                <c:pt idx="5">
+                  <c:v>1000</c:v>
+                </c:pt>
+              </c:numCache>
+            </c:numRef>
+          </c:xVal>
+          <c:yVal>
+            <c:numRef>
+              <c:f>[工作簿1]Sheet1!$G$31:$G$36</c:f>
+              <c:numCache>
+                <c:formatCode>General</c:formatCode>
+                <c:ptCount val="6"/>
+                <c:pt idx="0">
+                  <c:v>7</c:v>
+                </c:pt>
+                <c:pt idx="1">
+                  <c:v>20</c:v>
+                </c:pt>
+                <c:pt idx="2">
+                  <c:v>57</c:v>
+                </c:pt>
+                <c:pt idx="3">
+                  <c:v>132</c:v>
+                </c:pt>
+                <c:pt idx="4">
+                  <c:v>816</c:v>
+                </c:pt>
+                <c:pt idx="5">
+                  <c:v>1093</c:v>
+                </c:pt>
+              </c:numCache>
+            </c:numRef>
+          </c:yVal>
+          <c:smooth val="1"/>
+        </c:ser>
+        <c:dLbls>
+          <c:showLegendKey val="0"/>
+          <c:showVal val="1"/>
+          <c:showCatName val="1"/>
+          <c:showSerName val="0"/>
+          <c:showPercent val="0"/>
+          <c:showBubbleSize val="0"/>
+        </c:dLbls>
+        <c:axId val="190569063"/>
+        <c:axId val="351586350"/>
+      </c:scatterChart>
+      <c:valAx>
+        <c:axId val="190569063"/>
+        <c:scaling>
+          <c:orientation val="minMax"/>
+        </c:scaling>
+        <c:delete val="0"/>
+        <c:axPos val="b"/>
+        <c:majorGridlines>
+          <c:spPr>
+            <a:ln w="9525" cap="flat" cmpd="sng" algn="ctr">
+              <a:solidFill>
+                <a:schemeClr val="tx1">
+                  <a:lumMod val="15000"/>
+                  <a:lumOff val="85000"/>
+                </a:schemeClr>
+              </a:solidFill>
+              <a:round/>
+            </a:ln>
+            <a:effectLst/>
+          </c:spPr>
+        </c:majorGridlines>
+        <c:numFmt formatCode="General" sourceLinked="1"/>
+        <c:majorTickMark val="none"/>
+        <c:minorTickMark val="none"/>
+        <c:tickLblPos val="nextTo"/>
+        <c:spPr>
+          <a:noFill/>
+          <a:ln w="9525" cap="flat" cmpd="sng" algn="ctr">
+            <a:solidFill>
+              <a:schemeClr val="tx1">
+                <a:lumMod val="25000"/>
+                <a:lumOff val="75000"/>
+              </a:schemeClr>
+            </a:solidFill>
+            <a:round/>
+          </a:ln>
+          <a:effectLst/>
+        </c:spPr>
+        <c:txPr>
+          <a:bodyPr rot="-60000000" spcFirstLastPara="0" vertOverflow="ellipsis" vert="horz" wrap="square" anchor="ctr" anchorCtr="1"/>
+          <a:lstStyle/>
+          <a:p>
+            <a:pPr>
+              <a:defRPr lang="zh-CN" sz="900" b="0" i="0" u="none" strike="noStrike" kern="1200" baseline="0">
+                <a:solidFill>
+                  <a:schemeClr val="tx1">
+                    <a:lumMod val="65000"/>
+                    <a:lumOff val="35000"/>
+                  </a:schemeClr>
+                </a:solidFill>
+                <a:latin typeface="+mn-lt"/>
+                <a:ea typeface="+mn-ea"/>
+                <a:cs typeface="+mn-cs"/>
+              </a:defRPr>
+            </a:pPr>
+          </a:p>
+        </c:txPr>
+        <c:crossAx val="351586350"/>
+        <c:crosses val="autoZero"/>
+        <c:crossBetween val="midCat"/>
+      </c:valAx>
+      <c:valAx>
+        <c:axId val="351586350"/>
+        <c:scaling>
+          <c:orientation val="minMax"/>
+        </c:scaling>
+        <c:delete val="0"/>
+        <c:axPos val="l"/>
+        <c:majorGridlines>
+          <c:spPr>
+            <a:ln w="9525" cap="flat" cmpd="sng" algn="ctr">
+              <a:solidFill>
+                <a:schemeClr val="tx1">
+                  <a:lumMod val="15000"/>
+                  <a:lumOff val="85000"/>
+                </a:schemeClr>
+              </a:solidFill>
+              <a:round/>
+            </a:ln>
+            <a:effectLst/>
+          </c:spPr>
+        </c:majorGridlines>
+        <c:numFmt formatCode="General" sourceLinked="1"/>
+        <c:majorTickMark val="none"/>
+        <c:minorTickMark val="none"/>
+        <c:tickLblPos val="nextTo"/>
+        <c:spPr>
+          <a:noFill/>
+          <a:ln w="9525" cap="flat" cmpd="sng" algn="ctr">
+            <a:solidFill>
+              <a:schemeClr val="tx1">
+                <a:lumMod val="25000"/>
+                <a:lumOff val="75000"/>
+              </a:schemeClr>
+            </a:solidFill>
+            <a:round/>
+          </a:ln>
+          <a:effectLst/>
+        </c:spPr>
+        <c:txPr>
+          <a:bodyPr rot="-60000000" spcFirstLastPara="0" vertOverflow="ellipsis" vert="horz" wrap="square" anchor="ctr" anchorCtr="1"/>
+          <a:lstStyle/>
+          <a:p>
+            <a:pPr>
+              <a:defRPr lang="zh-CN" sz="900" b="0" i="0" u="none" strike="noStrike" kern="1200" baseline="0">
+                <a:solidFill>
+                  <a:schemeClr val="tx1">
+                    <a:lumMod val="65000"/>
+                    <a:lumOff val="35000"/>
+                  </a:schemeClr>
+                </a:solidFill>
+                <a:latin typeface="+mn-lt"/>
+                <a:ea typeface="+mn-ea"/>
+                <a:cs typeface="+mn-cs"/>
+              </a:defRPr>
+            </a:pPr>
+          </a:p>
+        </c:txPr>
+        <c:crossAx val="190569063"/>
+        <c:crosses val="autoZero"/>
+        <c:crossBetween val="midCat"/>
+      </c:valAx>
+      <c:spPr>
+        <a:noFill/>
+        <a:ln>
+          <a:noFill/>
+        </a:ln>
+        <a:effectLst/>
+      </c:spPr>
+    </c:plotArea>
+    <c:plotVisOnly val="1"/>
+    <c:dispBlanksAs val="gap"/>
+    <c:showDLblsOverMax val="0"/>
+  </c:chart>
+  <c:spPr>
+    <a:solidFill>
+      <a:schemeClr val="bg1"/>
+    </a:solidFill>
+    <a:ln w="9525" cap="flat" cmpd="sng" algn="ctr">
+      <a:solidFill>
+        <a:schemeClr val="tx1">
+          <a:lumMod val="15000"/>
+          <a:lumOff val="85000"/>
+        </a:schemeClr>
+      </a:solidFill>
+      <a:round/>
+    </a:ln>
+    <a:effectLst/>
+  </c:spPr>
+  <c:txPr>
+    <a:bodyPr/>
+    <a:lstStyle/>
+    <a:p>
+      <a:pPr>
+        <a:defRPr lang="zh-CN"/>
+      </a:pPr>
+    </a:p>
+  </c:txPr>
+  <c:externalData r:id="rId1">
+    <c:autoUpdate val="0"/>
+  </c:externalData>
+</c:chartSpace>
+</file>
+
+<file path=word/charts/colors1.xml><?xml version="1.0" encoding="utf-8"?>
+<cs:colorStyle xmlns:cs="http://schemas.microsoft.com/office/drawing/2012/chartStyle" xmlns:a="http://schemas.openxmlformats.org/drawingml/2006/main" meth="cycle" id="10">
+  <a:schemeClr val="accent1"/>
+  <a:schemeClr val="accent2"/>
+  <a:schemeClr val="accent3"/>
+  <a:schemeClr val="accent4"/>
+  <a:schemeClr val="accent5"/>
+  <a:schemeClr val="accent6"/>
+  <cs:variation/>
+  <cs:variation>
+    <a:lumMod val="60000"/>
+  </cs:variation>
+  <cs:variation>
+    <a:lumMod val="80000"/>
+    <a:lumOff val="20000"/>
+  </cs:variation>
+  <cs:variation>
+    <a:lumMod val="80000"/>
+  </cs:variation>
+  <cs:variation>
+    <a:lumMod val="60000"/>
+    <a:lumOff val="40000"/>
+  </cs:variation>
+  <cs:variation>
+    <a:lumMod val="50000"/>
+  </cs:variation>
+  <cs:variation>
+    <a:lumMod val="70000"/>
+    <a:lumOff val="30000"/>
+  </cs:variation>
+  <cs:variation>
+    <a:lumMod val="70000"/>
+  </cs:variation>
+  <cs:variation>
+    <a:lumMod val="50000"/>
+    <a:lumOff val="50000"/>
+  </cs:variation>
+</cs:colorStyle>
+</file>
+
+<file path=word/charts/colors2.xml><?xml version="1.0" encoding="utf-8"?>
+<cs:colorStyle xmlns:cs="http://schemas.microsoft.com/office/drawing/2012/chartStyle" xmlns:a="http://schemas.openxmlformats.org/drawingml/2006/main" meth="cycle" id="10">
+  <a:schemeClr val="accent1"/>
+  <a:schemeClr val="accent2"/>
+  <a:schemeClr val="accent3"/>
+  <a:schemeClr val="accent4"/>
+  <a:schemeClr val="accent5"/>
+  <a:schemeClr val="accent6"/>
+  <cs:variation/>
+  <cs:variation>
+    <a:lumMod val="60000"/>
+  </cs:variation>
+  <cs:variation>
+    <a:lumMod val="80000"/>
+    <a:lumOff val="20000"/>
+  </cs:variation>
+  <cs:variation>
+    <a:lumMod val="80000"/>
+  </cs:variation>
+  <cs:variation>
+    <a:lumMod val="60000"/>
+    <a:lumOff val="40000"/>
+  </cs:variation>
+  <cs:variation>
+    <a:lumMod val="50000"/>
+  </cs:variation>
+  <cs:variation>
+    <a:lumMod val="70000"/>
+    <a:lumOff val="30000"/>
+  </cs:variation>
+  <cs:variation>
+    <a:lumMod val="70000"/>
+  </cs:variation>
+  <cs:variation>
+    <a:lumMod val="50000"/>
+    <a:lumOff val="50000"/>
+  </cs:variation>
+</cs:colorStyle>
+</file>
+
+<file path=word/charts/style1.xml><?xml version="1.0" encoding="utf-8"?>
+<cs:chartStyle xmlns:cs="http://schemas.microsoft.com/office/drawing/2012/chartStyle" xmlns:a="http://schemas.openxmlformats.org/drawingml/2006/main" id="240">
+  <cs:axisTitle>
+    <cs:lnRef idx="0"/>
+    <cs:fillRef idx="0"/>
+    <cs:effectRef idx="0"/>
+    <cs:fontRef idx="minor">
+      <a:schemeClr val="tx1">
+        <a:lumMod val="65000"/>
+        <a:lumOff val="35000"/>
+      </a:schemeClr>
+    </cs:fontRef>
+    <cs:defRPr sz="1000" kern="1200"/>
+  </cs:axisTitle>
+  <cs:categoryAxis>
+    <cs:lnRef idx="0"/>
+    <cs:fillRef idx="0"/>
+    <cs:effectRef idx="0"/>
+    <cs:fontRef idx="minor">
+      <a:schemeClr val="tx1">
+        <a:lumMod val="65000"/>
+        <a:lumOff val="35000"/>
+      </a:schemeClr>
+    </cs:fontRef>
+    <cs:spPr>
+      <a:ln w="9525" cap="flat" cmpd="sng" algn="ctr">
+        <a:solidFill>
+          <a:schemeClr val="tx1">
+            <a:lumMod val="25000"/>
+            <a:lumOff val="75000"/>
+          </a:schemeClr>
+        </a:solidFill>
+        <a:round/>
+      </a:ln>
+    </cs:spPr>
+    <cs:defRPr sz="900" kern="1200"/>
+  </cs:categoryAxis>
+  <cs:chartArea mods="allowNoFillOverride allowNoLineOverride">
+    <cs:lnRef idx="0"/>
+    <cs:fillRef idx="0"/>
+    <cs:effectRef idx="0"/>
+    <cs:fontRef idx="minor">
+      <a:schemeClr val="tx1"/>
+    </cs:fontRef>
+    <cs:spPr>
+      <a:solidFill>
+        <a:schemeClr val="bg1"/>
+      </a:solidFill>
+      <a:ln w="9525" cap="flat" cmpd="sng" algn="ctr">
+        <a:solidFill>
+          <a:schemeClr val="tx1">
+            <a:lumMod val="15000"/>
+            <a:lumOff val="85000"/>
+          </a:schemeClr>
+        </a:solidFill>
+        <a:round/>
+      </a:ln>
+    </cs:spPr>
+    <cs:defRPr sz="1000" kern="1200"/>
+  </cs:chartArea>
+  <cs:dataLabel>
+    <cs:lnRef idx="0"/>
+    <cs:fillRef idx="0"/>
+    <cs:effectRef idx="0"/>
+    <cs:fontRef idx="minor">
+      <a:schemeClr val="tx1">
+        <a:lumMod val="75000"/>
+        <a:lumOff val="25000"/>
+      </a:schemeClr>
+    </cs:fontRef>
+    <cs:defRPr sz="900" kern="1200"/>
+  </cs:dataLabel>
+  <cs:dataLabelCallout>
+    <cs:lnRef idx="0"/>
+    <cs:fillRef idx="0"/>
+    <cs:effectRef idx="0"/>
+    <cs:fontRef idx="minor">
+      <a:schemeClr val="dk1">
+        <a:lumMod val="65000"/>
+        <a:lumOff val="35000"/>
+      </a:schemeClr>
+    </cs:fontRef>
+    <cs:spPr>
+      <a:solidFill>
+        <a:schemeClr val="lt1"/>
+      </a:solidFill>
+      <a:ln>
+        <a:solidFill>
+          <a:schemeClr val="dk1">
+            <a:lumMod val="25000"/>
+            <a:lumOff val="75000"/>
+          </a:schemeClr>
+        </a:solidFill>
+      </a:ln>
+    </cs:spPr>
+    <cs:defRPr sz="900" kern="1200"/>
+    <cs:bodyPr rot="0" spcFirstLastPara="1" vertOverflow="clip" horzOverflow="clip" vert="horz" wrap="square" lIns="36576" tIns="18288" rIns="36576" bIns="18288" anchor="ctr" anchorCtr="1">
+      <a:spAutoFit/>
+    </cs:bodyPr>
+  </cs:dataLabelCallout>
+  <cs:dataPoint>
+    <cs:lnRef idx="0"/>
+    <cs:fillRef idx="1">
+      <cs:styleClr val="auto"/>
+    </cs:fillRef>
+    <cs:effectRef idx="0"/>
+    <cs:fontRef idx="minor">
+      <a:schemeClr val="tx1"/>
+    </cs:fontRef>
+  </cs:dataPoint>
+  <cs:dataPoint3D>
+    <cs:lnRef idx="0"/>
+    <cs:fillRef idx="1">
+      <cs:styleClr val="auto"/>
+    </cs:fillRef>
+    <cs:effectRef idx="0"/>
+    <cs:fontRef idx="minor">
+      <a:schemeClr val="tx1"/>
+    </cs:fontRef>
+  </cs:dataPoint3D>
+  <cs:dataPointLine>
+    <cs:lnRef idx="0">
+      <cs:styleClr val="auto"/>
+    </cs:lnRef>
+    <cs:fillRef idx="1"/>
+    <cs:effectRef idx="0"/>
+    <cs:fontRef idx="minor">
+      <a:schemeClr val="tx1"/>
+    </cs:fontRef>
+    <cs:spPr>
+      <a:ln w="19050" cap="rnd">
+        <a:solidFill>
+          <a:schemeClr val="phClr"/>
+        </a:solidFill>
+        <a:round/>
+      </a:ln>
+    </cs:spPr>
+  </cs:dataPointLine>
+  <cs:dataPointMarker>
+    <cs:lnRef idx="0">
+      <cs:styleClr val="auto"/>
+    </cs:lnRef>
+    <cs:fillRef idx="1">
+      <cs:styleClr val="auto"/>
+    </cs:fillRef>
+    <cs:effectRef idx="0"/>
+    <cs:fontRef idx="minor">
+      <a:schemeClr val="tx1"/>
+    </cs:fontRef>
+    <cs:spPr>
+      <a:ln w="9525">
+        <a:solidFill>
+          <a:schemeClr val="phClr"/>
+        </a:solidFill>
+      </a:ln>
+    </cs:spPr>
+  </cs:dataPointMarker>
+  <cs:dataPointMarkerLayout symbol="circle" size="5"/>
+  <cs:dataPointWireframe>
+    <cs:lnRef idx="0">
+      <cs:styleClr val="auto"/>
+    </cs:lnRef>
+    <cs:fillRef idx="0"/>
+    <cs:effectRef idx="0"/>
+    <cs:fontRef idx="minor">
+      <a:schemeClr val="dk1"/>
+    </cs:fontRef>
+    <cs:spPr>
+      <a:ln w="9525" cap="rnd">
+        <a:solidFill>
+          <a:schemeClr val="phClr"/>
+        </a:solidFill>
+        <a:round/>
+      </a:ln>
+    </cs:spPr>
+  </cs:dataPointWireframe>
+  <cs:dataTable>
+    <cs:lnRef idx="0"/>
+    <cs:fillRef idx="0"/>
+    <cs:effectRef idx="0"/>
+    <cs:fontRef idx="minor">
+      <a:schemeClr val="tx1">
+        <a:lumMod val="65000"/>
+        <a:lumOff val="35000"/>
+      </a:schemeClr>
+    </cs:fontRef>
+    <cs:spPr>
+      <a:noFill/>
+      <a:ln w="9525" cap="flat" cmpd="sng" algn="ctr">
+        <a:solidFill>
+          <a:schemeClr val="tx1">
+            <a:lumMod val="15000"/>
+            <a:lumOff val="85000"/>
+          </a:schemeClr>
+        </a:solidFill>
+        <a:round/>
+      </a:ln>
+    </cs:spPr>
+    <cs:defRPr sz="900" kern="1200"/>
+  </cs:dataTable>
+  <cs:downBar>
+    <cs:lnRef idx="0"/>
+    <cs:fillRef idx="0"/>
+    <cs:effectRef idx="0"/>
+    <cs:fontRef idx="minor">
+      <a:schemeClr val="tx1"/>
+    </cs:fontRef>
+    <cs:spPr>
+      <a:solidFill>
+        <a:schemeClr val="dk1">
+          <a:lumMod val="75000"/>
+          <a:lumOff val="25000"/>
+        </a:schemeClr>
+      </a:solidFill>
+      <a:ln w="9525" cap="flat" cmpd="sng" algn="ctr">
+        <a:solidFill>
+          <a:schemeClr val="tx1">
+            <a:lumMod val="65000"/>
+            <a:lumOff val="35000"/>
+          </a:schemeClr>
+        </a:solidFill>
+        <a:round/>
+      </a:ln>
+    </cs:spPr>
+  </cs:downBar>
+  <cs:dropLine>
+    <cs:lnRef idx="0"/>
+    <cs:fillRef idx="0"/>
+    <cs:effectRef idx="0"/>
+    <cs:fontRef idx="minor">
+      <a:schemeClr val="tx1"/>
+    </cs:fontRef>
+    <cs:spPr>
+      <a:ln w="9525" cap="flat" cmpd="sng" algn="ctr">
+        <a:solidFill>
+          <a:schemeClr val="tx1">
+            <a:lumMod val="35000"/>
+            <a:lumOff val="65000"/>
+          </a:schemeClr>
+        </a:solidFill>
+        <a:round/>
+      </a:ln>
+    </cs:spPr>
+  </cs:dropLine>
+  <cs:errorBar>
+    <cs:lnRef idx="0"/>
+    <cs:fillRef idx="0"/>
+    <cs:effectRef idx="0"/>
+    <cs:fontRef idx="minor">
+      <a:schemeClr val="tx1"/>
+    </cs:fontRef>
+    <cs:spPr>
+      <a:ln w="9525" cap="flat" cmpd="sng" algn="ctr">
+        <a:solidFill>
+          <a:schemeClr val="tx1">
+            <a:lumMod val="65000"/>
+            <a:lumOff val="35000"/>
+          </a:schemeClr>
+        </a:solidFill>
+        <a:round/>
+      </a:ln>
+    </cs:spPr>
+  </cs:errorBar>
+  <cs:floor>
+    <cs:lnRef idx="0"/>
+    <cs:fillRef idx="0"/>
+    <cs:effectRef idx="0"/>
+    <cs:fontRef idx="minor">
+      <a:schemeClr val="tx1"/>
+    </cs:fontRef>
+    <cs:spPr>
+      <a:noFill/>
+      <a:ln>
+        <a:noFill/>
+      </a:ln>
+    </cs:spPr>
+  </cs:floor>
+  <cs:gridlineMajor>
+    <cs:lnRef idx="0"/>
+    <cs:fillRef idx="0"/>
+    <cs:effectRef idx="0"/>
+    <cs:fontRef idx="minor">
+      <a:schemeClr val="tx1"/>
+    </cs:fontRef>
+    <cs:spPr>
+      <a:ln w="9525" cap="flat" cmpd="sng" algn="ctr">
+        <a:solidFill>
+          <a:schemeClr val="tx1">
+            <a:lumMod val="15000"/>
+            <a:lumOff val="85000"/>
+          </a:schemeClr>
+        </a:solidFill>
+        <a:round/>
+      </a:ln>
+    </cs:spPr>
+  </cs:gridlineMajor>
+  <cs:gridlineMinor>
+    <cs:lnRef idx="0"/>
+    <cs:fillRef idx="0"/>
+    <cs:effectRef idx="0"/>
+    <cs:fontRef idx="minor">
+      <a:schemeClr val="tx1"/>
+    </cs:fontRef>
+    <cs:spPr>
+      <a:ln w="9525" cap="flat" cmpd="sng" algn="ctr">
+        <a:solidFill>
+          <a:schemeClr val="tx1">
+            <a:lumMod val="5000"/>
+            <a:lumOff val="95000"/>
+          </a:schemeClr>
+        </a:solidFill>
+        <a:round/>
+      </a:ln>
+    </cs:spPr>
+  </cs:gridlineMinor>
+  <cs:hiLoLine>
+    <cs:lnRef idx="0"/>
+    <cs:fillRef idx="0"/>
+    <cs:effectRef idx="0"/>
+    <cs:fontRef idx="minor">
+      <a:schemeClr val="tx1"/>
+    </cs:fontRef>
+    <cs:spPr>
+      <a:ln w="9525" cap="flat" cmpd="sng" algn="ctr">
+        <a:solidFill>
+          <a:schemeClr val="tx1">
+            <a:lumMod val="50000"/>
+            <a:lumOff val="50000"/>
+          </a:schemeClr>
+        </a:solidFill>
+        <a:round/>
+      </a:ln>
+    </cs:spPr>
+  </cs:hiLoLine>
+  <cs:leaderLine>
+    <cs:lnRef idx="0"/>
+    <cs:fillRef idx="0"/>
+    <cs:effectRef idx="0"/>
+    <cs:fontRef idx="minor">
+      <a:schemeClr val="tx1"/>
+    </cs:fontRef>
+    <cs:spPr>
+      <a:ln w="9525" cap="flat" cmpd="sng" algn="ctr">
+        <a:solidFill>
+          <a:schemeClr val="tx1">
+            <a:lumMod val="35000"/>
+            <a:lumOff val="65000"/>
+          </a:schemeClr>
+        </a:solidFill>
+        <a:round/>
+      </a:ln>
+    </cs:spPr>
+  </cs:leaderLine>
+  <cs:legend>
+    <cs:lnRef idx="0"/>
+    <cs:fillRef idx="0"/>
+    <cs:effectRef idx="0"/>
+    <cs:fontRef idx="minor">
+      <a:schemeClr val="tx1">
+        <a:lumMod val="65000"/>
+        <a:lumOff val="35000"/>
+      </a:schemeClr>
+    </cs:fontRef>
+    <cs:defRPr sz="900" kern="1200"/>
+  </cs:legend>
+  <cs:plotArea mods="allowNoFillOverride allowNoLineOverride">
+    <cs:lnRef idx="0"/>
+    <cs:fillRef idx="0"/>
+    <cs:effectRef idx="0"/>
+    <cs:fontRef idx="minor">
+      <a:schemeClr val="tx1"/>
+    </cs:fontRef>
+  </cs:plotArea>
+  <cs:plotArea3D mods="allowNoFillOverride allowNoLineOverride">
+    <cs:lnRef idx="0"/>
+    <cs:fillRef idx="0"/>
+    <cs:effectRef idx="0"/>
+    <cs:fontRef idx="minor">
+      <a:schemeClr val="tx1"/>
+    </cs:fontRef>
+  </cs:plotArea3D>
+  <cs:seriesAxis>
+    <cs:lnRef idx="0"/>
+    <cs:fillRef idx="0"/>
+    <cs:effectRef idx="0"/>
+    <cs:fontRef idx="minor">
+      <a:schemeClr val="tx1">
+        <a:lumMod val="65000"/>
+        <a:lumOff val="35000"/>
+      </a:schemeClr>
+    </cs:fontRef>
+    <cs:defRPr sz="900" kern="1200"/>
+  </cs:seriesAxis>
+  <cs:seriesLine>
+    <cs:lnRef idx="0"/>
+    <cs:fillRef idx="0"/>
+    <cs:effectRef idx="0"/>
+    <cs:fontRef idx="minor">
+      <a:schemeClr val="tx1"/>
+    </cs:fontRef>
+    <cs:spPr>
+      <a:ln w="9525" cap="flat" cmpd="sng" algn="ctr">
+        <a:solidFill>
+          <a:schemeClr val="tx1">
+            <a:lumMod val="35000"/>
+            <a:lumOff val="65000"/>
+          </a:schemeClr>
+        </a:solidFill>
+        <a:round/>
+      </a:ln>
+    </cs:spPr>
+  </cs:seriesLine>
+  <cs:title>
+    <cs:lnRef idx="0"/>
+    <cs:fillRef idx="0"/>
+    <cs:effectRef idx="0"/>
+    <cs:fontRef idx="minor">
+      <a:schemeClr val="tx1">
+        <a:lumMod val="65000"/>
+        <a:lumOff val="35000"/>
+      </a:schemeClr>
+    </cs:fontRef>
+    <cs:defRPr sz="1400" b="0" kern="1200" spc="0" baseline="0"/>
+  </cs:title>
+  <cs:trendline>
+    <cs:lnRef idx="0">
+      <cs:styleClr val="auto"/>
+    </cs:lnRef>
+    <cs:fillRef idx="0"/>
+    <cs:effectRef idx="0"/>
+    <cs:fontRef idx="minor">
+      <a:schemeClr val="tx1"/>
+    </cs:fontRef>
+    <cs:spPr>
+      <a:ln w="19050" cap="rnd">
+        <a:solidFill>
+          <a:schemeClr val="phClr"/>
+        </a:solidFill>
+        <a:prstDash val="sysDot"/>
+      </a:ln>
+    </cs:spPr>
+  </cs:trendline>
+  <cs:trendlineLabel>
+    <cs:lnRef idx="0"/>
+    <cs:fillRef idx="0"/>
+    <cs:effectRef idx="0"/>
+    <cs:fontRef idx="minor">
+      <a:schemeClr val="tx1">
+        <a:lumMod val="65000"/>
+        <a:lumOff val="35000"/>
+      </a:schemeClr>
+    </cs:fontRef>
+    <cs:defRPr sz="900" kern="1200"/>
+  </cs:trendlineLabel>
+  <cs:upBar>
+    <cs:lnRef idx="0"/>
+    <cs:fillRef idx="0"/>
+    <cs:effectRef idx="0"/>
+    <cs:fontRef idx="minor">
+      <a:schemeClr val="tx1"/>
+    </cs:fontRef>
+    <cs:spPr>
+      <a:solidFill>
+        <a:schemeClr val="lt1"/>
+      </a:solidFill>
+      <a:ln w="9525" cap="flat" cmpd="sng" algn="ctr">
+        <a:solidFill>
+          <a:schemeClr val="tx1">
+            <a:lumMod val="65000"/>
+            <a:lumOff val="35000"/>
+          </a:schemeClr>
+        </a:solidFill>
+        <a:round/>
+      </a:ln>
+    </cs:spPr>
+  </cs:upBar>
+  <cs:valueAxis>
+    <cs:lnRef idx="0"/>
+    <cs:fillRef idx="0"/>
+    <cs:effectRef idx="0"/>
+    <cs:fontRef idx="minor">
+      <a:schemeClr val="tx1">
+        <a:lumMod val="65000"/>
+        <a:lumOff val="35000"/>
+      </a:schemeClr>
+    </cs:fontRef>
+    <cs:spPr>
+      <a:ln w="9525" cap="flat" cmpd="sng" algn="ctr">
+        <a:solidFill>
+          <a:schemeClr val="tx1">
+            <a:lumMod val="25000"/>
+            <a:lumOff val="75000"/>
+          </a:schemeClr>
+        </a:solidFill>
+        <a:round/>
+      </a:ln>
+    </cs:spPr>
+    <cs:defRPr sz="900" kern="1200"/>
+  </cs:valueAxis>
+  <cs:wall>
+    <cs:lnRef idx="0"/>
+    <cs:fillRef idx="0"/>
+    <cs:effectRef idx="0"/>
+    <cs:fontRef idx="minor">
+      <a:schemeClr val="tx1"/>
+    </cs:fontRef>
+    <cs:spPr>
+      <a:noFill/>
+      <a:ln>
+        <a:noFill/>
+      </a:ln>
+    </cs:spPr>
+  </cs:wall>
+</cs:chartStyle>
+</file>
+
+<file path=word/charts/style2.xml><?xml version="1.0" encoding="utf-8"?>
+<cs:chartStyle xmlns:cs="http://schemas.microsoft.com/office/drawing/2012/chartStyle" xmlns:a="http://schemas.openxmlformats.org/drawingml/2006/main" id="240">
+  <cs:axisTitle>
+    <cs:lnRef idx="0"/>
+    <cs:fillRef idx="0"/>
+    <cs:effectRef idx="0"/>
+    <cs:fontRef idx="minor">
+      <a:schemeClr val="tx1">
+        <a:lumMod val="65000"/>
+        <a:lumOff val="35000"/>
+      </a:schemeClr>
+    </cs:fontRef>
+    <cs:defRPr sz="1000" kern="1200"/>
+  </cs:axisTitle>
+  <cs:categoryAxis>
+    <cs:lnRef idx="0"/>
+    <cs:fillRef idx="0"/>
+    <cs:effectRef idx="0"/>
+    <cs:fontRef idx="minor">
+      <a:schemeClr val="tx1">
+        <a:lumMod val="65000"/>
+        <a:lumOff val="35000"/>
+      </a:schemeClr>
+    </cs:fontRef>
+    <cs:spPr>
+      <a:ln w="9525" cap="flat" cmpd="sng" algn="ctr">
+        <a:solidFill>
+          <a:schemeClr val="tx1">
+            <a:lumMod val="25000"/>
+            <a:lumOff val="75000"/>
+          </a:schemeClr>
+        </a:solidFill>
+        <a:round/>
+      </a:ln>
+    </cs:spPr>
+    <cs:defRPr sz="900" kern="1200"/>
+  </cs:categoryAxis>
+  <cs:chartArea mods="allowNoFillOverride allowNoLineOverride">
+    <cs:lnRef idx="0"/>
+    <cs:fillRef idx="0"/>
+    <cs:effectRef idx="0"/>
+    <cs:fontRef idx="minor">
+      <a:schemeClr val="tx1"/>
+    </cs:fontRef>
+    <cs:spPr>
+      <a:solidFill>
+        <a:schemeClr val="bg1"/>
+      </a:solidFill>
+      <a:ln w="9525" cap="flat" cmpd="sng" algn="ctr">
+        <a:solidFill>
+          <a:schemeClr val="tx1">
+            <a:lumMod val="15000"/>
+            <a:lumOff val="85000"/>
+          </a:schemeClr>
+        </a:solidFill>
+        <a:round/>
+      </a:ln>
+    </cs:spPr>
+    <cs:defRPr sz="1000" kern="1200"/>
+  </cs:chartArea>
+  <cs:dataLabel>
+    <cs:lnRef idx="0"/>
+    <cs:fillRef idx="0"/>
+    <cs:effectRef idx="0"/>
+    <cs:fontRef idx="minor">
+      <a:schemeClr val="tx1">
+        <a:lumMod val="75000"/>
+        <a:lumOff val="25000"/>
+      </a:schemeClr>
+    </cs:fontRef>
+    <cs:defRPr sz="900" kern="1200"/>
+  </cs:dataLabel>
+  <cs:dataLabelCallout>
+    <cs:lnRef idx="0"/>
+    <cs:fillRef idx="0"/>
+    <cs:effectRef idx="0"/>
+    <cs:fontRef idx="minor">
+      <a:schemeClr val="dk1">
+        <a:lumMod val="65000"/>
+        <a:lumOff val="35000"/>
+      </a:schemeClr>
+    </cs:fontRef>
+    <cs:spPr>
+      <a:solidFill>
+        <a:schemeClr val="lt1"/>
+      </a:solidFill>
+      <a:ln>
+        <a:solidFill>
+          <a:schemeClr val="dk1">
+            <a:lumMod val="25000"/>
+            <a:lumOff val="75000"/>
+          </a:schemeClr>
+        </a:solidFill>
+      </a:ln>
+    </cs:spPr>
+    <cs:defRPr sz="900" kern="1200"/>
+    <cs:bodyPr rot="0" spcFirstLastPara="1" vertOverflow="clip" horzOverflow="clip" vert="horz" wrap="square" lIns="36576" tIns="18288" rIns="36576" bIns="18288" anchor="ctr" anchorCtr="1">
+      <a:spAutoFit/>
+    </cs:bodyPr>
+  </cs:dataLabelCallout>
+  <cs:dataPoint>
+    <cs:lnRef idx="0"/>
+    <cs:fillRef idx="1">
+      <cs:styleClr val="auto"/>
+    </cs:fillRef>
+    <cs:effectRef idx="0"/>
+    <cs:fontRef idx="minor">
+      <a:schemeClr val="tx1"/>
+    </cs:fontRef>
+  </cs:dataPoint>
+  <cs:dataPoint3D>
+    <cs:lnRef idx="0"/>
+    <cs:fillRef idx="1">
+      <cs:styleClr val="auto"/>
+    </cs:fillRef>
+    <cs:effectRef idx="0"/>
+    <cs:fontRef idx="minor">
+      <a:schemeClr val="tx1"/>
+    </cs:fontRef>
+  </cs:dataPoint3D>
+  <cs:dataPointLine>
+    <cs:lnRef idx="0">
+      <cs:styleClr val="auto"/>
+    </cs:lnRef>
+    <cs:fillRef idx="1"/>
+    <cs:effectRef idx="0"/>
+    <cs:fontRef idx="minor">
+      <a:schemeClr val="tx1"/>
+    </cs:fontRef>
+    <cs:spPr>
+      <a:ln w="19050" cap="rnd">
+        <a:solidFill>
+          <a:schemeClr val="phClr"/>
+        </a:solidFill>
+        <a:round/>
+      </a:ln>
+    </cs:spPr>
+  </cs:dataPointLine>
+  <cs:dataPointMarker>
+    <cs:lnRef idx="0">
+      <cs:styleClr val="auto"/>
+    </cs:lnRef>
+    <cs:fillRef idx="1">
+      <cs:styleClr val="auto"/>
+    </cs:fillRef>
+    <cs:effectRef idx="0"/>
+    <cs:fontRef idx="minor">
+      <a:schemeClr val="tx1"/>
+    </cs:fontRef>
+    <cs:spPr>
+      <a:ln w="9525">
+        <a:solidFill>
+          <a:schemeClr val="phClr"/>
+        </a:solidFill>
+      </a:ln>
+    </cs:spPr>
+  </cs:dataPointMarker>
+  <cs:dataPointMarkerLayout symbol="circle" size="5"/>
+  <cs:dataPointWireframe>
+    <cs:lnRef idx="0">
+      <cs:styleClr val="auto"/>
+    </cs:lnRef>
+    <cs:fillRef idx="0"/>
+    <cs:effectRef idx="0"/>
+    <cs:fontRef idx="minor">
+      <a:schemeClr val="dk1"/>
+    </cs:fontRef>
+    <cs:spPr>
+      <a:ln w="9525" cap="rnd">
+        <a:solidFill>
+          <a:schemeClr val="phClr"/>
+        </a:solidFill>
+        <a:round/>
+      </a:ln>
+    </cs:spPr>
+  </cs:dataPointWireframe>
+  <cs:dataTable>
+    <cs:lnRef idx="0"/>
+    <cs:fillRef idx="0"/>
+    <cs:effectRef idx="0"/>
+    <cs:fontRef idx="minor">
+      <a:schemeClr val="tx1">
+        <a:lumMod val="65000"/>
+        <a:lumOff val="35000"/>
+      </a:schemeClr>
+    </cs:fontRef>
+    <cs:spPr>
+      <a:noFill/>
+      <a:ln w="9525" cap="flat" cmpd="sng" algn="ctr">
+        <a:solidFill>
+          <a:schemeClr val="tx1">
+            <a:lumMod val="15000"/>
+            <a:lumOff val="85000"/>
+          </a:schemeClr>
+        </a:solidFill>
+        <a:round/>
+      </a:ln>
+    </cs:spPr>
+    <cs:defRPr sz="900" kern="1200"/>
+  </cs:dataTable>
+  <cs:downBar>
+    <cs:lnRef idx="0"/>
+    <cs:fillRef idx="0"/>
+    <cs:effectRef idx="0"/>
+    <cs:fontRef idx="minor">
+      <a:schemeClr val="tx1"/>
+    </cs:fontRef>
+    <cs:spPr>
+      <a:solidFill>
+        <a:schemeClr val="dk1">
+          <a:lumMod val="75000"/>
+          <a:lumOff val="25000"/>
+        </a:schemeClr>
+      </a:solidFill>
+      <a:ln w="9525" cap="flat" cmpd="sng" algn="ctr">
+        <a:solidFill>
+          <a:schemeClr val="tx1">
+            <a:lumMod val="65000"/>
+            <a:lumOff val="35000"/>
+          </a:schemeClr>
+        </a:solidFill>
+        <a:round/>
+      </a:ln>
+    </cs:spPr>
+  </cs:downBar>
+  <cs:dropLine>
+    <cs:lnRef idx="0"/>
+    <cs:fillRef idx="0"/>
+    <cs:effectRef idx="0"/>
+    <cs:fontRef idx="minor">
+      <a:schemeClr val="tx1"/>
+    </cs:fontRef>
+    <cs:spPr>
+      <a:ln w="9525" cap="flat" cmpd="sng" algn="ctr">
+        <a:solidFill>
+          <a:schemeClr val="tx1">
+            <a:lumMod val="35000"/>
+            <a:lumOff val="65000"/>
+          </a:schemeClr>
+        </a:solidFill>
+        <a:round/>
+      </a:ln>
+    </cs:spPr>
+  </cs:dropLine>
+  <cs:errorBar>
+    <cs:lnRef idx="0"/>
+    <cs:fillRef idx="0"/>
+    <cs:effectRef idx="0"/>
+    <cs:fontRef idx="minor">
+      <a:schemeClr val="tx1"/>
+    </cs:fontRef>
+    <cs:spPr>
+      <a:ln w="9525" cap="flat" cmpd="sng" algn="ctr">
+        <a:solidFill>
+          <a:schemeClr val="tx1">
+            <a:lumMod val="65000"/>
+            <a:lumOff val="35000"/>
+          </a:schemeClr>
+        </a:solidFill>
+        <a:round/>
+      </a:ln>
+    </cs:spPr>
+  </cs:errorBar>
+  <cs:floor>
+    <cs:lnRef idx="0"/>
+    <cs:fillRef idx="0"/>
+    <cs:effectRef idx="0"/>
+    <cs:fontRef idx="minor">
+      <a:schemeClr val="tx1"/>
+    </cs:fontRef>
+    <cs:spPr>
+      <a:noFill/>
+      <a:ln>
+        <a:noFill/>
+      </a:ln>
+    </cs:spPr>
+  </cs:floor>
+  <cs:gridlineMajor>
+    <cs:lnRef idx="0"/>
+    <cs:fillRef idx="0"/>
+    <cs:effectRef idx="0"/>
+    <cs:fontRef idx="minor">
+      <a:schemeClr val="tx1"/>
+    </cs:fontRef>
+    <cs:spPr>
+      <a:ln w="9525" cap="flat" cmpd="sng" algn="ctr">
+        <a:solidFill>
+          <a:schemeClr val="tx1">
+            <a:lumMod val="15000"/>
+            <a:lumOff val="85000"/>
+          </a:schemeClr>
+        </a:solidFill>
+        <a:round/>
+      </a:ln>
+    </cs:spPr>
+  </cs:gridlineMajor>
+  <cs:gridlineMinor>
+    <cs:lnRef idx="0"/>
+    <cs:fillRef idx="0"/>
+    <cs:effectRef idx="0"/>
+    <cs:fontRef idx="minor">
+      <a:schemeClr val="tx1"/>
+    </cs:fontRef>
+    <cs:spPr>
+      <a:ln w="9525" cap="flat" cmpd="sng" algn="ctr">
+        <a:solidFill>
+          <a:schemeClr val="tx1">
+            <a:lumMod val="5000"/>
+            <a:lumOff val="95000"/>
+          </a:schemeClr>
+        </a:solidFill>
+        <a:round/>
+      </a:ln>
+    </cs:spPr>
+  </cs:gridlineMinor>
+  <cs:hiLoLine>
+    <cs:lnRef idx="0"/>
+    <cs:fillRef idx="0"/>
+    <cs:effectRef idx="0"/>
+    <cs:fontRef idx="minor">
+      <a:schemeClr val="tx1"/>
+    </cs:fontRef>
+    <cs:spPr>
+      <a:ln w="9525" cap="flat" cmpd="sng" algn="ctr">
+        <a:solidFill>
+          <a:schemeClr val="tx1">
+            <a:lumMod val="50000"/>
+            <a:lumOff val="50000"/>
+          </a:schemeClr>
+        </a:solidFill>
+        <a:round/>
+      </a:ln>
+    </cs:spPr>
+  </cs:hiLoLine>
+  <cs:leaderLine>
+    <cs:lnRef idx="0"/>
+    <cs:fillRef idx="0"/>
+    <cs:effectRef idx="0"/>
+    <cs:fontRef idx="minor">
+      <a:schemeClr val="tx1"/>
+    </cs:fontRef>
+    <cs:spPr>
+      <a:ln w="9525" cap="flat" cmpd="sng" algn="ctr">
+        <a:solidFill>
+          <a:schemeClr val="tx1">
+            <a:lumMod val="35000"/>
+            <a:lumOff val="65000"/>
+          </a:schemeClr>
+        </a:solidFill>
+        <a:round/>
+      </a:ln>
+    </cs:spPr>
+  </cs:leaderLine>
+  <cs:legend>
+    <cs:lnRef idx="0"/>
+    <cs:fillRef idx="0"/>
+    <cs:effectRef idx="0"/>
+    <cs:fontRef idx="minor">
+      <a:schemeClr val="tx1">
+        <a:lumMod val="65000"/>
+        <a:lumOff val="35000"/>
+      </a:schemeClr>
+    </cs:fontRef>
+    <cs:defRPr sz="900" kern="1200"/>
+  </cs:legend>
+  <cs:plotArea mods="allowNoFillOverride allowNoLineOverride">
+    <cs:lnRef idx="0"/>
+    <cs:fillRef idx="0"/>
+    <cs:effectRef idx="0"/>
+    <cs:fontRef idx="minor">
+      <a:schemeClr val="tx1"/>
+    </cs:fontRef>
+  </cs:plotArea>
+  <cs:plotArea3D mods="allowNoFillOverride allowNoLineOverride">
+    <cs:lnRef idx="0"/>
+    <cs:fillRef idx="0"/>
+    <cs:effectRef idx="0"/>
+    <cs:fontRef idx="minor">
+      <a:schemeClr val="tx1"/>
+    </cs:fontRef>
+  </cs:plotArea3D>
+  <cs:seriesAxis>
+    <cs:lnRef idx="0"/>
+    <cs:fillRef idx="0"/>
+    <cs:effectRef idx="0"/>
+    <cs:fontRef idx="minor">
+      <a:schemeClr val="tx1">
+        <a:lumMod val="65000"/>
+        <a:lumOff val="35000"/>
+      </a:schemeClr>
+    </cs:fontRef>
+    <cs:defRPr sz="900" kern="1200"/>
+  </cs:seriesAxis>
+  <cs:seriesLine>
+    <cs:lnRef idx="0"/>
+    <cs:fillRef idx="0"/>
+    <cs:effectRef idx="0"/>
+    <cs:fontRef idx="minor">
+      <a:schemeClr val="tx1"/>
+    </cs:fontRef>
+    <cs:spPr>
+      <a:ln w="9525" cap="flat" cmpd="sng" algn="ctr">
+        <a:solidFill>
+          <a:schemeClr val="tx1">
+            <a:lumMod val="35000"/>
+            <a:lumOff val="65000"/>
+          </a:schemeClr>
+        </a:solidFill>
+        <a:round/>
+      </a:ln>
+    </cs:spPr>
+  </cs:seriesLine>
+  <cs:title>
+    <cs:lnRef idx="0"/>
+    <cs:fillRef idx="0"/>
+    <cs:effectRef idx="0"/>
+    <cs:fontRef idx="minor">
+      <a:schemeClr val="tx1">
+        <a:lumMod val="65000"/>
+        <a:lumOff val="35000"/>
+      </a:schemeClr>
+    </cs:fontRef>
+    <cs:defRPr sz="1400" b="0" kern="1200" spc="0" baseline="0"/>
+  </cs:title>
+  <cs:trendline>
+    <cs:lnRef idx="0">
+      <cs:styleClr val="auto"/>
+    </cs:lnRef>
+    <cs:fillRef idx="0"/>
+    <cs:effectRef idx="0"/>
+    <cs:fontRef idx="minor">
+      <a:schemeClr val="tx1"/>
+    </cs:fontRef>
+    <cs:spPr>
+      <a:ln w="19050" cap="rnd">
+        <a:solidFill>
+          <a:schemeClr val="phClr"/>
+        </a:solidFill>
+        <a:prstDash val="sysDot"/>
+      </a:ln>
+    </cs:spPr>
+  </cs:trendline>
+  <cs:trendlineLabel>
+    <cs:lnRef idx="0"/>
+    <cs:fillRef idx="0"/>
+    <cs:effectRef idx="0"/>
+    <cs:fontRef idx="minor">
+      <a:schemeClr val="tx1">
+        <a:lumMod val="65000"/>
+        <a:lumOff val="35000"/>
+      </a:schemeClr>
+    </cs:fontRef>
+    <cs:defRPr sz="900" kern="1200"/>
+  </cs:trendlineLabel>
+  <cs:upBar>
+    <cs:lnRef idx="0"/>
+    <cs:fillRef idx="0"/>
+    <cs:effectRef idx="0"/>
+    <cs:fontRef idx="minor">
+      <a:schemeClr val="tx1"/>
+    </cs:fontRef>
+    <cs:spPr>
+      <a:solidFill>
+        <a:schemeClr val="lt1"/>
+      </a:solidFill>
+      <a:ln w="9525" cap="flat" cmpd="sng" algn="ctr">
+        <a:solidFill>
+          <a:schemeClr val="tx1">
+            <a:lumMod val="65000"/>
+            <a:lumOff val="35000"/>
+          </a:schemeClr>
+        </a:solidFill>
+        <a:round/>
+      </a:ln>
+    </cs:spPr>
+  </cs:upBar>
+  <cs:valueAxis>
+    <cs:lnRef idx="0"/>
+    <cs:fillRef idx="0"/>
+    <cs:effectRef idx="0"/>
+    <cs:fontRef idx="minor">
+      <a:schemeClr val="tx1">
+        <a:lumMod val="65000"/>
+        <a:lumOff val="35000"/>
+      </a:schemeClr>
+    </cs:fontRef>
+    <cs:spPr>
+      <a:ln w="9525" cap="flat" cmpd="sng" algn="ctr">
+        <a:solidFill>
+          <a:schemeClr val="tx1">
+            <a:lumMod val="25000"/>
+            <a:lumOff val="75000"/>
+          </a:schemeClr>
+        </a:solidFill>
+        <a:round/>
+      </a:ln>
+    </cs:spPr>
+    <cs:defRPr sz="900" kern="1200"/>
+  </cs:valueAxis>
+  <cs:wall>
+    <cs:lnRef idx="0"/>
+    <cs:fillRef idx="0"/>
+    <cs:effectRef idx="0"/>
+    <cs:fontRef idx="minor">
+      <a:schemeClr val="tx1"/>
+    </cs:fontRef>
+    <cs:spPr>
+      <a:noFill/>
+      <a:ln>
+        <a:noFill/>
+      </a:ln>
+    </cs:spPr>
+  </cs:wall>
+</cs:chartStyle>
 </file>
 
 <file path=word/theme/theme1.xml><?xml version="1.0" encoding="utf-8"?>
@@ -3450,8 +7115,8 @@
     <customSectPr/>
   </customSectProps>
   <extobjs>
-    <extobj name="334E55B0-647D-440b-865C-3EC943EB4CBC-1">
-      <extobjdata type="334E55B0-647D-440b-865C-3EC943EB4CBC" data="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"/>
+    <extobj name="334E55B0-647D-440b-865C-3EC943EB4CBC-3">
+      <extobjdata type="334E55B0-647D-440b-865C-3EC943EB4CBC" data="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"/>
     </extobj>
   </extobjs>
 </s:customData>

</xml_diff>

<commit_message>
Fix bug of class UF_HWQUPC
</commit_message>
<xml_diff>
--- a/assignments/assignment3/report/Report Assignment3.docx
+++ b/assignments/assignment3/report/Report Assignment3.docx
@@ -302,9 +302,9 @@
         </w:rPr>
         <w:drawing>
           <wp:inline distT="0" distB="0" distL="114300" distR="114300">
-            <wp:extent cx="5925820" cy="3703320"/>
-            <wp:effectExtent l="0" t="0" r="17780" b="5080"/>
-            <wp:docPr id="3" name="图片 3" descr="UF_HWQUPC_Test"/>
+            <wp:extent cx="5925820" cy="3699510"/>
+            <wp:effectExtent l="0" t="0" r="17780" b="8890"/>
+            <wp:docPr id="9" name="图片 9" descr="UF_HWQUPC_Test"/>
             <wp:cNvGraphicFramePr>
               <a:graphicFrameLocks xmlns:a="http://schemas.openxmlformats.org/drawingml/2006/main" noChangeAspect="1"/>
             </wp:cNvGraphicFramePr>
@@ -312,7 +312,7 @@
               <a:graphicData uri="http://schemas.openxmlformats.org/drawingml/2006/picture">
                 <pic:pic xmlns:pic="http://schemas.openxmlformats.org/drawingml/2006/picture">
                   <pic:nvPicPr>
-                    <pic:cNvPr id="3" name="图片 3" descr="UF_HWQUPC_Test"/>
+                    <pic:cNvPr id="9" name="图片 9" descr="UF_HWQUPC_Test"/>
                     <pic:cNvPicPr>
                       <a:picLocks noChangeAspect="1"/>
                     </pic:cNvPicPr>
@@ -326,7 +326,7 @@
                   <pic:spPr>
                     <a:xfrm>
                       <a:off x="0" y="0"/>
-                      <a:ext cx="5925820" cy="3703320"/>
+                      <a:ext cx="5925820" cy="3699510"/>
                     </a:xfrm>
                     <a:prstGeom prst="rect">
                       <a:avLst/>
@@ -338,6 +338,8 @@
           </wp:inline>
         </w:drawing>
       </w:r>
+      <w:bookmarkStart w:id="0" w:name="_GoBack"/>
+      <w:bookmarkEnd w:id="0"/>
     </w:p>
     <w:p>
       <w:pPr>
@@ -631,7 +633,7 @@
         <w:bidi w:val="0"/>
         <w:spacing w:before="0" w:beforeAutospacing="0" w:after="160" w:afterAutospacing="0" w:line="259" w:lineRule="auto"/>
         <w:ind w:right="0" w:rightChars="0" w:firstLine="720" w:firstLineChars="0"/>
-        <w:jc w:val="left"/>
+        <w:jc w:val="center"/>
         <w:outlineLvl w:val="9"/>
         <w:rPr>
           <w:rFonts w:hint="default"/>
@@ -653,9 +655,9 @@
         </w:rPr>
         <w:drawing>
           <wp:inline distT="0" distB="0" distL="114300" distR="114300">
-            <wp:extent cx="5925820" cy="3703320"/>
-            <wp:effectExtent l="0" t="0" r="17780" b="5080"/>
-            <wp:docPr id="1" name="图片 1" descr="屏幕快照 2021-10-05 20.22.53"/>
+            <wp:extent cx="5010150" cy="3128010"/>
+            <wp:effectExtent l="0" t="0" r="19050" b="21590"/>
+            <wp:docPr id="7" name="图片 7" descr="Part2_main_count_1"/>
             <wp:cNvGraphicFramePr>
               <a:graphicFrameLocks xmlns:a="http://schemas.openxmlformats.org/drawingml/2006/main" noChangeAspect="1"/>
             </wp:cNvGraphicFramePr>
@@ -663,7 +665,7 @@
               <a:graphicData uri="http://schemas.openxmlformats.org/drawingml/2006/picture">
                 <pic:pic xmlns:pic="http://schemas.openxmlformats.org/drawingml/2006/picture">
                   <pic:nvPicPr>
-                    <pic:cNvPr id="1" name="图片 1" descr="屏幕快照 2021-10-05 20.22.53"/>
+                    <pic:cNvPr id="7" name="图片 7" descr="Part2_main_count_1"/>
                     <pic:cNvPicPr>
                       <a:picLocks noChangeAspect="1"/>
                     </pic:cNvPicPr>
@@ -677,7 +679,144 @@
                   <pic:spPr>
                     <a:xfrm>
                       <a:off x="0" y="0"/>
-                      <a:ext cx="5925820" cy="3703320"/>
+                      <a:ext cx="5010150" cy="3128010"/>
+                    </a:xfrm>
+                    <a:prstGeom prst="rect">
+                      <a:avLst/>
+                    </a:prstGeom>
+                  </pic:spPr>
+                </pic:pic>
+              </a:graphicData>
+            </a:graphic>
+          </wp:inline>
+        </w:drawing>
+      </w:r>
+    </w:p>
+    <w:p>
+      <w:pPr>
+        <w:pStyle w:val="10"/>
+        <w:keepNext w:val="0"/>
+        <w:keepLines w:val="0"/>
+        <w:pageBreakBefore w:val="0"/>
+        <w:framePr w:w="0" w:wrap="auto" w:vAnchor="margin" w:hAnchor="text" w:yAlign="inline"/>
+        <w:widowControl/>
+        <w:numPr>
+          <w:ilvl w:val="0"/>
+          <w:numId w:val="0"/>
+        </w:numPr>
+        <w:suppressLineNumbers w:val="0"/>
+        <w:pBdr>
+          <w:top w:val="none" w:color="auto" w:sz="0" w:space="0"/>
+          <w:left w:val="none" w:color="auto" w:sz="0" w:space="0"/>
+          <w:bottom w:val="none" w:color="auto" w:sz="0" w:space="0"/>
+          <w:right w:val="none" w:color="auto" w:sz="0" w:space="0"/>
+          <w:between w:val="none" w:color="auto" w:sz="0" w:space="0"/>
+        </w:pBdr>
+        <w:shd w:val="clear" w:color="auto" w:fill="auto"/>
+        <w:suppressAutoHyphens w:val="0"/>
+        <w:bidi w:val="0"/>
+        <w:spacing w:before="0" w:beforeAutospacing="0" w:after="160" w:afterAutospacing="0" w:line="259" w:lineRule="auto"/>
+        <w:ind w:right="0" w:rightChars="0" w:firstLine="720" w:firstLineChars="0"/>
+        <w:jc w:val="center"/>
+        <w:outlineLvl w:val="9"/>
+      </w:pPr>
+      <w:r>
+        <w:t xml:space="preserve">Picture </w:t>
+      </w:r>
+      <w:r>
+        <w:fldChar w:fldCharType="begin"/>
+      </w:r>
+      <w:r>
+        <w:instrText xml:space="preserve"> SEQ Picture \* ARABIC </w:instrText>
+      </w:r>
+      <w:r>
+        <w:fldChar w:fldCharType="separate"/>
+      </w:r>
+      <w:r>
+        <w:t>2</w:t>
+      </w:r>
+      <w:r>
+        <w:fldChar w:fldCharType="end"/>
+      </w:r>
+      <w:r>
+        <w:t xml:space="preserve"> Client code of Part </w:t>
+      </w:r>
+      <w:r>
+        <w:t>2</w:t>
+      </w:r>
+    </w:p>
+    <w:p>
+      <w:pPr>
+        <w:pStyle w:val="10"/>
+        <w:keepNext w:val="0"/>
+        <w:keepLines w:val="0"/>
+        <w:pageBreakBefore w:val="0"/>
+        <w:framePr w:w="0" w:wrap="auto" w:vAnchor="margin" w:hAnchor="text" w:yAlign="inline"/>
+        <w:widowControl/>
+        <w:numPr>
+          <w:ilvl w:val="0"/>
+          <w:numId w:val="0"/>
+        </w:numPr>
+        <w:suppressLineNumbers w:val="0"/>
+        <w:pBdr>
+          <w:top w:val="none" w:color="auto" w:sz="0" w:space="0"/>
+          <w:left w:val="none" w:color="auto" w:sz="0" w:space="0"/>
+          <w:bottom w:val="none" w:color="auto" w:sz="0" w:space="0"/>
+          <w:right w:val="none" w:color="auto" w:sz="0" w:space="0"/>
+          <w:between w:val="none" w:color="auto" w:sz="0" w:space="0"/>
+        </w:pBdr>
+        <w:shd w:val="clear" w:color="auto" w:fill="auto"/>
+        <w:suppressAutoHyphens w:val="0"/>
+        <w:bidi w:val="0"/>
+        <w:spacing w:before="0" w:beforeAutospacing="0" w:after="160" w:afterAutospacing="0" w:line="259" w:lineRule="auto"/>
+        <w:ind w:right="0" w:rightChars="0" w:firstLine="720" w:firstLineChars="0"/>
+        <w:jc w:val="center"/>
+        <w:outlineLvl w:val="9"/>
+        <w:rPr>
+          <w:rFonts w:hint="default"/>
+          <w:b w:val="0"/>
+          <w:bCs w:val="0"/>
+          <w:sz w:val="32"/>
+          <w:szCs w:val="32"/>
+          <w:rtl w:val="0"/>
+        </w:rPr>
+      </w:pPr>
+      <w:r>
+        <w:rPr>
+          <w:rFonts w:hint="default"/>
+          <w:b w:val="0"/>
+          <w:bCs w:val="0"/>
+          <w:sz w:val="32"/>
+          <w:szCs w:val="32"/>
+          <w:rtl w:val="0"/>
+        </w:rPr>
+        <w:drawing>
+          <wp:inline distT="0" distB="0" distL="114300" distR="114300">
+            <wp:extent cx="5142865" cy="3213735"/>
+            <wp:effectExtent l="0" t="0" r="13335" b="12065"/>
+            <wp:docPr id="4" name="图片 4" descr="Part2_main_count_2"/>
+            <wp:cNvGraphicFramePr>
+              <a:graphicFrameLocks xmlns:a="http://schemas.openxmlformats.org/drawingml/2006/main" noChangeAspect="1"/>
+            </wp:cNvGraphicFramePr>
+            <a:graphic xmlns:a="http://schemas.openxmlformats.org/drawingml/2006/main">
+              <a:graphicData uri="http://schemas.openxmlformats.org/drawingml/2006/picture">
+                <pic:pic xmlns:pic="http://schemas.openxmlformats.org/drawingml/2006/picture">
+                  <pic:nvPicPr>
+                    <pic:cNvPr id="4" name="图片 4" descr="Part2_main_count_2"/>
+                    <pic:cNvPicPr>
+                      <a:picLocks noChangeAspect="1"/>
+                    </pic:cNvPicPr>
+                  </pic:nvPicPr>
+                  <pic:blipFill>
+                    <a:blip r:embed="rId8"/>
+                    <a:stretch>
+                      <a:fillRect/>
+                    </a:stretch>
+                  </pic:blipFill>
+                  <pic:spPr>
+                    <a:xfrm>
+                      <a:off x="0" y="0"/>
+                      <a:ext cx="5142865" cy="3213735"/>
                     </a:xfrm>
                     <a:prstGeom prst="rect">
                       <a:avLst/>
@@ -1037,7 +1176,7 @@
           <w:rtl w:val="0"/>
           <w:lang w:eastAsia="zh-Hans"/>
         </w:rPr>
-        <w:t>1000</w:t>
+        <w:t>1000000</w:t>
       </w:r>
       <w:r>
         <w:rPr>
@@ -1061,7 +1200,7 @@
           <w:rtl w:val="0"/>
           <w:lang w:eastAsia="zh-Hans"/>
         </w:rPr>
-        <w:t>1093 random</w:t>
+        <w:t>8035077</w:t>
       </w:r>
       <w:r>
         <w:rPr>
@@ -1073,7 +1212,7 @@
           <w:rtl w:val="0"/>
           <w:lang w:eastAsia="zh-Hans"/>
         </w:rPr>
-        <w:t xml:space="preserve"> pairs</w:t>
+        <w:t xml:space="preserve"> random pairs</w:t>
       </w:r>
     </w:p>
     <w:p>
@@ -1123,7 +1262,7 @@
           <w:rtl w:val="0"/>
           <w:lang w:eastAsia="zh-Hans"/>
         </w:rPr>
-        <w:t xml:space="preserve">Connected </w:t>
+        <w:t>Connected 1000</w:t>
       </w:r>
       <w:r>
         <w:rPr>
@@ -1135,7 +1274,7 @@
           <w:rtl w:val="0"/>
           <w:lang w:eastAsia="zh-Hans"/>
         </w:rPr>
-        <w:t>5</w:t>
+        <w:t>00</w:t>
       </w:r>
       <w:r>
         <w:rPr>
@@ -1147,7 +1286,7 @@
           <w:rtl w:val="0"/>
           <w:lang w:eastAsia="zh-Hans"/>
         </w:rPr>
-        <w:t xml:space="preserve">00 sites by </w:t>
+        <w:t xml:space="preserve"> sites by </w:t>
       </w:r>
       <w:r>
         <w:rPr>
@@ -1159,7 +1298,7 @@
           <w:rtl w:val="0"/>
           <w:lang w:eastAsia="zh-Hans"/>
         </w:rPr>
-        <w:t>816 random</w:t>
+        <w:t>600670</w:t>
       </w:r>
       <w:r>
         <w:rPr>
@@ -1171,7 +1310,7 @@
           <w:rtl w:val="0"/>
           <w:lang w:eastAsia="zh-Hans"/>
         </w:rPr>
-        <w:t xml:space="preserve"> pairs</w:t>
+        <w:t xml:space="preserve"> random pairs</w:t>
       </w:r>
     </w:p>
     <w:p>
@@ -1221,7 +1360,7 @@
           <w:rtl w:val="0"/>
           <w:lang w:eastAsia="zh-Hans"/>
         </w:rPr>
-        <w:t xml:space="preserve">Connected </w:t>
+        <w:t>Connected 1000</w:t>
       </w:r>
       <w:r>
         <w:rPr>
@@ -1233,7 +1372,7 @@
           <w:rtl w:val="0"/>
           <w:lang w:eastAsia="zh-Hans"/>
         </w:rPr>
-        <w:t>100</w:t>
+        <w:t>0</w:t>
       </w:r>
       <w:r>
         <w:rPr>
@@ -1257,7 +1396,7 @@
           <w:rtl w:val="0"/>
           <w:lang w:eastAsia="zh-Hans"/>
         </w:rPr>
-        <w:t>132</w:t>
+        <w:t xml:space="preserve">46702 </w:t>
       </w:r>
       <w:r>
         <w:rPr>
@@ -1269,31 +1408,7 @@
           <w:rtl w:val="0"/>
           <w:lang w:eastAsia="zh-Hans"/>
         </w:rPr>
-        <w:t xml:space="preserve"> </w:t>
-      </w:r>
-      <w:r>
-        <w:rPr>
-          <w:rFonts w:hint="default"/>
-          <w:b w:val="0"/>
-          <w:bCs w:val="0"/>
-          <w:sz w:val="32"/>
-          <w:szCs w:val="32"/>
-          <w:rtl w:val="0"/>
-          <w:lang w:eastAsia="zh-Hans"/>
-        </w:rPr>
-        <w:t xml:space="preserve">random </w:t>
-      </w:r>
-      <w:r>
-        <w:rPr>
-          <w:rFonts w:hint="default"/>
-          <w:b w:val="0"/>
-          <w:bCs w:val="0"/>
-          <w:sz w:val="32"/>
-          <w:szCs w:val="32"/>
-          <w:rtl w:val="0"/>
-          <w:lang w:eastAsia="zh-Hans"/>
-        </w:rPr>
-        <w:t>pairs</w:t>
+        <w:t>random pairs</w:t>
       </w:r>
     </w:p>
     <w:p>
@@ -1343,7 +1458,7 @@
           <w:rtl w:val="0"/>
           <w:lang w:eastAsia="zh-Hans"/>
         </w:rPr>
-        <w:t xml:space="preserve">Connected </w:t>
+        <w:t xml:space="preserve">Connected 1000 sites by </w:t>
       </w:r>
       <w:r>
         <w:rPr>
@@ -1355,7 +1470,7 @@
           <w:rtl w:val="0"/>
           <w:lang w:eastAsia="zh-Hans"/>
         </w:rPr>
-        <w:t>30</w:t>
+        <w:t>3464</w:t>
       </w:r>
       <w:r>
         <w:rPr>
@@ -1367,31 +1482,7 @@
           <w:rtl w:val="0"/>
           <w:lang w:eastAsia="zh-Hans"/>
         </w:rPr>
-        <w:t xml:space="preserve"> sites by </w:t>
-      </w:r>
-      <w:r>
-        <w:rPr>
-          <w:rFonts w:hint="default"/>
-          <w:b w:val="0"/>
-          <w:bCs w:val="0"/>
-          <w:sz w:val="32"/>
-          <w:szCs w:val="32"/>
-          <w:rtl w:val="0"/>
-          <w:lang w:eastAsia="zh-Hans"/>
-        </w:rPr>
-        <w:t>57 random</w:t>
-      </w:r>
-      <w:r>
-        <w:rPr>
-          <w:rFonts w:hint="default"/>
-          <w:b w:val="0"/>
-          <w:bCs w:val="0"/>
-          <w:sz w:val="32"/>
-          <w:szCs w:val="32"/>
-          <w:rtl w:val="0"/>
-          <w:lang w:eastAsia="zh-Hans"/>
-        </w:rPr>
-        <w:t xml:space="preserve"> pairs</w:t>
+        <w:t xml:space="preserve"> random pairs</w:t>
       </w:r>
     </w:p>
     <w:p>
@@ -1441,7 +1532,7 @@
           <w:rtl w:val="0"/>
           <w:lang w:eastAsia="zh-Hans"/>
         </w:rPr>
-        <w:t xml:space="preserve">Connected </w:t>
+        <w:t xml:space="preserve">Connected 500 sites by </w:t>
       </w:r>
       <w:r>
         <w:rPr>
@@ -1453,7 +1544,7 @@
           <w:rtl w:val="0"/>
           <w:lang w:eastAsia="zh-Hans"/>
         </w:rPr>
-        <w:t>10</w:t>
+        <w:t>2103</w:t>
       </w:r>
       <w:r>
         <w:rPr>
@@ -1465,31 +1556,7 @@
           <w:rtl w:val="0"/>
           <w:lang w:eastAsia="zh-Hans"/>
         </w:rPr>
-        <w:t xml:space="preserve"> sites by </w:t>
-      </w:r>
-      <w:r>
-        <w:rPr>
-          <w:rFonts w:hint="default"/>
-          <w:b w:val="0"/>
-          <w:bCs w:val="0"/>
-          <w:sz w:val="32"/>
-          <w:szCs w:val="32"/>
-          <w:rtl w:val="0"/>
-          <w:lang w:eastAsia="zh-Hans"/>
-        </w:rPr>
-        <w:t>20 random</w:t>
-      </w:r>
-      <w:r>
-        <w:rPr>
-          <w:rFonts w:hint="default"/>
-          <w:b w:val="0"/>
-          <w:bCs w:val="0"/>
-          <w:sz w:val="32"/>
-          <w:szCs w:val="32"/>
-          <w:rtl w:val="0"/>
-          <w:lang w:eastAsia="zh-Hans"/>
-        </w:rPr>
-        <w:t xml:space="preserve"> pairs</w:t>
+        <w:t xml:space="preserve"> random pairs</w:t>
       </w:r>
     </w:p>
     <w:p>
@@ -1526,6 +1593,228 @@
           <w:sz w:val="32"/>
           <w:szCs w:val="32"/>
           <w:rtl w:val="0"/>
+          <w:lang w:eastAsia="zh-Hans"/>
+        </w:rPr>
+      </w:pPr>
+      <w:r>
+        <w:rPr>
+          <w:rFonts w:hint="default"/>
+          <w:b w:val="0"/>
+          <w:bCs w:val="0"/>
+          <w:sz w:val="32"/>
+          <w:szCs w:val="32"/>
+          <w:rtl w:val="0"/>
+          <w:lang w:eastAsia="zh-Hans"/>
+        </w:rPr>
+        <w:t>Connected 100 sites by 1</w:t>
+      </w:r>
+      <w:r>
+        <w:rPr>
+          <w:rFonts w:hint="default"/>
+          <w:b w:val="0"/>
+          <w:bCs w:val="0"/>
+          <w:sz w:val="32"/>
+          <w:szCs w:val="32"/>
+          <w:rtl w:val="0"/>
+          <w:lang w:eastAsia="zh-Hans"/>
+        </w:rPr>
+        <w:t>94</w:t>
+      </w:r>
+      <w:r>
+        <w:rPr>
+          <w:rFonts w:hint="default"/>
+          <w:b w:val="0"/>
+          <w:bCs w:val="0"/>
+          <w:sz w:val="32"/>
+          <w:szCs w:val="32"/>
+          <w:rtl w:val="0"/>
+          <w:lang w:eastAsia="zh-Hans"/>
+        </w:rPr>
+        <w:t xml:space="preserve"> random pairs</w:t>
+      </w:r>
+    </w:p>
+    <w:p>
+      <w:pPr>
+        <w:pStyle w:val="10"/>
+        <w:keepNext w:val="0"/>
+        <w:keepLines w:val="0"/>
+        <w:pageBreakBefore w:val="0"/>
+        <w:framePr w:w="0" w:wrap="auto" w:vAnchor="margin" w:hAnchor="text" w:yAlign="inline"/>
+        <w:widowControl/>
+        <w:numPr>
+          <w:ilvl w:val="0"/>
+          <w:numId w:val="0"/>
+        </w:numPr>
+        <w:suppressLineNumbers w:val="0"/>
+        <w:pBdr>
+          <w:top w:val="none" w:color="auto" w:sz="0" w:space="0"/>
+          <w:left w:val="none" w:color="auto" w:sz="0" w:space="0"/>
+          <w:bottom w:val="none" w:color="auto" w:sz="0" w:space="0"/>
+          <w:right w:val="none" w:color="auto" w:sz="0" w:space="0"/>
+          <w:between w:val="none" w:color="auto" w:sz="0" w:space="0"/>
+        </w:pBdr>
+        <w:shd w:val="clear" w:color="auto" w:fill="auto"/>
+        <w:suppressAutoHyphens w:val="0"/>
+        <w:bidi w:val="0"/>
+        <w:spacing w:before="0" w:beforeAutospacing="0" w:after="160" w:afterAutospacing="0" w:line="259" w:lineRule="auto"/>
+        <w:ind w:left="720" w:leftChars="0" w:right="0" w:rightChars="0" w:firstLine="720" w:firstLineChars="0"/>
+        <w:jc w:val="left"/>
+        <w:outlineLvl w:val="9"/>
+        <w:rPr>
+          <w:rFonts w:hint="default"/>
+          <w:b w:val="0"/>
+          <w:bCs w:val="0"/>
+          <w:sz w:val="32"/>
+          <w:szCs w:val="32"/>
+          <w:rtl w:val="0"/>
+          <w:lang w:eastAsia="zh-Hans"/>
+        </w:rPr>
+      </w:pPr>
+      <w:r>
+        <w:rPr>
+          <w:rFonts w:hint="default"/>
+          <w:b w:val="0"/>
+          <w:bCs w:val="0"/>
+          <w:sz w:val="32"/>
+          <w:szCs w:val="32"/>
+          <w:rtl w:val="0"/>
+          <w:lang w:eastAsia="zh-Hans"/>
+        </w:rPr>
+        <w:t xml:space="preserve">Connected 30 sites by </w:t>
+      </w:r>
+      <w:r>
+        <w:rPr>
+          <w:rFonts w:hint="default"/>
+          <w:b w:val="0"/>
+          <w:bCs w:val="0"/>
+          <w:sz w:val="32"/>
+          <w:szCs w:val="32"/>
+          <w:rtl w:val="0"/>
+          <w:lang w:eastAsia="zh-Hans"/>
+        </w:rPr>
+        <w:t>43</w:t>
+      </w:r>
+      <w:r>
+        <w:rPr>
+          <w:rFonts w:hint="default"/>
+          <w:b w:val="0"/>
+          <w:bCs w:val="0"/>
+          <w:sz w:val="32"/>
+          <w:szCs w:val="32"/>
+          <w:rtl w:val="0"/>
+          <w:lang w:eastAsia="zh-Hans"/>
+        </w:rPr>
+        <w:t xml:space="preserve"> random pairs</w:t>
+      </w:r>
+    </w:p>
+    <w:p>
+      <w:pPr>
+        <w:pStyle w:val="10"/>
+        <w:keepNext w:val="0"/>
+        <w:keepLines w:val="0"/>
+        <w:pageBreakBefore w:val="0"/>
+        <w:framePr w:w="0" w:wrap="auto" w:vAnchor="margin" w:hAnchor="text" w:yAlign="inline"/>
+        <w:widowControl/>
+        <w:numPr>
+          <w:ilvl w:val="0"/>
+          <w:numId w:val="0"/>
+        </w:numPr>
+        <w:suppressLineNumbers w:val="0"/>
+        <w:pBdr>
+          <w:top w:val="none" w:color="auto" w:sz="0" w:space="0"/>
+          <w:left w:val="none" w:color="auto" w:sz="0" w:space="0"/>
+          <w:bottom w:val="none" w:color="auto" w:sz="0" w:space="0"/>
+          <w:right w:val="none" w:color="auto" w:sz="0" w:space="0"/>
+          <w:between w:val="none" w:color="auto" w:sz="0" w:space="0"/>
+        </w:pBdr>
+        <w:shd w:val="clear" w:color="auto" w:fill="auto"/>
+        <w:suppressAutoHyphens w:val="0"/>
+        <w:bidi w:val="0"/>
+        <w:spacing w:before="0" w:beforeAutospacing="0" w:after="160" w:afterAutospacing="0" w:line="259" w:lineRule="auto"/>
+        <w:ind w:left="720" w:leftChars="0" w:right="0" w:rightChars="0" w:firstLine="720" w:firstLineChars="0"/>
+        <w:jc w:val="left"/>
+        <w:outlineLvl w:val="9"/>
+        <w:rPr>
+          <w:rFonts w:hint="default"/>
+          <w:b w:val="0"/>
+          <w:bCs w:val="0"/>
+          <w:sz w:val="32"/>
+          <w:szCs w:val="32"/>
+          <w:rtl w:val="0"/>
+          <w:lang w:eastAsia="zh-Hans"/>
+        </w:rPr>
+      </w:pPr>
+      <w:r>
+        <w:rPr>
+          <w:rFonts w:hint="default"/>
+          <w:b w:val="0"/>
+          <w:bCs w:val="0"/>
+          <w:sz w:val="32"/>
+          <w:szCs w:val="32"/>
+          <w:rtl w:val="0"/>
+          <w:lang w:eastAsia="zh-Hans"/>
+        </w:rPr>
+        <w:t xml:space="preserve">Connected 10 sites by </w:t>
+      </w:r>
+      <w:r>
+        <w:rPr>
+          <w:rFonts w:hint="default"/>
+          <w:b w:val="0"/>
+          <w:bCs w:val="0"/>
+          <w:sz w:val="32"/>
+          <w:szCs w:val="32"/>
+          <w:rtl w:val="0"/>
+          <w:lang w:eastAsia="zh-Hans"/>
+        </w:rPr>
+        <w:t>12</w:t>
+      </w:r>
+      <w:r>
+        <w:rPr>
+          <w:rFonts w:hint="default"/>
+          <w:b w:val="0"/>
+          <w:bCs w:val="0"/>
+          <w:sz w:val="32"/>
+          <w:szCs w:val="32"/>
+          <w:rtl w:val="0"/>
+          <w:lang w:eastAsia="zh-Hans"/>
+        </w:rPr>
+        <w:t xml:space="preserve"> random pairs</w:t>
+      </w:r>
+    </w:p>
+    <w:p>
+      <w:pPr>
+        <w:pStyle w:val="10"/>
+        <w:keepNext w:val="0"/>
+        <w:keepLines w:val="0"/>
+        <w:pageBreakBefore w:val="0"/>
+        <w:framePr w:w="0" w:wrap="auto" w:vAnchor="margin" w:hAnchor="text" w:yAlign="inline"/>
+        <w:widowControl/>
+        <w:numPr>
+          <w:ilvl w:val="0"/>
+          <w:numId w:val="0"/>
+        </w:numPr>
+        <w:suppressLineNumbers w:val="0"/>
+        <w:pBdr>
+          <w:top w:val="none" w:color="auto" w:sz="0" w:space="0"/>
+          <w:left w:val="none" w:color="auto" w:sz="0" w:space="0"/>
+          <w:bottom w:val="none" w:color="auto" w:sz="0" w:space="0"/>
+          <w:right w:val="none" w:color="auto" w:sz="0" w:space="0"/>
+          <w:between w:val="none" w:color="auto" w:sz="0" w:space="0"/>
+        </w:pBdr>
+        <w:shd w:val="clear" w:color="auto" w:fill="auto"/>
+        <w:suppressAutoHyphens w:val="0"/>
+        <w:bidi w:val="0"/>
+        <w:spacing w:before="0" w:beforeAutospacing="0" w:after="160" w:afterAutospacing="0" w:line="259" w:lineRule="auto"/>
+        <w:ind w:left="720" w:leftChars="0" w:right="0" w:rightChars="0" w:firstLine="720" w:firstLineChars="0"/>
+        <w:jc w:val="left"/>
+        <w:outlineLvl w:val="9"/>
+        <w:rPr>
+          <w:rFonts w:hint="default"/>
+          <w:b w:val="0"/>
+          <w:bCs w:val="0"/>
+          <w:sz w:val="32"/>
+          <w:szCs w:val="32"/>
+          <w:rtl w:val="0"/>
           <w:lang w:val="en-US" w:eastAsia="zh-Hans"/>
         </w:rPr>
       </w:pPr>
@@ -1539,7 +1828,7 @@
           <w:rtl w:val="0"/>
           <w:lang w:eastAsia="zh-Hans"/>
         </w:rPr>
-        <w:t xml:space="preserve">Connected </w:t>
+        <w:t xml:space="preserve">Connected 5 sites by </w:t>
       </w:r>
       <w:r>
         <w:rPr>
@@ -1551,31 +1840,7 @@
           <w:rtl w:val="0"/>
           <w:lang w:eastAsia="zh-Hans"/>
         </w:rPr>
-        <w:t>5</w:t>
-      </w:r>
-      <w:r>
-        <w:rPr>
-          <w:rFonts w:hint="default"/>
-          <w:b w:val="0"/>
-          <w:bCs w:val="0"/>
-          <w:sz w:val="32"/>
-          <w:szCs w:val="32"/>
-          <w:rtl w:val="0"/>
-          <w:lang w:eastAsia="zh-Hans"/>
-        </w:rPr>
-        <w:t xml:space="preserve"> sites by </w:t>
-      </w:r>
-      <w:r>
-        <w:rPr>
-          <w:rFonts w:hint="default"/>
-          <w:b w:val="0"/>
-          <w:bCs w:val="0"/>
-          <w:sz w:val="32"/>
-          <w:szCs w:val="32"/>
-          <w:rtl w:val="0"/>
-          <w:lang w:eastAsia="zh-Hans"/>
-        </w:rPr>
-        <w:t>7</w:t>
+        <w:t>4</w:t>
       </w:r>
       <w:r>
         <w:rPr>
@@ -1991,7 +2256,7 @@
                 <w:vertAlign w:val="baseline"/>
                 <w:rtl w:val="0"/>
               </w:rPr>
-              <w:t>1</w:t>
+              <w:t>5</w:t>
             </w:r>
           </w:p>
         </w:tc>
@@ -2042,7 +2307,7 @@
                 <w:vertAlign w:val="baseline"/>
                 <w:rtl w:val="0"/>
               </w:rPr>
-              <w:t>0</w:t>
+              <w:t>4</w:t>
             </w:r>
           </w:p>
         </w:tc>
@@ -2167,7 +2432,7 @@
                 <w:vertAlign w:val="baseline"/>
                 <w:rtl w:val="0"/>
               </w:rPr>
-              <w:t>22</w:t>
+              <w:t>12</w:t>
             </w:r>
           </w:p>
         </w:tc>
@@ -2242,7 +2507,7 @@
                 <w:vertAlign w:val="baseline"/>
                 <w:rtl w:val="0"/>
               </w:rPr>
-              <w:t>100</w:t>
+              <w:t>30</w:t>
             </w:r>
           </w:p>
         </w:tc>
@@ -2288,12 +2553,14 @@
             <w:r>
               <w:rPr>
                 <w:rFonts w:hint="default"/>
+                <w:b w:val="0"/>
+                <w:bCs w:val="0"/>
                 <w:sz w:val="32"/>
                 <w:szCs w:val="32"/>
-                <w:vertAlign w:val="baseline"/>
                 <w:rtl w:val="0"/>
+                <w:lang w:eastAsia="zh-Hans"/>
               </w:rPr>
-              <w:t>187</w:t>
+              <w:t>43</w:t>
             </w:r>
           </w:p>
         </w:tc>
@@ -2360,14 +2627,12 @@
                 <w:rFonts w:hint="default"/>
                 <w:b/>
                 <w:bCs/>
-                <w:i w:val="0"/>
-                <w:iCs w:val="0"/>
                 <w:sz w:val="32"/>
                 <w:szCs w:val="32"/>
-                <w:vertAlign w:val="baseline"/>
                 <w:rtl w:val="0"/>
+                <w:lang w:eastAsia="zh-Hans"/>
               </w:rPr>
-              <w:t>1000</w:t>
+              <w:t xml:space="preserve">100 </w:t>
             </w:r>
           </w:p>
         </w:tc>
@@ -2418,7 +2683,17 @@
                 <w:vertAlign w:val="baseline"/>
                 <w:rtl w:val="0"/>
               </w:rPr>
-              <w:t>1097</w:t>
+              <w:t>1</w:t>
+            </w:r>
+            <w:r>
+              <w:rPr>
+                <w:rFonts w:hint="default"/>
+                <w:sz w:val="32"/>
+                <w:szCs w:val="32"/>
+                <w:vertAlign w:val="baseline"/>
+                <w:rtl w:val="0"/>
+              </w:rPr>
+              <w:t>94</w:t>
             </w:r>
           </w:p>
         </w:tc>
@@ -2435,6 +2710,135 @@
           </w:tblBorders>
         </w:tblPrEx>
         <w:trPr>
+          <w:trHeight w:val="646" w:hRule="atLeast"/>
+          <w:jc w:val="center"/>
+        </w:trPr>
+        <w:tc>
+          <w:tcPr>
+            <w:tcW w:w="1474" w:type="dxa"/>
+          </w:tcPr>
+          <w:p>
+            <w:pPr>
+              <w:pStyle w:val="10"/>
+              <w:keepNext w:val="0"/>
+              <w:keepLines w:val="0"/>
+              <w:pageBreakBefore w:val="0"/>
+              <w:framePr w:w="0" w:wrap="auto" w:vAnchor="margin" w:hAnchor="text" w:yAlign="inline"/>
+              <w:widowControl/>
+              <w:numPr>
+                <w:ilvl w:val="0"/>
+                <w:numId w:val="0"/>
+              </w:numPr>
+              <w:suppressLineNumbers w:val="0"/>
+              <w:pBdr>
+                <w:top w:val="none" w:color="auto" w:sz="0" w:space="0"/>
+                <w:left w:val="none" w:color="auto" w:sz="0" w:space="0"/>
+                <w:bottom w:val="none" w:color="auto" w:sz="0" w:space="0"/>
+                <w:right w:val="none" w:color="auto" w:sz="0" w:space="0"/>
+                <w:between w:val="none" w:color="auto" w:sz="0" w:space="0"/>
+              </w:pBdr>
+              <w:shd w:val="clear"/>
+              <w:suppressAutoHyphens w:val="0"/>
+              <w:bidi w:val="0"/>
+              <w:spacing w:before="0" w:beforeAutospacing="0" w:after="160" w:afterAutospacing="0" w:line="259" w:lineRule="auto"/>
+              <w:ind w:right="0" w:rightChars="0"/>
+              <w:jc w:val="center"/>
+              <w:outlineLvl w:val="9"/>
+              <w:rPr>
+                <w:rFonts w:hint="default"/>
+                <w:b/>
+                <w:bCs/>
+                <w:i w:val="0"/>
+                <w:iCs w:val="0"/>
+                <w:sz w:val="32"/>
+                <w:szCs w:val="32"/>
+                <w:vertAlign w:val="baseline"/>
+                <w:rtl w:val="0"/>
+              </w:rPr>
+            </w:pPr>
+            <w:r>
+              <w:rPr>
+                <w:rFonts w:hint="default"/>
+                <w:b/>
+                <w:bCs/>
+                <w:i w:val="0"/>
+                <w:iCs w:val="0"/>
+                <w:sz w:val="32"/>
+                <w:szCs w:val="32"/>
+                <w:vertAlign w:val="baseline"/>
+                <w:rtl w:val="0"/>
+              </w:rPr>
+              <w:t>1000</w:t>
+            </w:r>
+          </w:p>
+        </w:tc>
+        <w:tc>
+          <w:tcPr>
+            <w:tcW w:w="2315" w:type="dxa"/>
+          </w:tcPr>
+          <w:p>
+            <w:pPr>
+              <w:pStyle w:val="10"/>
+              <w:keepNext w:val="0"/>
+              <w:keepLines w:val="0"/>
+              <w:pageBreakBefore w:val="0"/>
+              <w:framePr w:w="0" w:wrap="auto" w:vAnchor="margin" w:hAnchor="text" w:yAlign="inline"/>
+              <w:widowControl/>
+              <w:numPr>
+                <w:ilvl w:val="0"/>
+                <w:numId w:val="0"/>
+              </w:numPr>
+              <w:suppressLineNumbers w:val="0"/>
+              <w:pBdr>
+                <w:top w:val="none" w:color="auto" w:sz="0" w:space="0"/>
+                <w:left w:val="none" w:color="auto" w:sz="0" w:space="0"/>
+                <w:bottom w:val="none" w:color="auto" w:sz="0" w:space="0"/>
+                <w:right w:val="none" w:color="auto" w:sz="0" w:space="0"/>
+                <w:between w:val="none" w:color="auto" w:sz="0" w:space="0"/>
+              </w:pBdr>
+              <w:shd w:val="clear"/>
+              <w:suppressAutoHyphens w:val="0"/>
+              <w:bidi w:val="0"/>
+              <w:spacing w:before="0" w:beforeAutospacing="0" w:after="160" w:afterAutospacing="0" w:line="259" w:lineRule="auto"/>
+              <w:ind w:right="0" w:rightChars="0"/>
+              <w:jc w:val="center"/>
+              <w:outlineLvl w:val="9"/>
+              <w:rPr>
+                <w:rFonts w:hint="default"/>
+                <w:sz w:val="32"/>
+                <w:szCs w:val="32"/>
+                <w:vertAlign w:val="baseline"/>
+                <w:rtl w:val="0"/>
+              </w:rPr>
+            </w:pPr>
+            <w:r>
+              <w:rPr>
+                <w:rFonts w:hint="default"/>
+                <w:b w:val="0"/>
+                <w:bCs w:val="0"/>
+                <w:sz w:val="32"/>
+                <w:szCs w:val="32"/>
+                <w:rtl w:val="0"/>
+                <w:lang w:eastAsia="zh-Hans"/>
+              </w:rPr>
+              <w:t>3464</w:t>
+            </w:r>
+          </w:p>
+        </w:tc>
+      </w:tr>
+      <w:tr>
+        <w:tblPrEx>
+          <w:tblBorders>
+            <w:top w:val="single" w:color="auto" w:sz="4" w:space="0"/>
+            <w:left w:val="single" w:color="auto" w:sz="4" w:space="0"/>
+            <w:bottom w:val="single" w:color="auto" w:sz="4" w:space="0"/>
+            <w:right w:val="single" w:color="auto" w:sz="4" w:space="0"/>
+            <w:insideH w:val="single" w:color="auto" w:sz="4" w:space="0"/>
+            <w:insideV w:val="single" w:color="auto" w:sz="4" w:space="0"/>
+          </w:tblBorders>
+        </w:tblPrEx>
+        <w:trPr>
+          <w:trHeight w:val="646" w:hRule="atLeast"/>
           <w:jc w:val="center"/>
         </w:trPr>
         <w:tc>
@@ -2538,12 +2942,141 @@
             <w:r>
               <w:rPr>
                 <w:rFonts w:hint="default"/>
+                <w:b w:val="0"/>
+                <w:bCs w:val="0"/>
+                <w:sz w:val="32"/>
+                <w:szCs w:val="32"/>
+                <w:rtl w:val="0"/>
+                <w:lang w:eastAsia="zh-Hans"/>
+              </w:rPr>
+              <w:t>46702</w:t>
+            </w:r>
+          </w:p>
+        </w:tc>
+      </w:tr>
+      <w:tr>
+        <w:tblPrEx>
+          <w:tblBorders>
+            <w:top w:val="single" w:color="auto" w:sz="4" w:space="0"/>
+            <w:left w:val="single" w:color="auto" w:sz="4" w:space="0"/>
+            <w:bottom w:val="single" w:color="auto" w:sz="4" w:space="0"/>
+            <w:right w:val="single" w:color="auto" w:sz="4" w:space="0"/>
+            <w:insideH w:val="single" w:color="auto" w:sz="4" w:space="0"/>
+            <w:insideV w:val="single" w:color="auto" w:sz="4" w:space="0"/>
+          </w:tblBorders>
+        </w:tblPrEx>
+        <w:trPr>
+          <w:jc w:val="center"/>
+        </w:trPr>
+        <w:tc>
+          <w:tcPr>
+            <w:tcW w:w="1474" w:type="dxa"/>
+          </w:tcPr>
+          <w:p>
+            <w:pPr>
+              <w:pStyle w:val="10"/>
+              <w:keepNext w:val="0"/>
+              <w:keepLines w:val="0"/>
+              <w:pageBreakBefore w:val="0"/>
+              <w:framePr w:w="0" w:wrap="auto" w:vAnchor="margin" w:hAnchor="text" w:yAlign="inline"/>
+              <w:widowControl/>
+              <w:numPr>
+                <w:ilvl w:val="0"/>
+                <w:numId w:val="0"/>
+              </w:numPr>
+              <w:suppressLineNumbers w:val="0"/>
+              <w:pBdr>
+                <w:top w:val="none" w:color="auto" w:sz="0" w:space="0"/>
+                <w:left w:val="none" w:color="auto" w:sz="0" w:space="0"/>
+                <w:bottom w:val="none" w:color="auto" w:sz="0" w:space="0"/>
+                <w:right w:val="none" w:color="auto" w:sz="0" w:space="0"/>
+                <w:between w:val="none" w:color="auto" w:sz="0" w:space="0"/>
+              </w:pBdr>
+              <w:shd w:val="clear"/>
+              <w:suppressAutoHyphens w:val="0"/>
+              <w:bidi w:val="0"/>
+              <w:spacing w:before="0" w:beforeAutospacing="0" w:after="160" w:afterAutospacing="0" w:line="259" w:lineRule="auto"/>
+              <w:ind w:right="0" w:rightChars="0"/>
+              <w:jc w:val="center"/>
+              <w:outlineLvl w:val="9"/>
+              <w:rPr>
+                <w:rFonts w:hint="default"/>
+                <w:b/>
+                <w:bCs/>
+                <w:i w:val="0"/>
+                <w:iCs w:val="0"/>
                 <w:sz w:val="32"/>
                 <w:szCs w:val="32"/>
                 <w:vertAlign w:val="baseline"/>
                 <w:rtl w:val="0"/>
               </w:rPr>
-              <w:t>10035</w:t>
+            </w:pPr>
+            <w:r>
+              <w:rPr>
+                <w:rFonts w:hint="default"/>
+                <w:b/>
+                <w:bCs/>
+                <w:i w:val="0"/>
+                <w:iCs w:val="0"/>
+                <w:sz w:val="32"/>
+                <w:szCs w:val="32"/>
+                <w:vertAlign w:val="baseline"/>
+                <w:rtl w:val="0"/>
+              </w:rPr>
+              <w:t>100000</w:t>
+            </w:r>
+          </w:p>
+        </w:tc>
+        <w:tc>
+          <w:tcPr>
+            <w:tcW w:w="2315" w:type="dxa"/>
+          </w:tcPr>
+          <w:p>
+            <w:pPr>
+              <w:pStyle w:val="10"/>
+              <w:keepNext w:val="0"/>
+              <w:keepLines w:val="0"/>
+              <w:pageBreakBefore w:val="0"/>
+              <w:framePr w:w="0" w:wrap="auto" w:vAnchor="margin" w:hAnchor="text" w:yAlign="inline"/>
+              <w:widowControl/>
+              <w:numPr>
+                <w:ilvl w:val="0"/>
+                <w:numId w:val="0"/>
+              </w:numPr>
+              <w:suppressLineNumbers w:val="0"/>
+              <w:pBdr>
+                <w:top w:val="none" w:color="auto" w:sz="0" w:space="0"/>
+                <w:left w:val="none" w:color="auto" w:sz="0" w:space="0"/>
+                <w:bottom w:val="none" w:color="auto" w:sz="0" w:space="0"/>
+                <w:right w:val="none" w:color="auto" w:sz="0" w:space="0"/>
+                <w:between w:val="none" w:color="auto" w:sz="0" w:space="0"/>
+              </w:pBdr>
+              <w:shd w:val="clear"/>
+              <w:suppressAutoHyphens w:val="0"/>
+              <w:bidi w:val="0"/>
+              <w:spacing w:before="0" w:beforeAutospacing="0" w:after="160" w:afterAutospacing="0" w:line="259" w:lineRule="auto"/>
+              <w:ind w:right="0" w:rightChars="0"/>
+              <w:jc w:val="center"/>
+              <w:outlineLvl w:val="9"/>
+              <w:rPr>
+                <w:rFonts w:hint="default"/>
+                <w:sz w:val="32"/>
+                <w:szCs w:val="32"/>
+                <w:vertAlign w:val="baseline"/>
+                <w:rtl w:val="0"/>
+              </w:rPr>
+            </w:pPr>
+            <w:r>
+              <w:rPr>
+                <w:rFonts w:hint="default"/>
+                <w:b w:val="0"/>
+                <w:bCs w:val="0"/>
+                <w:sz w:val="32"/>
+                <w:szCs w:val="32"/>
+                <w:rtl w:val="0"/>
+                <w:lang w:eastAsia="zh-Hans"/>
+              </w:rPr>
+              <w:t xml:space="preserve">600670 </w:t>
             </w:r>
           </w:p>
         </w:tc>
@@ -2617,7 +3150,7 @@
                 <w:vertAlign w:val="baseline"/>
                 <w:rtl w:val="0"/>
               </w:rPr>
-              <w:t>10000</w:t>
+              <w:t>100000</w:t>
             </w:r>
             <w:r>
               <w:rPr>
@@ -2677,12 +3210,14 @@
             <w:r>
               <w:rPr>
                 <w:rFonts w:hint="default"/>
+                <w:b w:val="0"/>
+                <w:bCs w:val="0"/>
                 <w:sz w:val="32"/>
                 <w:szCs w:val="32"/>
-                <w:vertAlign w:val="baseline"/>
                 <w:rtl w:val="0"/>
+                <w:lang w:eastAsia="zh-Hans"/>
               </w:rPr>
-              <w:t>100021</w:t>
+              <w:t xml:space="preserve">8035077 </w:t>
             </w:r>
           </w:p>
         </w:tc>
@@ -2724,957 +3259,6 @@
     <w:p>
       <w:pPr>
         <w:framePr w:w="0" w:wrap="auto" w:vAnchor="margin" w:hAnchor="text" w:yAlign="inline"/>
-      </w:pPr>
-    </w:p>
-    <w:tbl>
-      <w:tblPr>
-        <w:tblStyle w:val="6"/>
-        <w:tblW w:w="3789" w:type="dxa"/>
-        <w:jc w:val="center"/>
-        <w:tblBorders>
-          <w:top w:val="single" w:color="auto" w:sz="4" w:space="0"/>
-          <w:left w:val="single" w:color="auto" w:sz="4" w:space="0"/>
-          <w:bottom w:val="single" w:color="auto" w:sz="4" w:space="0"/>
-          <w:right w:val="single" w:color="auto" w:sz="4" w:space="0"/>
-          <w:insideH w:val="single" w:color="auto" w:sz="4" w:space="0"/>
-          <w:insideV w:val="single" w:color="auto" w:sz="4" w:space="0"/>
-        </w:tblBorders>
-        <w:tblLayout w:type="fixed"/>
-        <w:tblCellMar>
-          <w:top w:w="0" w:type="dxa"/>
-          <w:left w:w="108" w:type="dxa"/>
-          <w:bottom w:w="0" w:type="dxa"/>
-          <w:right w:w="108" w:type="dxa"/>
-        </w:tblCellMar>
-      </w:tblPr>
-      <w:tblGrid>
-        <w:gridCol w:w="1474"/>
-        <w:gridCol w:w="2315"/>
-      </w:tblGrid>
-      <w:tr>
-        <w:tblPrEx>
-          <w:tblBorders>
-            <w:top w:val="single" w:color="auto" w:sz="4" w:space="0"/>
-            <w:left w:val="single" w:color="auto" w:sz="4" w:space="0"/>
-            <w:bottom w:val="single" w:color="auto" w:sz="4" w:space="0"/>
-            <w:right w:val="single" w:color="auto" w:sz="4" w:space="0"/>
-            <w:insideH w:val="single" w:color="auto" w:sz="4" w:space="0"/>
-            <w:insideV w:val="single" w:color="auto" w:sz="4" w:space="0"/>
-          </w:tblBorders>
-        </w:tblPrEx>
-        <w:trPr>
-          <w:trHeight w:val="555" w:hRule="atLeast"/>
-          <w:jc w:val="center"/>
-        </w:trPr>
-        <w:tc>
-          <w:tcPr>
-            <w:tcW w:w="1474" w:type="dxa"/>
-          </w:tcPr>
-          <w:p>
-            <w:pPr>
-              <w:pStyle w:val="10"/>
-              <w:keepNext w:val="0"/>
-              <w:keepLines w:val="0"/>
-              <w:pageBreakBefore w:val="0"/>
-              <w:framePr w:w="0" w:wrap="auto" w:vAnchor="margin" w:hAnchor="text" w:yAlign="inline"/>
-              <w:widowControl/>
-              <w:numPr>
-                <w:ilvl w:val="0"/>
-                <w:numId w:val="0"/>
-              </w:numPr>
-              <w:suppressLineNumbers w:val="0"/>
-              <w:pBdr>
-                <w:top w:val="none" w:color="auto" w:sz="0" w:space="0"/>
-                <w:left w:val="none" w:color="auto" w:sz="0" w:space="0"/>
-                <w:bottom w:val="none" w:color="auto" w:sz="0" w:space="0"/>
-                <w:right w:val="none" w:color="auto" w:sz="0" w:space="0"/>
-                <w:between w:val="none" w:color="auto" w:sz="0" w:space="0"/>
-              </w:pBdr>
-              <w:shd w:val="clear"/>
-              <w:suppressAutoHyphens w:val="0"/>
-              <w:bidi w:val="0"/>
-              <w:spacing w:before="0" w:beforeAutospacing="0" w:after="160" w:afterAutospacing="0" w:line="259" w:lineRule="auto"/>
-              <w:ind w:right="0" w:rightChars="0"/>
-              <w:jc w:val="center"/>
-              <w:outlineLvl w:val="9"/>
-              <w:rPr>
-                <w:rFonts w:hint="eastAsia"/>
-                <w:sz w:val="32"/>
-                <w:szCs w:val="32"/>
-                <w:vertAlign w:val="baseline"/>
-                <w:rtl w:val="0"/>
-              </w:rPr>
-            </w:pPr>
-            <w:r>
-              <w:rPr>
-                <w:rFonts w:hint="default"/>
-                <w:b/>
-                <w:bCs/>
-                <w:sz w:val="32"/>
-                <w:szCs w:val="32"/>
-                <w:vertAlign w:val="baseline"/>
-                <w:rtl w:val="0"/>
-              </w:rPr>
-              <w:t>n</w:t>
-            </w:r>
-          </w:p>
-        </w:tc>
-        <w:tc>
-          <w:tcPr>
-            <w:tcW w:w="2315" w:type="dxa"/>
-          </w:tcPr>
-          <w:p>
-            <w:pPr>
-              <w:pStyle w:val="10"/>
-              <w:keepNext w:val="0"/>
-              <w:keepLines w:val="0"/>
-              <w:pageBreakBefore w:val="0"/>
-              <w:framePr w:w="0" w:wrap="auto" w:vAnchor="margin" w:hAnchor="text" w:yAlign="inline"/>
-              <w:widowControl/>
-              <w:numPr>
-                <w:ilvl w:val="0"/>
-                <w:numId w:val="0"/>
-              </w:numPr>
-              <w:suppressLineNumbers w:val="0"/>
-              <w:pBdr>
-                <w:top w:val="none" w:color="auto" w:sz="0" w:space="0"/>
-                <w:left w:val="none" w:color="auto" w:sz="0" w:space="0"/>
-                <w:bottom w:val="none" w:color="auto" w:sz="0" w:space="0"/>
-                <w:right w:val="none" w:color="auto" w:sz="0" w:space="0"/>
-                <w:between w:val="none" w:color="auto" w:sz="0" w:space="0"/>
-              </w:pBdr>
-              <w:shd w:val="clear"/>
-              <w:suppressAutoHyphens w:val="0"/>
-              <w:bidi w:val="0"/>
-              <w:spacing w:before="0" w:beforeAutospacing="0" w:after="160" w:afterAutospacing="0" w:line="259" w:lineRule="auto"/>
-              <w:ind w:right="0" w:rightChars="0"/>
-              <w:jc w:val="center"/>
-              <w:outlineLvl w:val="9"/>
-              <w:rPr>
-                <w:rFonts w:hint="eastAsia"/>
-                <w:b/>
-                <w:bCs/>
-                <w:sz w:val="32"/>
-                <w:szCs w:val="32"/>
-                <w:vertAlign w:val="baseline"/>
-                <w:rtl w:val="0"/>
-              </w:rPr>
-            </w:pPr>
-            <w:r>
-              <w:rPr>
-                <w:rFonts w:hint="default"/>
-                <w:b/>
-                <w:bCs/>
-                <w:sz w:val="32"/>
-                <w:szCs w:val="32"/>
-                <w:vertAlign w:val="baseline"/>
-                <w:rtl w:val="0"/>
-              </w:rPr>
-              <w:t>m</w:t>
-            </w:r>
-          </w:p>
-        </w:tc>
-      </w:tr>
-      <w:tr>
-        <w:tblPrEx>
-          <w:tblBorders>
-            <w:top w:val="single" w:color="auto" w:sz="4" w:space="0"/>
-            <w:left w:val="single" w:color="auto" w:sz="4" w:space="0"/>
-            <w:bottom w:val="single" w:color="auto" w:sz="4" w:space="0"/>
-            <w:right w:val="single" w:color="auto" w:sz="4" w:space="0"/>
-            <w:insideH w:val="single" w:color="auto" w:sz="4" w:space="0"/>
-            <w:insideV w:val="single" w:color="auto" w:sz="4" w:space="0"/>
-          </w:tblBorders>
-        </w:tblPrEx>
-        <w:trPr>
-          <w:jc w:val="center"/>
-        </w:trPr>
-        <w:tc>
-          <w:tcPr>
-            <w:tcW w:w="1474" w:type="dxa"/>
-            <w:vAlign w:val="center"/>
-          </w:tcPr>
-          <w:p>
-            <w:pPr>
-              <w:pStyle w:val="10"/>
-              <w:keepNext w:val="0"/>
-              <w:keepLines w:val="0"/>
-              <w:pageBreakBefore w:val="0"/>
-              <w:framePr w:w="0" w:wrap="auto" w:vAnchor="margin" w:hAnchor="text" w:yAlign="inline"/>
-              <w:widowControl/>
-              <w:numPr>
-                <w:ilvl w:val="0"/>
-                <w:numId w:val="0"/>
-              </w:numPr>
-              <w:suppressLineNumbers w:val="0"/>
-              <w:pBdr>
-                <w:top w:val="none" w:color="auto" w:sz="0" w:space="0"/>
-                <w:left w:val="none" w:color="auto" w:sz="0" w:space="0"/>
-                <w:bottom w:val="none" w:color="auto" w:sz="0" w:space="0"/>
-                <w:right w:val="none" w:color="auto" w:sz="0" w:space="0"/>
-                <w:between w:val="none" w:color="auto" w:sz="0" w:space="0"/>
-              </w:pBdr>
-              <w:shd w:val="clear" w:color="auto" w:fill="auto"/>
-              <w:suppressAutoHyphens w:val="0"/>
-              <w:bidi w:val="0"/>
-              <w:spacing w:before="0" w:beforeAutospacing="0" w:after="160" w:afterAutospacing="0" w:line="259" w:lineRule="auto"/>
-              <w:ind w:right="0" w:rightChars="0"/>
-              <w:jc w:val="center"/>
-              <w:outlineLvl w:val="9"/>
-              <w:rPr>
-                <w:rFonts w:hint="default"/>
-                <w:b/>
-                <w:bCs/>
-                <w:i w:val="0"/>
-                <w:iCs w:val="0"/>
-                <w:sz w:val="32"/>
-                <w:szCs w:val="32"/>
-                <w:vertAlign w:val="baseline"/>
-                <w:rtl w:val="0"/>
-              </w:rPr>
-            </w:pPr>
-            <w:r>
-              <w:rPr>
-                <w:rFonts w:hint="eastAsia"/>
-                <w:b/>
-                <w:bCs/>
-                <w:i w:val="0"/>
-                <w:iCs w:val="0"/>
-                <w:sz w:val="32"/>
-                <w:szCs w:val="32"/>
-                <w:vertAlign w:val="baseline"/>
-                <w:rtl w:val="0"/>
-                <w:lang w:val="en-US" w:eastAsia="zh-CN"/>
-              </w:rPr>
-              <w:t>5</w:t>
-            </w:r>
-          </w:p>
-        </w:tc>
-        <w:tc>
-          <w:tcPr>
-            <w:tcW w:w="2315" w:type="dxa"/>
-            <w:vAlign w:val="center"/>
-          </w:tcPr>
-          <w:p>
-            <w:pPr>
-              <w:pStyle w:val="10"/>
-              <w:keepNext w:val="0"/>
-              <w:keepLines w:val="0"/>
-              <w:pageBreakBefore w:val="0"/>
-              <w:framePr w:w="0" w:wrap="auto" w:vAnchor="margin" w:hAnchor="text" w:yAlign="inline"/>
-              <w:widowControl/>
-              <w:numPr>
-                <w:ilvl w:val="0"/>
-                <w:numId w:val="0"/>
-              </w:numPr>
-              <w:suppressLineNumbers w:val="0"/>
-              <w:pBdr>
-                <w:top w:val="none" w:color="auto" w:sz="0" w:space="0"/>
-                <w:left w:val="none" w:color="auto" w:sz="0" w:space="0"/>
-                <w:bottom w:val="none" w:color="auto" w:sz="0" w:space="0"/>
-                <w:right w:val="none" w:color="auto" w:sz="0" w:space="0"/>
-                <w:between w:val="none" w:color="auto" w:sz="0" w:space="0"/>
-              </w:pBdr>
-              <w:shd w:val="clear" w:color="auto" w:fill="auto"/>
-              <w:suppressAutoHyphens w:val="0"/>
-              <w:bidi w:val="0"/>
-              <w:spacing w:before="0" w:beforeAutospacing="0" w:after="160" w:afterAutospacing="0" w:line="259" w:lineRule="auto"/>
-              <w:ind w:right="0" w:rightChars="0"/>
-              <w:jc w:val="center"/>
-              <w:outlineLvl w:val="9"/>
-              <w:rPr>
-                <w:rFonts w:hint="eastAsia"/>
-                <w:sz w:val="32"/>
-                <w:szCs w:val="32"/>
-                <w:vertAlign w:val="baseline"/>
-                <w:rtl w:val="0"/>
-              </w:rPr>
-            </w:pPr>
-            <w:r>
-              <w:rPr>
-                <w:rFonts w:hint="eastAsia"/>
-                <w:sz w:val="32"/>
-                <w:szCs w:val="32"/>
-                <w:vertAlign w:val="baseline"/>
-                <w:rtl w:val="0"/>
-                <w:lang w:val="en-US" w:eastAsia="zh-CN"/>
-              </w:rPr>
-              <w:t>7</w:t>
-            </w:r>
-          </w:p>
-        </w:tc>
-      </w:tr>
-      <w:tr>
-        <w:tblPrEx>
-          <w:tblBorders>
-            <w:top w:val="single" w:color="auto" w:sz="4" w:space="0"/>
-            <w:left w:val="single" w:color="auto" w:sz="4" w:space="0"/>
-            <w:bottom w:val="single" w:color="auto" w:sz="4" w:space="0"/>
-            <w:right w:val="single" w:color="auto" w:sz="4" w:space="0"/>
-            <w:insideH w:val="single" w:color="auto" w:sz="4" w:space="0"/>
-            <w:insideV w:val="single" w:color="auto" w:sz="4" w:space="0"/>
-          </w:tblBorders>
-        </w:tblPrEx>
-        <w:trPr>
-          <w:jc w:val="center"/>
-        </w:trPr>
-        <w:tc>
-          <w:tcPr>
-            <w:tcW w:w="1474" w:type="dxa"/>
-            <w:vAlign w:val="center"/>
-          </w:tcPr>
-          <w:p>
-            <w:pPr>
-              <w:pStyle w:val="10"/>
-              <w:keepNext w:val="0"/>
-              <w:keepLines w:val="0"/>
-              <w:pageBreakBefore w:val="0"/>
-              <w:framePr w:w="0" w:wrap="auto" w:vAnchor="margin" w:hAnchor="text" w:yAlign="inline"/>
-              <w:widowControl/>
-              <w:numPr>
-                <w:ilvl w:val="0"/>
-                <w:numId w:val="0"/>
-              </w:numPr>
-              <w:suppressLineNumbers w:val="0"/>
-              <w:pBdr>
-                <w:top w:val="none" w:color="auto" w:sz="0" w:space="0"/>
-                <w:left w:val="none" w:color="auto" w:sz="0" w:space="0"/>
-                <w:bottom w:val="none" w:color="auto" w:sz="0" w:space="0"/>
-                <w:right w:val="none" w:color="auto" w:sz="0" w:space="0"/>
-                <w:between w:val="none" w:color="auto" w:sz="0" w:space="0"/>
-              </w:pBdr>
-              <w:shd w:val="clear" w:color="auto" w:fill="auto"/>
-              <w:suppressAutoHyphens w:val="0"/>
-              <w:bidi w:val="0"/>
-              <w:spacing w:before="0" w:beforeAutospacing="0" w:after="160" w:afterAutospacing="0" w:line="259" w:lineRule="auto"/>
-              <w:ind w:right="0" w:rightChars="0"/>
-              <w:jc w:val="center"/>
-              <w:outlineLvl w:val="9"/>
-              <w:rPr>
-                <w:rFonts w:hint="eastAsia"/>
-                <w:b/>
-                <w:bCs/>
-                <w:i w:val="0"/>
-                <w:iCs w:val="0"/>
-                <w:sz w:val="32"/>
-                <w:szCs w:val="32"/>
-                <w:vertAlign w:val="baseline"/>
-                <w:rtl w:val="0"/>
-              </w:rPr>
-            </w:pPr>
-            <w:r>
-              <w:rPr>
-                <w:rFonts w:hint="eastAsia"/>
-                <w:b/>
-                <w:bCs/>
-                <w:i w:val="0"/>
-                <w:iCs w:val="0"/>
-                <w:sz w:val="32"/>
-                <w:szCs w:val="32"/>
-                <w:vertAlign w:val="baseline"/>
-                <w:rtl w:val="0"/>
-                <w:lang w:val="en-US" w:eastAsia="zh-CN"/>
-              </w:rPr>
-              <w:t>10</w:t>
-            </w:r>
-          </w:p>
-        </w:tc>
-        <w:tc>
-          <w:tcPr>
-            <w:tcW w:w="2315" w:type="dxa"/>
-            <w:vAlign w:val="center"/>
-          </w:tcPr>
-          <w:p>
-            <w:pPr>
-              <w:pStyle w:val="10"/>
-              <w:keepNext w:val="0"/>
-              <w:keepLines w:val="0"/>
-              <w:pageBreakBefore w:val="0"/>
-              <w:framePr w:w="0" w:wrap="auto" w:vAnchor="margin" w:hAnchor="text" w:yAlign="inline"/>
-              <w:widowControl/>
-              <w:numPr>
-                <w:ilvl w:val="0"/>
-                <w:numId w:val="0"/>
-              </w:numPr>
-              <w:suppressLineNumbers w:val="0"/>
-              <w:pBdr>
-                <w:top w:val="none" w:color="auto" w:sz="0" w:space="0"/>
-                <w:left w:val="none" w:color="auto" w:sz="0" w:space="0"/>
-                <w:bottom w:val="none" w:color="auto" w:sz="0" w:space="0"/>
-                <w:right w:val="none" w:color="auto" w:sz="0" w:space="0"/>
-                <w:between w:val="none" w:color="auto" w:sz="0" w:space="0"/>
-              </w:pBdr>
-              <w:shd w:val="clear" w:color="auto" w:fill="auto"/>
-              <w:suppressAutoHyphens w:val="0"/>
-              <w:bidi w:val="0"/>
-              <w:spacing w:before="0" w:beforeAutospacing="0" w:after="160" w:afterAutospacing="0" w:line="259" w:lineRule="auto"/>
-              <w:ind w:right="0" w:rightChars="0"/>
-              <w:jc w:val="center"/>
-              <w:outlineLvl w:val="9"/>
-              <w:rPr>
-                <w:rFonts w:hint="eastAsia"/>
-                <w:sz w:val="32"/>
-                <w:szCs w:val="32"/>
-                <w:vertAlign w:val="baseline"/>
-                <w:rtl w:val="0"/>
-              </w:rPr>
-            </w:pPr>
-            <w:r>
-              <w:rPr>
-                <w:rFonts w:hint="eastAsia"/>
-                <w:sz w:val="32"/>
-                <w:szCs w:val="32"/>
-                <w:vertAlign w:val="baseline"/>
-                <w:rtl w:val="0"/>
-                <w:lang w:val="en-US" w:eastAsia="zh-CN"/>
-              </w:rPr>
-              <w:t>20</w:t>
-            </w:r>
-          </w:p>
-        </w:tc>
-      </w:tr>
-      <w:tr>
-        <w:tblPrEx>
-          <w:tblBorders>
-            <w:top w:val="single" w:color="auto" w:sz="4" w:space="0"/>
-            <w:left w:val="single" w:color="auto" w:sz="4" w:space="0"/>
-            <w:bottom w:val="single" w:color="auto" w:sz="4" w:space="0"/>
-            <w:right w:val="single" w:color="auto" w:sz="4" w:space="0"/>
-            <w:insideH w:val="single" w:color="auto" w:sz="4" w:space="0"/>
-            <w:insideV w:val="single" w:color="auto" w:sz="4" w:space="0"/>
-          </w:tblBorders>
-        </w:tblPrEx>
-        <w:trPr>
-          <w:trHeight w:val="548" w:hRule="atLeast"/>
-          <w:jc w:val="center"/>
-        </w:trPr>
-        <w:tc>
-          <w:tcPr>
-            <w:tcW w:w="1474" w:type="dxa"/>
-            <w:vAlign w:val="center"/>
-          </w:tcPr>
-          <w:p>
-            <w:pPr>
-              <w:pStyle w:val="10"/>
-              <w:keepNext w:val="0"/>
-              <w:keepLines w:val="0"/>
-              <w:pageBreakBefore w:val="0"/>
-              <w:framePr w:w="0" w:wrap="auto" w:vAnchor="margin" w:hAnchor="text" w:yAlign="inline"/>
-              <w:widowControl/>
-              <w:numPr>
-                <w:ilvl w:val="0"/>
-                <w:numId w:val="0"/>
-              </w:numPr>
-              <w:suppressLineNumbers w:val="0"/>
-              <w:pBdr>
-                <w:top w:val="none" w:color="auto" w:sz="0" w:space="0"/>
-                <w:left w:val="none" w:color="auto" w:sz="0" w:space="0"/>
-                <w:bottom w:val="none" w:color="auto" w:sz="0" w:space="0"/>
-                <w:right w:val="none" w:color="auto" w:sz="0" w:space="0"/>
-                <w:between w:val="none" w:color="auto" w:sz="0" w:space="0"/>
-              </w:pBdr>
-              <w:shd w:val="clear" w:color="auto" w:fill="auto"/>
-              <w:suppressAutoHyphens w:val="0"/>
-              <w:bidi w:val="0"/>
-              <w:spacing w:before="0" w:beforeAutospacing="0" w:after="160" w:afterAutospacing="0" w:line="259" w:lineRule="auto"/>
-              <w:ind w:right="0" w:rightChars="0"/>
-              <w:jc w:val="center"/>
-              <w:outlineLvl w:val="9"/>
-              <w:rPr>
-                <w:rFonts w:hint="eastAsia"/>
-                <w:b/>
-                <w:bCs/>
-                <w:i w:val="0"/>
-                <w:iCs w:val="0"/>
-                <w:sz w:val="32"/>
-                <w:szCs w:val="32"/>
-                <w:vertAlign w:val="baseline"/>
-                <w:rtl w:val="0"/>
-              </w:rPr>
-            </w:pPr>
-            <w:r>
-              <w:rPr>
-                <w:rFonts w:hint="eastAsia"/>
-                <w:b/>
-                <w:bCs/>
-                <w:i w:val="0"/>
-                <w:iCs w:val="0"/>
-                <w:sz w:val="32"/>
-                <w:szCs w:val="32"/>
-                <w:vertAlign w:val="baseline"/>
-                <w:rtl w:val="0"/>
-                <w:lang w:val="en-US" w:eastAsia="zh-CN"/>
-              </w:rPr>
-              <w:t>30</w:t>
-            </w:r>
-          </w:p>
-        </w:tc>
-        <w:tc>
-          <w:tcPr>
-            <w:tcW w:w="2315" w:type="dxa"/>
-            <w:vAlign w:val="center"/>
-          </w:tcPr>
-          <w:p>
-            <w:pPr>
-              <w:pStyle w:val="10"/>
-              <w:keepNext w:val="0"/>
-              <w:keepLines w:val="0"/>
-              <w:pageBreakBefore w:val="0"/>
-              <w:framePr w:w="0" w:wrap="auto" w:vAnchor="margin" w:hAnchor="text" w:yAlign="inline"/>
-              <w:widowControl/>
-              <w:numPr>
-                <w:ilvl w:val="0"/>
-                <w:numId w:val="0"/>
-              </w:numPr>
-              <w:suppressLineNumbers w:val="0"/>
-              <w:pBdr>
-                <w:top w:val="none" w:color="auto" w:sz="0" w:space="0"/>
-                <w:left w:val="none" w:color="auto" w:sz="0" w:space="0"/>
-                <w:bottom w:val="none" w:color="auto" w:sz="0" w:space="0"/>
-                <w:right w:val="none" w:color="auto" w:sz="0" w:space="0"/>
-                <w:between w:val="none" w:color="auto" w:sz="0" w:space="0"/>
-              </w:pBdr>
-              <w:shd w:val="clear" w:color="auto" w:fill="auto"/>
-              <w:suppressAutoHyphens w:val="0"/>
-              <w:bidi w:val="0"/>
-              <w:spacing w:before="0" w:beforeAutospacing="0" w:after="160" w:afterAutospacing="0" w:line="259" w:lineRule="auto"/>
-              <w:ind w:right="0" w:rightChars="0"/>
-              <w:jc w:val="center"/>
-              <w:outlineLvl w:val="9"/>
-              <w:rPr>
-                <w:rFonts w:hint="eastAsia"/>
-                <w:sz w:val="32"/>
-                <w:szCs w:val="32"/>
-                <w:vertAlign w:val="baseline"/>
-                <w:rtl w:val="0"/>
-              </w:rPr>
-            </w:pPr>
-            <w:r>
-              <w:rPr>
-                <w:rFonts w:hint="eastAsia"/>
-                <w:sz w:val="32"/>
-                <w:szCs w:val="32"/>
-                <w:vertAlign w:val="baseline"/>
-                <w:rtl w:val="0"/>
-                <w:lang w:val="en-US" w:eastAsia="zh-CN"/>
-              </w:rPr>
-              <w:t>57</w:t>
-            </w:r>
-          </w:p>
-        </w:tc>
-      </w:tr>
-      <w:tr>
-        <w:tblPrEx>
-          <w:tblBorders>
-            <w:top w:val="single" w:color="auto" w:sz="4" w:space="0"/>
-            <w:left w:val="single" w:color="auto" w:sz="4" w:space="0"/>
-            <w:bottom w:val="single" w:color="auto" w:sz="4" w:space="0"/>
-            <w:right w:val="single" w:color="auto" w:sz="4" w:space="0"/>
-            <w:insideH w:val="single" w:color="auto" w:sz="4" w:space="0"/>
-            <w:insideV w:val="single" w:color="auto" w:sz="4" w:space="0"/>
-          </w:tblBorders>
-        </w:tblPrEx>
-        <w:trPr>
-          <w:jc w:val="center"/>
-        </w:trPr>
-        <w:tc>
-          <w:tcPr>
-            <w:tcW w:w="1474" w:type="dxa"/>
-            <w:vAlign w:val="center"/>
-          </w:tcPr>
-          <w:p>
-            <w:pPr>
-              <w:pStyle w:val="10"/>
-              <w:keepNext w:val="0"/>
-              <w:keepLines w:val="0"/>
-              <w:pageBreakBefore w:val="0"/>
-              <w:framePr w:w="0" w:wrap="auto" w:vAnchor="margin" w:hAnchor="text" w:yAlign="inline"/>
-              <w:widowControl/>
-              <w:numPr>
-                <w:ilvl w:val="0"/>
-                <w:numId w:val="0"/>
-              </w:numPr>
-              <w:suppressLineNumbers w:val="0"/>
-              <w:pBdr>
-                <w:top w:val="none" w:color="auto" w:sz="0" w:space="0"/>
-                <w:left w:val="none" w:color="auto" w:sz="0" w:space="0"/>
-                <w:bottom w:val="none" w:color="auto" w:sz="0" w:space="0"/>
-                <w:right w:val="none" w:color="auto" w:sz="0" w:space="0"/>
-                <w:between w:val="none" w:color="auto" w:sz="0" w:space="0"/>
-              </w:pBdr>
-              <w:shd w:val="clear" w:color="auto" w:fill="auto"/>
-              <w:suppressAutoHyphens w:val="0"/>
-              <w:bidi w:val="0"/>
-              <w:spacing w:before="0" w:beforeAutospacing="0" w:after="160" w:afterAutospacing="0" w:line="259" w:lineRule="auto"/>
-              <w:ind w:right="0" w:rightChars="0"/>
-              <w:jc w:val="center"/>
-              <w:outlineLvl w:val="9"/>
-              <w:rPr>
-                <w:rFonts w:hint="eastAsia"/>
-                <w:b/>
-                <w:bCs/>
-                <w:i w:val="0"/>
-                <w:iCs w:val="0"/>
-                <w:sz w:val="32"/>
-                <w:szCs w:val="32"/>
-                <w:vertAlign w:val="baseline"/>
-                <w:rtl w:val="0"/>
-              </w:rPr>
-            </w:pPr>
-            <w:r>
-              <w:rPr>
-                <w:rFonts w:hint="eastAsia"/>
-                <w:b/>
-                <w:bCs/>
-                <w:i w:val="0"/>
-                <w:iCs w:val="0"/>
-                <w:sz w:val="32"/>
-                <w:szCs w:val="32"/>
-                <w:vertAlign w:val="baseline"/>
-                <w:rtl w:val="0"/>
-                <w:lang w:val="en-US" w:eastAsia="zh-CN"/>
-              </w:rPr>
-              <w:t>100</w:t>
-            </w:r>
-          </w:p>
-        </w:tc>
-        <w:tc>
-          <w:tcPr>
-            <w:tcW w:w="2315" w:type="dxa"/>
-            <w:vAlign w:val="center"/>
-          </w:tcPr>
-          <w:p>
-            <w:pPr>
-              <w:pStyle w:val="10"/>
-              <w:keepNext w:val="0"/>
-              <w:keepLines w:val="0"/>
-              <w:pageBreakBefore w:val="0"/>
-              <w:framePr w:w="0" w:wrap="auto" w:vAnchor="margin" w:hAnchor="text" w:yAlign="inline"/>
-              <w:widowControl/>
-              <w:numPr>
-                <w:ilvl w:val="0"/>
-                <w:numId w:val="0"/>
-              </w:numPr>
-              <w:suppressLineNumbers w:val="0"/>
-              <w:pBdr>
-                <w:top w:val="none" w:color="auto" w:sz="0" w:space="0"/>
-                <w:left w:val="none" w:color="auto" w:sz="0" w:space="0"/>
-                <w:bottom w:val="none" w:color="auto" w:sz="0" w:space="0"/>
-                <w:right w:val="none" w:color="auto" w:sz="0" w:space="0"/>
-                <w:between w:val="none" w:color="auto" w:sz="0" w:space="0"/>
-              </w:pBdr>
-              <w:shd w:val="clear" w:color="auto" w:fill="auto"/>
-              <w:suppressAutoHyphens w:val="0"/>
-              <w:bidi w:val="0"/>
-              <w:spacing w:before="0" w:beforeAutospacing="0" w:after="160" w:afterAutospacing="0" w:line="259" w:lineRule="auto"/>
-              <w:ind w:right="0" w:rightChars="0"/>
-              <w:jc w:val="center"/>
-              <w:outlineLvl w:val="9"/>
-              <w:rPr>
-                <w:rFonts w:hint="eastAsia"/>
-                <w:sz w:val="32"/>
-                <w:szCs w:val="32"/>
-                <w:vertAlign w:val="baseline"/>
-                <w:rtl w:val="0"/>
-              </w:rPr>
-            </w:pPr>
-            <w:r>
-              <w:rPr>
-                <w:rFonts w:hint="eastAsia"/>
-                <w:sz w:val="32"/>
-                <w:szCs w:val="32"/>
-                <w:vertAlign w:val="baseline"/>
-                <w:rtl w:val="0"/>
-                <w:lang w:val="en-US" w:eastAsia="zh-CN"/>
-              </w:rPr>
-              <w:t>132</w:t>
-            </w:r>
-          </w:p>
-        </w:tc>
-      </w:tr>
-      <w:tr>
-        <w:tblPrEx>
-          <w:tblBorders>
-            <w:top w:val="single" w:color="auto" w:sz="4" w:space="0"/>
-            <w:left w:val="single" w:color="auto" w:sz="4" w:space="0"/>
-            <w:bottom w:val="single" w:color="auto" w:sz="4" w:space="0"/>
-            <w:right w:val="single" w:color="auto" w:sz="4" w:space="0"/>
-            <w:insideH w:val="single" w:color="auto" w:sz="4" w:space="0"/>
-            <w:insideV w:val="single" w:color="auto" w:sz="4" w:space="0"/>
-          </w:tblBorders>
-        </w:tblPrEx>
-        <w:trPr>
-          <w:jc w:val="center"/>
-        </w:trPr>
-        <w:tc>
-          <w:tcPr>
-            <w:tcW w:w="1474" w:type="dxa"/>
-            <w:vAlign w:val="center"/>
-          </w:tcPr>
-          <w:p>
-            <w:pPr>
-              <w:pStyle w:val="10"/>
-              <w:keepNext w:val="0"/>
-              <w:keepLines w:val="0"/>
-              <w:pageBreakBefore w:val="0"/>
-              <w:framePr w:w="0" w:wrap="auto" w:vAnchor="margin" w:hAnchor="text" w:yAlign="inline"/>
-              <w:widowControl/>
-              <w:numPr>
-                <w:ilvl w:val="0"/>
-                <w:numId w:val="0"/>
-              </w:numPr>
-              <w:suppressLineNumbers w:val="0"/>
-              <w:pBdr>
-                <w:top w:val="none" w:color="auto" w:sz="0" w:space="0"/>
-                <w:left w:val="none" w:color="auto" w:sz="0" w:space="0"/>
-                <w:bottom w:val="none" w:color="auto" w:sz="0" w:space="0"/>
-                <w:right w:val="none" w:color="auto" w:sz="0" w:space="0"/>
-                <w:between w:val="none" w:color="auto" w:sz="0" w:space="0"/>
-              </w:pBdr>
-              <w:shd w:val="clear" w:color="auto" w:fill="auto"/>
-              <w:suppressAutoHyphens w:val="0"/>
-              <w:bidi w:val="0"/>
-              <w:spacing w:before="0" w:beforeAutospacing="0" w:after="160" w:afterAutospacing="0" w:line="259" w:lineRule="auto"/>
-              <w:ind w:right="0" w:rightChars="0"/>
-              <w:jc w:val="center"/>
-              <w:outlineLvl w:val="9"/>
-              <w:rPr>
-                <w:rFonts w:hint="eastAsia"/>
-                <w:b/>
-                <w:bCs/>
-                <w:i w:val="0"/>
-                <w:iCs w:val="0"/>
-                <w:sz w:val="32"/>
-                <w:szCs w:val="32"/>
-                <w:vertAlign w:val="baseline"/>
-                <w:rtl w:val="0"/>
-              </w:rPr>
-            </w:pPr>
-            <w:r>
-              <w:rPr>
-                <w:rFonts w:hint="eastAsia"/>
-                <w:b/>
-                <w:bCs/>
-                <w:i w:val="0"/>
-                <w:iCs w:val="0"/>
-                <w:sz w:val="32"/>
-                <w:szCs w:val="32"/>
-                <w:vertAlign w:val="baseline"/>
-                <w:rtl w:val="0"/>
-                <w:lang w:val="en-US" w:eastAsia="zh-CN"/>
-              </w:rPr>
-              <w:t>500</w:t>
-            </w:r>
-          </w:p>
-        </w:tc>
-        <w:tc>
-          <w:tcPr>
-            <w:tcW w:w="2315" w:type="dxa"/>
-            <w:vAlign w:val="center"/>
-          </w:tcPr>
-          <w:p>
-            <w:pPr>
-              <w:pStyle w:val="10"/>
-              <w:keepNext w:val="0"/>
-              <w:keepLines w:val="0"/>
-              <w:pageBreakBefore w:val="0"/>
-              <w:framePr w:w="0" w:wrap="auto" w:vAnchor="margin" w:hAnchor="text" w:yAlign="inline"/>
-              <w:widowControl/>
-              <w:numPr>
-                <w:ilvl w:val="0"/>
-                <w:numId w:val="0"/>
-              </w:numPr>
-              <w:suppressLineNumbers w:val="0"/>
-              <w:pBdr>
-                <w:top w:val="none" w:color="auto" w:sz="0" w:space="0"/>
-                <w:left w:val="none" w:color="auto" w:sz="0" w:space="0"/>
-                <w:bottom w:val="none" w:color="auto" w:sz="0" w:space="0"/>
-                <w:right w:val="none" w:color="auto" w:sz="0" w:space="0"/>
-                <w:between w:val="none" w:color="auto" w:sz="0" w:space="0"/>
-              </w:pBdr>
-              <w:shd w:val="clear" w:color="auto" w:fill="auto"/>
-              <w:suppressAutoHyphens w:val="0"/>
-              <w:bidi w:val="0"/>
-              <w:spacing w:before="0" w:beforeAutospacing="0" w:after="160" w:afterAutospacing="0" w:line="259" w:lineRule="auto"/>
-              <w:ind w:right="0" w:rightChars="0"/>
-              <w:jc w:val="center"/>
-              <w:outlineLvl w:val="9"/>
-              <w:rPr>
-                <w:rFonts w:hint="eastAsia"/>
-                <w:sz w:val="32"/>
-                <w:szCs w:val="32"/>
-                <w:vertAlign w:val="baseline"/>
-                <w:rtl w:val="0"/>
-              </w:rPr>
-            </w:pPr>
-            <w:r>
-              <w:rPr>
-                <w:rFonts w:hint="eastAsia"/>
-                <w:sz w:val="32"/>
-                <w:szCs w:val="32"/>
-                <w:vertAlign w:val="baseline"/>
-                <w:rtl w:val="0"/>
-                <w:lang w:val="en-US" w:eastAsia="zh-CN"/>
-              </w:rPr>
-              <w:t>816</w:t>
-            </w:r>
-          </w:p>
-        </w:tc>
-      </w:tr>
-      <w:tr>
-        <w:tblPrEx>
-          <w:tblBorders>
-            <w:top w:val="single" w:color="auto" w:sz="4" w:space="0"/>
-            <w:left w:val="single" w:color="auto" w:sz="4" w:space="0"/>
-            <w:bottom w:val="single" w:color="auto" w:sz="4" w:space="0"/>
-            <w:right w:val="single" w:color="auto" w:sz="4" w:space="0"/>
-            <w:insideH w:val="single" w:color="auto" w:sz="4" w:space="0"/>
-            <w:insideV w:val="single" w:color="auto" w:sz="4" w:space="0"/>
-          </w:tblBorders>
-        </w:tblPrEx>
-        <w:trPr>
-          <w:jc w:val="center"/>
-        </w:trPr>
-        <w:tc>
-          <w:tcPr>
-            <w:tcW w:w="1474" w:type="dxa"/>
-            <w:vAlign w:val="center"/>
-          </w:tcPr>
-          <w:p>
-            <w:pPr>
-              <w:pStyle w:val="10"/>
-              <w:keepNext w:val="0"/>
-              <w:keepLines w:val="0"/>
-              <w:pageBreakBefore w:val="0"/>
-              <w:framePr w:w="0" w:wrap="auto" w:vAnchor="margin" w:hAnchor="text" w:yAlign="inline"/>
-              <w:widowControl/>
-              <w:numPr>
-                <w:ilvl w:val="0"/>
-                <w:numId w:val="0"/>
-              </w:numPr>
-              <w:suppressLineNumbers w:val="0"/>
-              <w:pBdr>
-                <w:top w:val="none" w:color="auto" w:sz="0" w:space="0"/>
-                <w:left w:val="none" w:color="auto" w:sz="0" w:space="0"/>
-                <w:bottom w:val="none" w:color="auto" w:sz="0" w:space="0"/>
-                <w:right w:val="none" w:color="auto" w:sz="0" w:space="0"/>
-                <w:between w:val="none" w:color="auto" w:sz="0" w:space="0"/>
-              </w:pBdr>
-              <w:shd w:val="clear" w:color="auto" w:fill="auto"/>
-              <w:suppressAutoHyphens w:val="0"/>
-              <w:bidi w:val="0"/>
-              <w:spacing w:before="0" w:beforeAutospacing="0" w:after="160" w:afterAutospacing="0" w:line="259" w:lineRule="auto"/>
-              <w:ind w:right="0" w:rightChars="0"/>
-              <w:jc w:val="center"/>
-              <w:outlineLvl w:val="9"/>
-              <w:rPr>
-                <w:rFonts w:hint="eastAsia"/>
-                <w:b/>
-                <w:bCs/>
-                <w:i w:val="0"/>
-                <w:iCs w:val="0"/>
-                <w:sz w:val="32"/>
-                <w:szCs w:val="32"/>
-                <w:vertAlign w:val="baseline"/>
-                <w:rtl w:val="0"/>
-              </w:rPr>
-            </w:pPr>
-            <w:r>
-              <w:rPr>
-                <w:rFonts w:hint="eastAsia"/>
-                <w:b/>
-                <w:bCs/>
-                <w:i w:val="0"/>
-                <w:iCs w:val="0"/>
-                <w:sz w:val="32"/>
-                <w:szCs w:val="32"/>
-                <w:vertAlign w:val="baseline"/>
-                <w:rtl w:val="0"/>
-                <w:lang w:val="en-US" w:eastAsia="zh-CN"/>
-              </w:rPr>
-              <w:t>1000</w:t>
-            </w:r>
-          </w:p>
-        </w:tc>
-        <w:tc>
-          <w:tcPr>
-            <w:tcW w:w="2315" w:type="dxa"/>
-            <w:vAlign w:val="center"/>
-          </w:tcPr>
-          <w:p>
-            <w:pPr>
-              <w:pStyle w:val="10"/>
-              <w:keepNext w:val="0"/>
-              <w:keepLines w:val="0"/>
-              <w:pageBreakBefore w:val="0"/>
-              <w:framePr w:w="0" w:wrap="auto" w:vAnchor="margin" w:hAnchor="text" w:yAlign="inline"/>
-              <w:widowControl/>
-              <w:numPr>
-                <w:ilvl w:val="0"/>
-                <w:numId w:val="0"/>
-              </w:numPr>
-              <w:suppressLineNumbers w:val="0"/>
-              <w:pBdr>
-                <w:top w:val="none" w:color="auto" w:sz="0" w:space="0"/>
-                <w:left w:val="none" w:color="auto" w:sz="0" w:space="0"/>
-                <w:bottom w:val="none" w:color="auto" w:sz="0" w:space="0"/>
-                <w:right w:val="none" w:color="auto" w:sz="0" w:space="0"/>
-                <w:between w:val="none" w:color="auto" w:sz="0" w:space="0"/>
-              </w:pBdr>
-              <w:shd w:val="clear" w:color="auto" w:fill="auto"/>
-              <w:suppressAutoHyphens w:val="0"/>
-              <w:bidi w:val="0"/>
-              <w:spacing w:before="0" w:beforeAutospacing="0" w:after="160" w:afterAutospacing="0" w:line="259" w:lineRule="auto"/>
-              <w:ind w:right="0" w:rightChars="0"/>
-              <w:jc w:val="center"/>
-              <w:outlineLvl w:val="9"/>
-              <w:rPr>
-                <w:rFonts w:hint="eastAsia"/>
-                <w:sz w:val="32"/>
-                <w:szCs w:val="32"/>
-                <w:vertAlign w:val="baseline"/>
-                <w:rtl w:val="0"/>
-              </w:rPr>
-            </w:pPr>
-            <w:r>
-              <w:rPr>
-                <w:rFonts w:hint="eastAsia"/>
-                <w:sz w:val="32"/>
-                <w:szCs w:val="32"/>
-                <w:vertAlign w:val="baseline"/>
-                <w:rtl w:val="0"/>
-                <w:lang w:val="en-US" w:eastAsia="zh-CN"/>
-              </w:rPr>
-              <w:t>1093</w:t>
-            </w:r>
-          </w:p>
-        </w:tc>
-      </w:tr>
-    </w:tbl>
-    <w:p>
-      <w:pPr>
-        <w:pStyle w:val="2"/>
-        <w:framePr/>
-        <w:jc w:val="center"/>
-      </w:pPr>
-      <w:r>
-        <w:t xml:space="preserve">Table  </w:t>
-      </w:r>
-      <w:r>
-        <w:t>2</w:t>
-      </w:r>
-      <w:r>
-        <w:t xml:space="preserve"> Result between the number of objects (n) and the number of pairs (m)</w:t>
-      </w:r>
-    </w:p>
-    <w:p>
-      <w:pPr>
-        <w:framePr w:w="0" w:wrap="auto" w:vAnchor="margin" w:hAnchor="text" w:yAlign="inline"/>
-      </w:pPr>
-    </w:p>
-    <w:p>
-      <w:pPr>
-        <w:framePr w:w="0" w:wrap="auto" w:vAnchor="margin" w:hAnchor="text" w:yAlign="inline"/>
         <w:ind w:firstLine="720" w:firstLineChars="0"/>
         <w:rPr>
           <w:rFonts w:hint="default" w:ascii="Calibri" w:hAnsi="Calibri" w:cs="Arial Unicode MS"/>
@@ -3689,7 +3273,6 @@
           <w:shd w:val="clear" w:color="auto" w:fill="auto"/>
           <w:vertAlign w:val="baseline"/>
           <w:rtl w:val="0"/>
-          <w:lang/>
         </w:rPr>
       </w:pPr>
       <w:r>
@@ -3706,7 +3289,6 @@
           <w:shd w:val="clear" w:color="auto" w:fill="auto"/>
           <w:vertAlign w:val="baseline"/>
           <w:rtl w:val="0"/>
-          <w:lang/>
         </w:rPr>
         <w:t xml:space="preserve">And </w:t>
       </w:r>
@@ -3724,9 +3306,8 @@
           <w:shd w:val="clear" w:color="auto" w:fill="auto"/>
           <w:vertAlign w:val="baseline"/>
           <w:rtl w:val="0"/>
-          <w:lang/>
-        </w:rPr>
-        <w:t xml:space="preserve">We drew these points from table 1 &amp; 2 on </w:t>
+        </w:rPr>
+        <w:t xml:space="preserve">We drew these points from table 1 on </w:t>
       </w:r>
       <w:r>
         <w:rPr>
@@ -3778,7 +3359,6 @@
           <w:shd w:val="clear" w:color="auto" w:fill="auto"/>
           <w:vertAlign w:val="baseline"/>
           <w:rtl w:val="0"/>
-          <w:lang/>
         </w:rPr>
         <w:t xml:space="preserve"> fitted curve, where (X, Y) </w:t>
       </w:r>
@@ -3816,10 +3396,8 @@
           <w:rtl w:val="0"/>
           <w:lang w:eastAsia="zh-Hans"/>
         </w:rPr>
-        <w:t xml:space="preserve"> represents </w:t>
-      </w:r>
-      <w:bookmarkStart w:id="0" w:name="_GoBack"/>
-      <w:bookmarkEnd w:id="0"/>
+        <w:t xml:space="preserve"> represents the number of sites and  the number of random pairs that make these site all be connected</w:t>
+      </w:r>
       <w:r>
         <w:rPr>
           <w:rFonts w:hint="default" w:ascii="Calibri" w:hAnsi="Calibri" w:cs="Arial Unicode MS"/>
@@ -3834,11 +3412,14 @@
           <w:shd w:val="clear" w:color="auto" w:fill="auto"/>
           <w:vertAlign w:val="baseline"/>
           <w:rtl w:val="0"/>
-          <w:lang w:eastAsia="zh-Hans"/>
-        </w:rPr>
-        <w:t>the number of sites and  the number of random pairs that make these site all be connected</w:t>
-      </w:r>
-      <w:r>
+        </w:rPr>
+        <w:t>, as flowing:</w:t>
+      </w:r>
+    </w:p>
+    <w:p>
+      <w:pPr>
+        <w:framePr w:w="0" w:wrap="auto" w:vAnchor="margin" w:hAnchor="text" w:yAlign="inline"/>
+        <w:ind w:firstLine="720" w:firstLineChars="0"/>
         <w:rPr>
           <w:rFonts w:hint="default" w:ascii="Calibri" w:hAnsi="Calibri" w:cs="Arial Unicode MS"/>
           <w:color w:val="000000"/>
@@ -3852,29 +3433,6 @@
           <w:shd w:val="clear" w:color="auto" w:fill="auto"/>
           <w:vertAlign w:val="baseline"/>
           <w:rtl w:val="0"/>
-          <w:lang/>
-        </w:rPr>
-        <w:t>, as flowing:</w:t>
-      </w:r>
-    </w:p>
-    <w:p>
-      <w:pPr>
-        <w:framePr w:w="0" w:wrap="auto" w:vAnchor="margin" w:hAnchor="text" w:yAlign="inline"/>
-        <w:ind w:firstLine="720" w:firstLineChars="0"/>
-        <w:rPr>
-          <w:rFonts w:hint="default" w:ascii="Calibri" w:hAnsi="Calibri" w:cs="Arial Unicode MS"/>
-          <w:color w:val="000000"/>
-          <w:spacing w:val="0"/>
-          <w:w w:val="100"/>
-          <w:kern w:val="0"/>
-          <w:position w:val="0"/>
-          <w:sz w:val="32"/>
-          <w:szCs w:val="32"/>
-          <w:u w:val="none" w:color="000000"/>
-          <w:shd w:val="clear" w:color="auto" w:fill="auto"/>
-          <w:vertAlign w:val="baseline"/>
-          <w:rtl w:val="0"/>
-          <w:lang/>
         </w:rPr>
       </w:pPr>
     </w:p>
@@ -3889,11 +3447,11 @@
           <wp:inline distT="0" distB="0" distL="114300" distR="114300">
             <wp:extent cx="4572000" cy="2743200"/>
             <wp:effectExtent l="6350" t="6350" r="19050" b="19050"/>
-            <wp:docPr id="6" name="图表 1"/>
+            <wp:docPr id="8" name="图表 4"/>
             <wp:cNvGraphicFramePr/>
             <a:graphic xmlns:a="http://schemas.openxmlformats.org/drawingml/2006/main">
               <a:graphicData uri="http://schemas.openxmlformats.org/drawingml/2006/chart">
-                <c:chart xmlns:c="http://schemas.openxmlformats.org/drawingml/2006/chart" xmlns:r="http://schemas.openxmlformats.org/officeDocument/2006/relationships" r:id="rId8"/>
+                <c:chart xmlns:c="http://schemas.openxmlformats.org/drawingml/2006/chart" xmlns:r="http://schemas.openxmlformats.org/officeDocument/2006/relationships" r:id="rId9"/>
               </a:graphicData>
             </a:graphic>
           </wp:inline>
@@ -3903,8 +3461,7 @@
     <w:p>
       <w:pPr>
         <w:framePr w:w="0" w:wrap="auto" w:vAnchor="margin" w:hAnchor="text" w:yAlign="inline"/>
-        <w:ind w:firstLine="720" w:firstLineChars="0"/>
-        <w:jc w:val="center"/>
+        <w:ind w:left="1440" w:leftChars="0" w:firstLine="720" w:firstLineChars="0"/>
       </w:pPr>
       <w:r>
         <w:rPr>
@@ -3968,195 +3525,42 @@
           <w:vertAlign w:val="baseline"/>
           <w:lang w:eastAsia="en-US" w:bidi="ar-SA"/>
         </w:rPr>
-        <w:t xml:space="preserve">Scatter plot made from data points  (n, m) of table </w:t>
-      </w:r>
-      <w:r>
-        <w:rPr>
-          <w:rFonts w:ascii="DejaVu Sans" w:hAnsi="DejaVu Sans" w:eastAsia="方正黑体_GBK" w:cs="Times New Roman"/>
-          <w:color w:val="auto"/>
-          <w:spacing w:val="0"/>
-          <w:w w:val="100"/>
-          <w:kern w:val="0"/>
-          <w:position w:val="0"/>
-          <w:sz w:val="20"/>
-          <w:szCs w:val="24"/>
-          <w:u w:val="none" w:color="auto"/>
-          <w:vertAlign w:val="baseline"/>
-          <w:lang w:eastAsia="en-US" w:bidi="ar-SA"/>
-        </w:rPr>
-        <w:t>1</w:t>
+        <w:t>Scatter plot made from data points  (n, m) of table 1</w:t>
       </w:r>
     </w:p>
     <w:p>
       <w:pPr>
+        <w:pStyle w:val="10"/>
+        <w:keepNext w:val="0"/>
+        <w:keepLines w:val="0"/>
+        <w:pageBreakBefore w:val="0"/>
         <w:framePr w:w="0" w:wrap="auto" w:vAnchor="margin" w:hAnchor="text" w:yAlign="inline"/>
-        <w:ind w:firstLine="720" w:firstLineChars="0"/>
-        <w:rPr>
-          <w:rFonts w:hint="eastAsia" w:ascii="Calibri" w:hAnsi="Calibri" w:cs="Arial Unicode MS"/>
-          <w:color w:val="000000"/>
-          <w:spacing w:val="0"/>
-          <w:w w:val="100"/>
-          <w:kern w:val="0"/>
-          <w:position w:val="0"/>
-          <w:sz w:val="32"/>
-          <w:szCs w:val="32"/>
-          <w:u w:val="none" w:color="000000"/>
-          <w:shd w:val="clear" w:color="auto" w:fill="auto"/>
-          <w:vertAlign w:val="baseline"/>
-          <w:rtl w:val="0"/>
-          <w:lang/>
-        </w:rPr>
-      </w:pPr>
-    </w:p>
-    <w:p>
-      <w:pPr>
-        <w:framePr w:w="0" w:wrap="auto" w:vAnchor="margin" w:hAnchor="text" w:yAlign="inline"/>
-      </w:pPr>
-    </w:p>
-    <w:p>
-      <w:pPr>
-        <w:framePr w:w="0" w:wrap="auto" w:vAnchor="margin" w:hAnchor="text" w:yAlign="inline"/>
-        <w:ind w:firstLine="720" w:firstLineChars="0"/>
-        <w:jc w:val="center"/>
-      </w:pPr>
-      <w:r>
-        <w:drawing>
-          <wp:inline distT="0" distB="0" distL="114300" distR="114300">
-            <wp:extent cx="4572000" cy="2743200"/>
-            <wp:effectExtent l="6350" t="6350" r="19050" b="19050"/>
-            <wp:docPr id="2" name="图表 4"/>
-            <wp:cNvGraphicFramePr/>
-            <a:graphic xmlns:a="http://schemas.openxmlformats.org/drawingml/2006/main">
-              <a:graphicData uri="http://schemas.openxmlformats.org/drawingml/2006/chart">
-                <c:chart xmlns:c="http://schemas.openxmlformats.org/drawingml/2006/chart" xmlns:r="http://schemas.openxmlformats.org/officeDocument/2006/relationships" r:id="rId9"/>
-              </a:graphicData>
-            </a:graphic>
-          </wp:inline>
-        </w:drawing>
-      </w:r>
-    </w:p>
-    <w:p>
-      <w:pPr>
-        <w:framePr w:w="0" w:wrap="auto" w:vAnchor="margin" w:hAnchor="text" w:yAlign="inline"/>
-        <w:ind w:firstLine="720" w:firstLineChars="0"/>
-        <w:jc w:val="center"/>
-      </w:pPr>
-      <w:r>
-        <w:rPr>
-          <w:rFonts w:ascii="DejaVu Sans" w:hAnsi="DejaVu Sans" w:eastAsia="方正黑体_GBK" w:cs="Times New Roman"/>
-          <w:color w:val="auto"/>
-          <w:spacing w:val="0"/>
-          <w:w w:val="100"/>
-          <w:kern w:val="0"/>
-          <w:position w:val="0"/>
-          <w:sz w:val="20"/>
-          <w:szCs w:val="24"/>
-          <w:u w:val="none" w:color="auto"/>
-          <w:vertAlign w:val="baseline"/>
-          <w:lang w:val="en-US" w:eastAsia="en-US" w:bidi="ar-SA"/>
-        </w:rPr>
-        <w:t xml:space="preserve">Table  </w:t>
-      </w:r>
-      <w:r>
-        <w:rPr>
-          <w:rFonts w:ascii="DejaVu Sans" w:hAnsi="DejaVu Sans" w:eastAsia="方正黑体_GBK" w:cs="Times New Roman"/>
-          <w:color w:val="auto"/>
-          <w:spacing w:val="0"/>
-          <w:w w:val="100"/>
-          <w:kern w:val="0"/>
-          <w:position w:val="0"/>
-          <w:sz w:val="20"/>
-          <w:szCs w:val="24"/>
-          <w:u w:val="none" w:color="auto"/>
-          <w:vertAlign w:val="baseline"/>
-          <w:lang w:eastAsia="en-US" w:bidi="ar-SA"/>
-        </w:rPr>
-        <w:t>4</w:t>
-      </w:r>
-      <w:r>
-        <w:rPr>
-          <w:rFonts w:ascii="DejaVu Sans" w:hAnsi="DejaVu Sans" w:eastAsia="方正黑体_GBK" w:cs="Times New Roman"/>
-          <w:color w:val="auto"/>
-          <w:spacing w:val="0"/>
-          <w:w w:val="100"/>
-          <w:kern w:val="0"/>
-          <w:position w:val="0"/>
-          <w:sz w:val="20"/>
-          <w:szCs w:val="24"/>
-          <w:u w:val="none" w:color="auto"/>
-          <w:vertAlign w:val="baseline"/>
-          <w:lang w:val="en-US" w:eastAsia="en-US" w:bidi="ar-SA"/>
-        </w:rPr>
-        <w:t xml:space="preserve"> </w:t>
-      </w:r>
-      <w:r>
-        <w:rPr>
-          <w:rFonts w:ascii="DejaVu Sans" w:hAnsi="DejaVu Sans" w:eastAsia="方正黑体_GBK" w:cs="Times New Roman"/>
-          <w:color w:val="auto"/>
-          <w:spacing w:val="0"/>
-          <w:w w:val="100"/>
-          <w:kern w:val="0"/>
-          <w:position w:val="0"/>
-          <w:sz w:val="20"/>
-          <w:szCs w:val="24"/>
-          <w:u w:val="none" w:color="auto"/>
-          <w:vertAlign w:val="baseline"/>
-          <w:lang w:eastAsia="en-US" w:bidi="ar-SA"/>
-        </w:rPr>
-        <w:t xml:space="preserve">Scatter plot made from data points </w:t>
-      </w:r>
-      <w:r>
-        <w:rPr>
-          <w:rFonts w:ascii="DejaVu Sans" w:hAnsi="DejaVu Sans" w:eastAsia="方正黑体_GBK" w:cs="Times New Roman"/>
-          <w:color w:val="auto"/>
-          <w:spacing w:val="0"/>
-          <w:w w:val="100"/>
-          <w:kern w:val="0"/>
-          <w:position w:val="0"/>
-          <w:sz w:val="20"/>
-          <w:szCs w:val="24"/>
-          <w:u w:val="none" w:color="auto"/>
-          <w:vertAlign w:val="baseline"/>
-          <w:lang w:eastAsia="en-US" w:bidi="ar-SA"/>
-        </w:rPr>
-        <w:t xml:space="preserve"> (n, m)</w:t>
-      </w:r>
-      <w:r>
-        <w:rPr>
-          <w:rFonts w:ascii="DejaVu Sans" w:hAnsi="DejaVu Sans" w:eastAsia="方正黑体_GBK" w:cs="Times New Roman"/>
-          <w:color w:val="auto"/>
-          <w:spacing w:val="0"/>
-          <w:w w:val="100"/>
-          <w:kern w:val="0"/>
-          <w:position w:val="0"/>
-          <w:sz w:val="20"/>
-          <w:szCs w:val="24"/>
-          <w:u w:val="none" w:color="auto"/>
-          <w:vertAlign w:val="baseline"/>
-          <w:lang w:eastAsia="en-US" w:bidi="ar-SA"/>
-        </w:rPr>
-        <w:t xml:space="preserve"> </w:t>
-      </w:r>
-      <w:r>
-        <w:rPr>
-          <w:rFonts w:ascii="DejaVu Sans" w:hAnsi="DejaVu Sans" w:eastAsia="方正黑体_GBK" w:cs="Times New Roman"/>
-          <w:color w:val="auto"/>
-          <w:spacing w:val="0"/>
-          <w:w w:val="100"/>
-          <w:kern w:val="0"/>
-          <w:position w:val="0"/>
-          <w:sz w:val="20"/>
-          <w:szCs w:val="24"/>
-          <w:u w:val="none" w:color="auto"/>
-          <w:vertAlign w:val="baseline"/>
-          <w:lang w:eastAsia="en-US" w:bidi="ar-SA"/>
-        </w:rPr>
-        <w:t>of table 2</w:t>
-      </w:r>
-    </w:p>
-    <w:p>
-      <w:pPr>
-        <w:framePr w:w="0" w:wrap="auto" w:vAnchor="margin" w:hAnchor="text" w:yAlign="inline"/>
+        <w:widowControl/>
+        <w:numPr>
+          <w:ilvl w:val="0"/>
+          <w:numId w:val="0"/>
+        </w:numPr>
+        <w:suppressLineNumbers w:val="0"/>
+        <w:pBdr>
+          <w:top w:val="none" w:color="auto" w:sz="0" w:space="0"/>
+          <w:left w:val="none" w:color="auto" w:sz="0" w:space="0"/>
+          <w:bottom w:val="none" w:color="auto" w:sz="0" w:space="0"/>
+          <w:right w:val="none" w:color="auto" w:sz="0" w:space="0"/>
+          <w:between w:val="none" w:color="auto" w:sz="0" w:space="0"/>
+        </w:pBdr>
+        <w:shd w:val="clear" w:color="auto" w:fill="auto"/>
+        <w:suppressAutoHyphens w:val="0"/>
+        <w:bidi w:val="0"/>
+        <w:spacing w:before="0" w:beforeAutospacing="0" w:after="160" w:afterAutospacing="0" w:line="259" w:lineRule="auto"/>
+        <w:ind w:right="0" w:rightChars="0" w:firstLine="720" w:firstLineChars="0"/>
+        <w:jc w:val="left"/>
+        <w:outlineLvl w:val="9"/>
+        <w:rPr>
+          <w:rFonts w:hint="eastAsia"/>
+          <w:sz w:val="32"/>
+          <w:szCs w:val="32"/>
+          <w:rtl w:val="0"/>
+        </w:rPr>
       </w:pPr>
     </w:p>
     <w:p>
@@ -4187,41 +3591,6 @@
         <w:jc w:val="left"/>
         <w:outlineLvl w:val="9"/>
         <w:rPr>
-          <w:rFonts w:hint="eastAsia"/>
-          <w:sz w:val="32"/>
-          <w:szCs w:val="32"/>
-          <w:rtl w:val="0"/>
-        </w:rPr>
-      </w:pPr>
-    </w:p>
-    <w:p>
-      <w:pPr>
-        <w:pStyle w:val="10"/>
-        <w:keepNext w:val="0"/>
-        <w:keepLines w:val="0"/>
-        <w:pageBreakBefore w:val="0"/>
-        <w:framePr w:w="0" w:wrap="auto" w:vAnchor="margin" w:hAnchor="text" w:yAlign="inline"/>
-        <w:widowControl/>
-        <w:numPr>
-          <w:ilvl w:val="0"/>
-          <w:numId w:val="0"/>
-        </w:numPr>
-        <w:suppressLineNumbers w:val="0"/>
-        <w:pBdr>
-          <w:top w:val="none" w:color="auto" w:sz="0" w:space="0"/>
-          <w:left w:val="none" w:color="auto" w:sz="0" w:space="0"/>
-          <w:bottom w:val="none" w:color="auto" w:sz="0" w:space="0"/>
-          <w:right w:val="none" w:color="auto" w:sz="0" w:space="0"/>
-          <w:between w:val="none" w:color="auto" w:sz="0" w:space="0"/>
-        </w:pBdr>
-        <w:shd w:val="clear" w:color="auto" w:fill="auto"/>
-        <w:suppressAutoHyphens w:val="0"/>
-        <w:bidi w:val="0"/>
-        <w:spacing w:before="0" w:beforeAutospacing="0" w:after="160" w:afterAutospacing="0" w:line="259" w:lineRule="auto"/>
-        <w:ind w:right="0" w:rightChars="0" w:firstLine="720" w:firstLineChars="0"/>
-        <w:jc w:val="left"/>
-        <w:outlineLvl w:val="9"/>
-        <w:rPr>
           <w:b/>
           <w:bCs/>
           <w:sz w:val="32"/>
@@ -4285,49 +3654,32 @@
       </w:r>
       <w:r>
         <w:rPr>
-          <w:b/>
-          <w:bCs/>
-          <w:sz w:val="32"/>
-          <w:szCs w:val="32"/>
-          <w:rtl w:val="0"/>
-        </w:rPr>
-        <w:drawing>
-          <wp:inline distT="0" distB="0" distL="114300" distR="114300">
-            <wp:extent cx="691515" cy="133985"/>
-            <wp:effectExtent l="0" t="0" r="19685" b="18415"/>
-            <wp:docPr id="5" name="334E55B0-647D-440b-865C-3EC943EB4CBC-3" descr="/private/var/folders/cw/p89ywyjd54v63ywgnwl5yz240000gn/T/com.kingsoft.wpsoffice.mac/wpsoffice.vxdTEUwpsoffice"/>
-            <wp:cNvGraphicFramePr>
-              <a:graphicFrameLocks xmlns:a="http://schemas.openxmlformats.org/drawingml/2006/main" noChangeAspect="1"/>
-            </wp:cNvGraphicFramePr>
-            <a:graphic xmlns:a="http://schemas.openxmlformats.org/drawingml/2006/main">
-              <a:graphicData uri="http://schemas.openxmlformats.org/drawingml/2006/picture">
-                <pic:pic xmlns:pic="http://schemas.openxmlformats.org/drawingml/2006/picture">
-                  <pic:nvPicPr>
-                    <pic:cNvPr id="5" name="334E55B0-647D-440b-865C-3EC943EB4CBC-3" descr="/private/var/folders/cw/p89ywyjd54v63ywgnwl5yz240000gn/T/com.kingsoft.wpsoffice.mac/wpsoffice.vxdTEUwpsoffice"/>
-                    <pic:cNvPicPr>
-                      <a:picLocks noChangeAspect="1"/>
-                    </pic:cNvPicPr>
-                  </pic:nvPicPr>
-                  <pic:blipFill>
-                    <a:blip r:embed="rId10"/>
-                    <a:stretch>
-                      <a:fillRect/>
-                    </a:stretch>
-                  </pic:blipFill>
-                  <pic:spPr>
-                    <a:xfrm>
-                      <a:off x="0" y="0"/>
-                      <a:ext cx="691515" cy="133985"/>
-                    </a:xfrm>
-                    <a:prstGeom prst="rect">
-                      <a:avLst/>
-                    </a:prstGeom>
-                  </pic:spPr>
-                </pic:pic>
-              </a:graphicData>
-            </a:graphic>
-          </wp:inline>
-        </w:drawing>
+          <w:rFonts w:hint="default"/>
+          <w:sz w:val="32"/>
+          <w:szCs w:val="32"/>
+          <w:rtl w:val="0"/>
+        </w:rPr>
+        <w:t>O(n) &lt;= m &lt;= O(n</w:t>
+      </w:r>
+      <w:r>
+        <w:rPr>
+          <w:rFonts w:hint="eastAsia"/>
+          <w:sz w:val="32"/>
+          <w:szCs w:val="32"/>
+          <w:rtl w:val="0"/>
+          <w:lang w:val="en-US" w:eastAsia="zh-Hans"/>
+        </w:rPr>
+        <w:t>·</w:t>
+      </w:r>
+      <w:r>
+        <w:rPr>
+          <w:rFonts w:hint="default"/>
+          <w:sz w:val="32"/>
+          <w:szCs w:val="32"/>
+          <w:rtl w:val="0"/>
+          <w:lang w:eastAsia="zh-Hans"/>
+        </w:rPr>
+        <w:t>lgn)</w:t>
       </w:r>
     </w:p>
     <w:p>
@@ -4476,7 +3828,7 @@
     <w:lsdException w:qFormat="1" w:unhideWhenUsed="0" w:uiPriority="0" w:semiHidden="0" w:name="Title"/>
     <w:lsdException w:unhideWhenUsed="0" w:uiPriority="0" w:semiHidden="0" w:name="Closing"/>
     <w:lsdException w:unhideWhenUsed="0" w:uiPriority="0" w:semiHidden="0" w:name="Signature"/>
-    <w:lsdException w:unhideWhenUsed="0" w:uiPriority="0" w:semiHidden="0" w:name="Default Paragraph Font"/>
+    <w:lsdException w:qFormat="1" w:unhideWhenUsed="0" w:uiPriority="0" w:semiHidden="0" w:name="Default Paragraph Font"/>
     <w:lsdException w:unhideWhenUsed="0" w:uiPriority="0" w:semiHidden="0" w:name="Body Text"/>
     <w:lsdException w:unhideWhenUsed="0" w:uiPriority="0" w:semiHidden="0" w:name="Body Text Indent"/>
     <w:lsdException w:unhideWhenUsed="0" w:uiPriority="0" w:semiHidden="0" w:name="List Continue"/>
@@ -4705,6 +4057,7 @@
   </w:style>
   <w:style w:type="character" w:default="1" w:styleId="3">
     <w:name w:val="Default Paragraph Font"/>
+    <w:qFormat/>
     <w:uiPriority w:val="0"/>
   </w:style>
   <w:style w:type="table" w:default="1" w:styleId="5">
@@ -4952,414 +4305,6 @@
               </a:defRPr>
             </a:pPr>
             <a:r>
-              <a:t>Relation between Sites and Pairs</a:t>
-            </a:r>
-          </a:p>
-        </c:rich>
-      </c:tx>
-      <c:layout/>
-      <c:overlay val="0"/>
-      <c:spPr>
-        <a:noFill/>
-        <a:ln>
-          <a:noFill/>
-        </a:ln>
-        <a:effectLst/>
-      </c:spPr>
-    </c:title>
-    <c:autoTitleDeleted val="0"/>
-    <c:plotArea>
-      <c:layout/>
-      <c:scatterChart>
-        <c:scatterStyle val="lineMarker"/>
-        <c:varyColors val="0"/>
-        <c:ser>
-          <c:idx val="0"/>
-          <c:order val="0"/>
-          <c:tx>
-            <c:strRef>
-              <c:f>[工作簿1]Sheet1!$G$1</c:f>
-              <c:strCache>
-                <c:ptCount val="1"/>
-                <c:pt idx="0">
-                  <c:v>Number of pairs</c:v>
-                </c:pt>
-              </c:strCache>
-            </c:strRef>
-          </c:tx>
-          <c:spPr>
-            <a:ln w="19050" cap="rnd">
-              <a:solidFill>
-                <a:schemeClr val="accent1"/>
-              </a:solidFill>
-              <a:round/>
-            </a:ln>
-            <a:effectLst/>
-          </c:spPr>
-          <c:marker>
-            <c:symbol val="circle"/>
-            <c:size val="5"/>
-            <c:spPr>
-              <a:solidFill>
-                <a:schemeClr val="accent1"/>
-              </a:solidFill>
-              <a:ln w="9525">
-                <a:solidFill>
-                  <a:schemeClr val="accent1"/>
-                </a:solidFill>
-              </a:ln>
-              <a:effectLst/>
-            </c:spPr>
-          </c:marker>
-          <c:dLbls>
-            <c:dLbl>
-              <c:idx val="5"/>
-              <c:layout/>
-              <c:dLblPos val="r"/>
-              <c:showLegendKey val="0"/>
-              <c:showVal val="1"/>
-              <c:showCatName val="1"/>
-              <c:showSerName val="0"/>
-              <c:showPercent val="0"/>
-              <c:showBubbleSize val="0"/>
-              <c:extLst>
-                <c:ext xmlns:c15="http://schemas.microsoft.com/office/drawing/2012/chart" uri="{CE6537A1-D6FC-4f65-9D91-7224C49458BB}"/>
-              </c:extLst>
-            </c:dLbl>
-            <c:spPr>
-              <a:noFill/>
-              <a:ln>
-                <a:noFill/>
-              </a:ln>
-              <a:effectLst/>
-            </c:spPr>
-            <c:txPr>
-              <a:bodyPr rot="0" spcFirstLastPara="0" vertOverflow="ellipsis" vert="horz" wrap="square" lIns="38100" tIns="19050" rIns="38100" bIns="19050" anchor="ctr" anchorCtr="1"/>
-              <a:lstStyle/>
-              <a:p>
-                <a:pPr>
-                  <a:defRPr lang="zh-CN" sz="900" b="0" i="0" u="none" strike="noStrike" kern="1200" baseline="0">
-                    <a:solidFill>
-                      <a:schemeClr val="tx1">
-                        <a:lumMod val="75000"/>
-                        <a:lumOff val="25000"/>
-                      </a:schemeClr>
-                    </a:solidFill>
-                    <a:latin typeface="+mn-lt"/>
-                    <a:ea typeface="+mn-ea"/>
-                    <a:cs typeface="+mn-cs"/>
-                  </a:defRPr>
-                </a:pPr>
-              </a:p>
-            </c:txPr>
-            <c:dLblPos val="r"/>
-            <c:showLegendKey val="0"/>
-            <c:showVal val="0"/>
-            <c:showCatName val="1"/>
-            <c:showSerName val="0"/>
-            <c:showPercent val="0"/>
-            <c:showBubbleSize val="0"/>
-            <c:showLeaderLines val="0"/>
-            <c:extLst>
-              <c:ext xmlns:c15="http://schemas.microsoft.com/office/drawing/2012/chart" uri="{CE6537A1-D6FC-4f65-9D91-7224C49458BB}">
-                <c15:layout/>
-                <c15:showLeaderLines val="1"/>
-                <c15:leaderLines>
-                  <c:spPr>
-                    <a:ln w="9525" cap="flat" cmpd="sng" algn="ctr">
-                      <a:solidFill>
-                        <a:schemeClr val="tx1">
-                          <a:lumMod val="35000"/>
-                          <a:lumOff val="65000"/>
-                        </a:schemeClr>
-                      </a:solidFill>
-                      <a:round/>
-                    </a:ln>
-                    <a:effectLst/>
-                  </c:spPr>
-                </c15:leaderLines>
-              </c:ext>
-            </c:extLst>
-          </c:dLbls>
-          <c:trendline>
-            <c:spPr>
-              <a:ln w="19050" cap="rnd">
-                <a:solidFill>
-                  <a:schemeClr val="accent1"/>
-                </a:solidFill>
-                <a:prstDash val="sysDot"/>
-              </a:ln>
-              <a:effectLst/>
-            </c:spPr>
-            <c:trendlineType val="linear"/>
-            <c:dispRSqr val="0"/>
-            <c:dispEq val="0"/>
-          </c:trendline>
-          <c:xVal>
-            <c:numRef>
-              <c:f>[工作簿1]Sheet1!$F$2:$F$7</c:f>
-              <c:numCache>
-                <c:formatCode>General</c:formatCode>
-                <c:ptCount val="6"/>
-                <c:pt idx="0">
-                  <c:v>1</c:v>
-                </c:pt>
-                <c:pt idx="1">
-                  <c:v>10</c:v>
-                </c:pt>
-                <c:pt idx="2">
-                  <c:v>100</c:v>
-                </c:pt>
-                <c:pt idx="3">
-                  <c:v>1000</c:v>
-                </c:pt>
-                <c:pt idx="4">
-                  <c:v>10000</c:v>
-                </c:pt>
-                <c:pt idx="5">
-                  <c:v>100000</c:v>
-                </c:pt>
-              </c:numCache>
-            </c:numRef>
-          </c:xVal>
-          <c:yVal>
-            <c:numRef>
-              <c:f>[工作簿1]Sheet1!$G$2:$G$7</c:f>
-              <c:numCache>
-                <c:formatCode>General</c:formatCode>
-                <c:ptCount val="6"/>
-                <c:pt idx="0">
-                  <c:v>0</c:v>
-                </c:pt>
-                <c:pt idx="1">
-                  <c:v>22</c:v>
-                </c:pt>
-                <c:pt idx="2">
-                  <c:v>187</c:v>
-                </c:pt>
-                <c:pt idx="3">
-                  <c:v>1097</c:v>
-                </c:pt>
-                <c:pt idx="4">
-                  <c:v>10035</c:v>
-                </c:pt>
-                <c:pt idx="5">
-                  <c:v>100021</c:v>
-                </c:pt>
-              </c:numCache>
-            </c:numRef>
-          </c:yVal>
-          <c:smooth val="0"/>
-        </c:ser>
-        <c:dLbls>
-          <c:showLegendKey val="0"/>
-          <c:showVal val="0"/>
-          <c:showCatName val="1"/>
-          <c:showSerName val="0"/>
-          <c:showPercent val="0"/>
-          <c:showBubbleSize val="0"/>
-        </c:dLbls>
-        <c:axId val="281675920"/>
-        <c:axId val="878871898"/>
-      </c:scatterChart>
-      <c:valAx>
-        <c:axId val="281675920"/>
-        <c:scaling>
-          <c:orientation val="minMax"/>
-        </c:scaling>
-        <c:delete val="0"/>
-        <c:axPos val="b"/>
-        <c:majorGridlines>
-          <c:spPr>
-            <a:ln w="9525" cap="flat" cmpd="sng" algn="ctr">
-              <a:solidFill>
-                <a:schemeClr val="tx1">
-                  <a:lumMod val="15000"/>
-                  <a:lumOff val="85000"/>
-                </a:schemeClr>
-              </a:solidFill>
-              <a:round/>
-            </a:ln>
-            <a:effectLst/>
-          </c:spPr>
-        </c:majorGridlines>
-        <c:numFmt formatCode="General" sourceLinked="1"/>
-        <c:majorTickMark val="none"/>
-        <c:minorTickMark val="none"/>
-        <c:tickLblPos val="nextTo"/>
-        <c:spPr>
-          <a:noFill/>
-          <a:ln w="9525" cap="flat" cmpd="sng" algn="ctr">
-            <a:solidFill>
-              <a:schemeClr val="tx1">
-                <a:lumMod val="25000"/>
-                <a:lumOff val="75000"/>
-              </a:schemeClr>
-            </a:solidFill>
-            <a:round/>
-          </a:ln>
-          <a:effectLst/>
-        </c:spPr>
-        <c:txPr>
-          <a:bodyPr rot="-60000000" spcFirstLastPara="0" vertOverflow="ellipsis" vert="horz" wrap="square" anchor="ctr" anchorCtr="1"/>
-          <a:lstStyle/>
-          <a:p>
-            <a:pPr>
-              <a:defRPr lang="zh-CN" sz="900" b="0" i="0" u="none" strike="noStrike" kern="1200" baseline="0">
-                <a:solidFill>
-                  <a:schemeClr val="tx1">
-                    <a:lumMod val="65000"/>
-                    <a:lumOff val="35000"/>
-                  </a:schemeClr>
-                </a:solidFill>
-                <a:latin typeface="+mn-lt"/>
-                <a:ea typeface="+mn-ea"/>
-                <a:cs typeface="+mn-cs"/>
-              </a:defRPr>
-            </a:pPr>
-          </a:p>
-        </c:txPr>
-        <c:crossAx val="878871898"/>
-        <c:crosses val="autoZero"/>
-        <c:crossBetween val="midCat"/>
-      </c:valAx>
-      <c:valAx>
-        <c:axId val="878871898"/>
-        <c:scaling>
-          <c:orientation val="minMax"/>
-        </c:scaling>
-        <c:delete val="0"/>
-        <c:axPos val="l"/>
-        <c:majorGridlines>
-          <c:spPr>
-            <a:ln w="9525" cap="flat" cmpd="sng" algn="ctr">
-              <a:solidFill>
-                <a:schemeClr val="tx1">
-                  <a:lumMod val="15000"/>
-                  <a:lumOff val="85000"/>
-                </a:schemeClr>
-              </a:solidFill>
-              <a:round/>
-            </a:ln>
-            <a:effectLst/>
-          </c:spPr>
-        </c:majorGridlines>
-        <c:numFmt formatCode="General" sourceLinked="1"/>
-        <c:majorTickMark val="none"/>
-        <c:minorTickMark val="none"/>
-        <c:tickLblPos val="nextTo"/>
-        <c:spPr>
-          <a:noFill/>
-          <a:ln w="9525" cap="flat" cmpd="sng" algn="ctr">
-            <a:solidFill>
-              <a:schemeClr val="tx1">
-                <a:lumMod val="25000"/>
-                <a:lumOff val="75000"/>
-              </a:schemeClr>
-            </a:solidFill>
-            <a:round/>
-          </a:ln>
-          <a:effectLst/>
-        </c:spPr>
-        <c:txPr>
-          <a:bodyPr rot="-60000000" spcFirstLastPara="0" vertOverflow="ellipsis" vert="horz" wrap="square" anchor="ctr" anchorCtr="1"/>
-          <a:lstStyle/>
-          <a:p>
-            <a:pPr>
-              <a:defRPr lang="zh-CN" sz="900" b="0" i="0" u="none" strike="noStrike" kern="1200" baseline="0">
-                <a:solidFill>
-                  <a:schemeClr val="tx1">
-                    <a:lumMod val="65000"/>
-                    <a:lumOff val="35000"/>
-                  </a:schemeClr>
-                </a:solidFill>
-                <a:latin typeface="+mn-lt"/>
-                <a:ea typeface="+mn-ea"/>
-                <a:cs typeface="+mn-cs"/>
-              </a:defRPr>
-            </a:pPr>
-          </a:p>
-        </c:txPr>
-        <c:crossAx val="281675920"/>
-        <c:crosses val="autoZero"/>
-        <c:crossBetween val="midCat"/>
-      </c:valAx>
-      <c:spPr>
-        <a:noFill/>
-        <a:ln>
-          <a:noFill/>
-        </a:ln>
-        <a:effectLst/>
-      </c:spPr>
-    </c:plotArea>
-    <c:plotVisOnly val="1"/>
-    <c:dispBlanksAs val="gap"/>
-    <c:showDLblsOverMax val="0"/>
-  </c:chart>
-  <c:spPr>
-    <a:solidFill>
-      <a:schemeClr val="bg1"/>
-    </a:solidFill>
-    <a:ln w="9525" cap="flat" cmpd="sng" algn="ctr">
-      <a:solidFill>
-        <a:schemeClr val="tx1">
-          <a:lumMod val="15000"/>
-          <a:lumOff val="85000"/>
-        </a:schemeClr>
-      </a:solidFill>
-      <a:round/>
-    </a:ln>
-    <a:effectLst/>
-  </c:spPr>
-  <c:txPr>
-    <a:bodyPr/>
-    <a:lstStyle/>
-    <a:p>
-      <a:pPr>
-        <a:defRPr lang="zh-CN"/>
-      </a:pPr>
-    </a:p>
-  </c:txPr>
-  <c:externalData r:id="rId1">
-    <c:autoUpdate val="0"/>
-  </c:externalData>
-</c:chartSpace>
-</file>
-
-<file path=word/charts/chart2.xml><?xml version="1.0" encoding="utf-8"?>
-<c:chartSpace xmlns:c="http://schemas.openxmlformats.org/drawingml/2006/chart" xmlns:a="http://schemas.openxmlformats.org/drawingml/2006/main" xmlns:r="http://schemas.openxmlformats.org/officeDocument/2006/relationships">
-  <c:date1904 val="0"/>
-  <c:lang val="zh-CN"/>
-  <c:roundedCorners val="0"/>
-  <mc:AlternateContent xmlns:mc="http://schemas.openxmlformats.org/markup-compatibility/2006">
-    <mc:Choice xmlns:c14="http://schemas.microsoft.com/office/drawing/2007/8/2/chart" Requires="c14">
-      <c14:style val="102"/>
-    </mc:Choice>
-    <mc:Fallback>
-      <c:style val="2"/>
-    </mc:Fallback>
-  </mc:AlternateContent>
-  <c:chart>
-    <c:title>
-      <c:tx>
-        <c:rich>
-          <a:bodyPr rot="0" spcFirstLastPara="0" vertOverflow="ellipsis" vert="horz" wrap="square" anchor="ctr" anchorCtr="1"/>
-          <a:lstStyle/>
-          <a:p>
-            <a:pPr defTabSz="914400">
-              <a:defRPr lang="zh-CN" sz="1400" b="0" i="0" u="none" strike="noStrike" kern="1200" spc="0" baseline="0">
-                <a:solidFill>
-                  <a:schemeClr val="tx1">
-                    <a:lumMod val="65000"/>
-                    <a:lumOff val="35000"/>
-                  </a:schemeClr>
-                </a:solidFill>
-                <a:latin typeface="+mn-lt"/>
-                <a:ea typeface="+mn-ea"/>
-                <a:cs typeface="+mn-cs"/>
-              </a:defRPr>
-            </a:pPr>
-            <a:r>
               <a:rPr lang="en-US" altLang="zh-CN"/>
               <a:t>Relation between Sites and Pairs</a:t>
             </a:r>
@@ -5388,7 +4333,7 @@
           <c:order val="0"/>
           <c:tx>
             <c:strRef>
-              <c:f>[工作簿1]Sheet1!$G$30</c:f>
+              <c:f>'[Part3 散点图.xlsx]Sheet1'!$G$30</c:f>
               <c:strCache>
                 <c:ptCount val="1"/>
                 <c:pt idx="0">
@@ -5487,16 +4432,17 @@
               </a:ln>
               <a:effectLst/>
             </c:spPr>
+            <c:name>linear</c:name>
             <c:trendlineType val="linear"/>
             <c:dispRSqr val="0"/>
             <c:dispEq val="0"/>
           </c:trendline>
           <c:xVal>
             <c:numRef>
-              <c:f>[工作簿1]Sheet1!$F$31:$F$36</c:f>
+              <c:f>'[Part3 散点图.xlsx]Sheet1'!$F$31:$F$39</c:f>
               <c:numCache>
                 <c:formatCode>General</c:formatCode>
-                <c:ptCount val="6"/>
+                <c:ptCount val="9"/>
                 <c:pt idx="0">
                   <c:v>5</c:v>
                 </c:pt>
@@ -5515,32 +4461,50 @@
                 <c:pt idx="5">
                   <c:v>1000</c:v>
                 </c:pt>
+                <c:pt idx="6">
+                  <c:v>10000</c:v>
+                </c:pt>
+                <c:pt idx="7">
+                  <c:v>100000</c:v>
+                </c:pt>
+                <c:pt idx="8">
+                  <c:v>1000000</c:v>
+                </c:pt>
               </c:numCache>
             </c:numRef>
           </c:xVal>
           <c:yVal>
             <c:numRef>
-              <c:f>[工作簿1]Sheet1!$G$31:$G$36</c:f>
+              <c:f>'[Part3 散点图.xlsx]Sheet1'!$G$31:$G$39</c:f>
               <c:numCache>
                 <c:formatCode>General</c:formatCode>
-                <c:ptCount val="6"/>
+                <c:ptCount val="9"/>
                 <c:pt idx="0">
-                  <c:v>7</c:v>
+                  <c:v>4</c:v>
                 </c:pt>
                 <c:pt idx="1">
-                  <c:v>20</c:v>
+                  <c:v>12</c:v>
                 </c:pt>
                 <c:pt idx="2">
-                  <c:v>57</c:v>
+                  <c:v>43</c:v>
                 </c:pt>
                 <c:pt idx="3">
-                  <c:v>132</c:v>
+                  <c:v>194</c:v>
                 </c:pt>
                 <c:pt idx="4">
-                  <c:v>816</c:v>
+                  <c:v>2103</c:v>
                 </c:pt>
                 <c:pt idx="5">
-                  <c:v>1093</c:v>
+                  <c:v>3464</c:v>
+                </c:pt>
+                <c:pt idx="6">
+                  <c:v>46702</c:v>
+                </c:pt>
+                <c:pt idx="7">
+                  <c:v>600670</c:v>
+                </c:pt>
+                <c:pt idx="8">
+                  <c:v>8035077</c:v>
                 </c:pt>
               </c:numCache>
             </c:numRef>
@@ -5762,563 +4726,7 @@
 </cs:colorStyle>
 </file>
 
-<file path=word/charts/colors2.xml><?xml version="1.0" encoding="utf-8"?>
-<cs:colorStyle xmlns:cs="http://schemas.microsoft.com/office/drawing/2012/chartStyle" xmlns:a="http://schemas.openxmlformats.org/drawingml/2006/main" meth="cycle" id="10">
-  <a:schemeClr val="accent1"/>
-  <a:schemeClr val="accent2"/>
-  <a:schemeClr val="accent3"/>
-  <a:schemeClr val="accent4"/>
-  <a:schemeClr val="accent5"/>
-  <a:schemeClr val="accent6"/>
-  <cs:variation/>
-  <cs:variation>
-    <a:lumMod val="60000"/>
-  </cs:variation>
-  <cs:variation>
-    <a:lumMod val="80000"/>
-    <a:lumOff val="20000"/>
-  </cs:variation>
-  <cs:variation>
-    <a:lumMod val="80000"/>
-  </cs:variation>
-  <cs:variation>
-    <a:lumMod val="60000"/>
-    <a:lumOff val="40000"/>
-  </cs:variation>
-  <cs:variation>
-    <a:lumMod val="50000"/>
-  </cs:variation>
-  <cs:variation>
-    <a:lumMod val="70000"/>
-    <a:lumOff val="30000"/>
-  </cs:variation>
-  <cs:variation>
-    <a:lumMod val="70000"/>
-  </cs:variation>
-  <cs:variation>
-    <a:lumMod val="50000"/>
-    <a:lumOff val="50000"/>
-  </cs:variation>
-</cs:colorStyle>
-</file>
-
 <file path=word/charts/style1.xml><?xml version="1.0" encoding="utf-8"?>
-<cs:chartStyle xmlns:cs="http://schemas.microsoft.com/office/drawing/2012/chartStyle" xmlns:a="http://schemas.openxmlformats.org/drawingml/2006/main" id="240">
-  <cs:axisTitle>
-    <cs:lnRef idx="0"/>
-    <cs:fillRef idx="0"/>
-    <cs:effectRef idx="0"/>
-    <cs:fontRef idx="minor">
-      <a:schemeClr val="tx1">
-        <a:lumMod val="65000"/>
-        <a:lumOff val="35000"/>
-      </a:schemeClr>
-    </cs:fontRef>
-    <cs:defRPr sz="1000" kern="1200"/>
-  </cs:axisTitle>
-  <cs:categoryAxis>
-    <cs:lnRef idx="0"/>
-    <cs:fillRef idx="0"/>
-    <cs:effectRef idx="0"/>
-    <cs:fontRef idx="minor">
-      <a:schemeClr val="tx1">
-        <a:lumMod val="65000"/>
-        <a:lumOff val="35000"/>
-      </a:schemeClr>
-    </cs:fontRef>
-    <cs:spPr>
-      <a:ln w="9525" cap="flat" cmpd="sng" algn="ctr">
-        <a:solidFill>
-          <a:schemeClr val="tx1">
-            <a:lumMod val="25000"/>
-            <a:lumOff val="75000"/>
-          </a:schemeClr>
-        </a:solidFill>
-        <a:round/>
-      </a:ln>
-    </cs:spPr>
-    <cs:defRPr sz="900" kern="1200"/>
-  </cs:categoryAxis>
-  <cs:chartArea mods="allowNoFillOverride allowNoLineOverride">
-    <cs:lnRef idx="0"/>
-    <cs:fillRef idx="0"/>
-    <cs:effectRef idx="0"/>
-    <cs:fontRef idx="minor">
-      <a:schemeClr val="tx1"/>
-    </cs:fontRef>
-    <cs:spPr>
-      <a:solidFill>
-        <a:schemeClr val="bg1"/>
-      </a:solidFill>
-      <a:ln w="9525" cap="flat" cmpd="sng" algn="ctr">
-        <a:solidFill>
-          <a:schemeClr val="tx1">
-            <a:lumMod val="15000"/>
-            <a:lumOff val="85000"/>
-          </a:schemeClr>
-        </a:solidFill>
-        <a:round/>
-      </a:ln>
-    </cs:spPr>
-    <cs:defRPr sz="1000" kern="1200"/>
-  </cs:chartArea>
-  <cs:dataLabel>
-    <cs:lnRef idx="0"/>
-    <cs:fillRef idx="0"/>
-    <cs:effectRef idx="0"/>
-    <cs:fontRef idx="minor">
-      <a:schemeClr val="tx1">
-        <a:lumMod val="75000"/>
-        <a:lumOff val="25000"/>
-      </a:schemeClr>
-    </cs:fontRef>
-    <cs:defRPr sz="900" kern="1200"/>
-  </cs:dataLabel>
-  <cs:dataLabelCallout>
-    <cs:lnRef idx="0"/>
-    <cs:fillRef idx="0"/>
-    <cs:effectRef idx="0"/>
-    <cs:fontRef idx="minor">
-      <a:schemeClr val="dk1">
-        <a:lumMod val="65000"/>
-        <a:lumOff val="35000"/>
-      </a:schemeClr>
-    </cs:fontRef>
-    <cs:spPr>
-      <a:solidFill>
-        <a:schemeClr val="lt1"/>
-      </a:solidFill>
-      <a:ln>
-        <a:solidFill>
-          <a:schemeClr val="dk1">
-            <a:lumMod val="25000"/>
-            <a:lumOff val="75000"/>
-          </a:schemeClr>
-        </a:solidFill>
-      </a:ln>
-    </cs:spPr>
-    <cs:defRPr sz="900" kern="1200"/>
-    <cs:bodyPr rot="0" spcFirstLastPara="1" vertOverflow="clip" horzOverflow="clip" vert="horz" wrap="square" lIns="36576" tIns="18288" rIns="36576" bIns="18288" anchor="ctr" anchorCtr="1">
-      <a:spAutoFit/>
-    </cs:bodyPr>
-  </cs:dataLabelCallout>
-  <cs:dataPoint>
-    <cs:lnRef idx="0"/>
-    <cs:fillRef idx="1">
-      <cs:styleClr val="auto"/>
-    </cs:fillRef>
-    <cs:effectRef idx="0"/>
-    <cs:fontRef idx="minor">
-      <a:schemeClr val="tx1"/>
-    </cs:fontRef>
-  </cs:dataPoint>
-  <cs:dataPoint3D>
-    <cs:lnRef idx="0"/>
-    <cs:fillRef idx="1">
-      <cs:styleClr val="auto"/>
-    </cs:fillRef>
-    <cs:effectRef idx="0"/>
-    <cs:fontRef idx="minor">
-      <a:schemeClr val="tx1"/>
-    </cs:fontRef>
-  </cs:dataPoint3D>
-  <cs:dataPointLine>
-    <cs:lnRef idx="0">
-      <cs:styleClr val="auto"/>
-    </cs:lnRef>
-    <cs:fillRef idx="1"/>
-    <cs:effectRef idx="0"/>
-    <cs:fontRef idx="minor">
-      <a:schemeClr val="tx1"/>
-    </cs:fontRef>
-    <cs:spPr>
-      <a:ln w="19050" cap="rnd">
-        <a:solidFill>
-          <a:schemeClr val="phClr"/>
-        </a:solidFill>
-        <a:round/>
-      </a:ln>
-    </cs:spPr>
-  </cs:dataPointLine>
-  <cs:dataPointMarker>
-    <cs:lnRef idx="0">
-      <cs:styleClr val="auto"/>
-    </cs:lnRef>
-    <cs:fillRef idx="1">
-      <cs:styleClr val="auto"/>
-    </cs:fillRef>
-    <cs:effectRef idx="0"/>
-    <cs:fontRef idx="minor">
-      <a:schemeClr val="tx1"/>
-    </cs:fontRef>
-    <cs:spPr>
-      <a:ln w="9525">
-        <a:solidFill>
-          <a:schemeClr val="phClr"/>
-        </a:solidFill>
-      </a:ln>
-    </cs:spPr>
-  </cs:dataPointMarker>
-  <cs:dataPointMarkerLayout symbol="circle" size="5"/>
-  <cs:dataPointWireframe>
-    <cs:lnRef idx="0">
-      <cs:styleClr val="auto"/>
-    </cs:lnRef>
-    <cs:fillRef idx="0"/>
-    <cs:effectRef idx="0"/>
-    <cs:fontRef idx="minor">
-      <a:schemeClr val="dk1"/>
-    </cs:fontRef>
-    <cs:spPr>
-      <a:ln w="9525" cap="rnd">
-        <a:solidFill>
-          <a:schemeClr val="phClr"/>
-        </a:solidFill>
-        <a:round/>
-      </a:ln>
-    </cs:spPr>
-  </cs:dataPointWireframe>
-  <cs:dataTable>
-    <cs:lnRef idx="0"/>
-    <cs:fillRef idx="0"/>
-    <cs:effectRef idx="0"/>
-    <cs:fontRef idx="minor">
-      <a:schemeClr val="tx1">
-        <a:lumMod val="65000"/>
-        <a:lumOff val="35000"/>
-      </a:schemeClr>
-    </cs:fontRef>
-    <cs:spPr>
-      <a:noFill/>
-      <a:ln w="9525" cap="flat" cmpd="sng" algn="ctr">
-        <a:solidFill>
-          <a:schemeClr val="tx1">
-            <a:lumMod val="15000"/>
-            <a:lumOff val="85000"/>
-          </a:schemeClr>
-        </a:solidFill>
-        <a:round/>
-      </a:ln>
-    </cs:spPr>
-    <cs:defRPr sz="900" kern="1200"/>
-  </cs:dataTable>
-  <cs:downBar>
-    <cs:lnRef idx="0"/>
-    <cs:fillRef idx="0"/>
-    <cs:effectRef idx="0"/>
-    <cs:fontRef idx="minor">
-      <a:schemeClr val="tx1"/>
-    </cs:fontRef>
-    <cs:spPr>
-      <a:solidFill>
-        <a:schemeClr val="dk1">
-          <a:lumMod val="75000"/>
-          <a:lumOff val="25000"/>
-        </a:schemeClr>
-      </a:solidFill>
-      <a:ln w="9525" cap="flat" cmpd="sng" algn="ctr">
-        <a:solidFill>
-          <a:schemeClr val="tx1">
-            <a:lumMod val="65000"/>
-            <a:lumOff val="35000"/>
-          </a:schemeClr>
-        </a:solidFill>
-        <a:round/>
-      </a:ln>
-    </cs:spPr>
-  </cs:downBar>
-  <cs:dropLine>
-    <cs:lnRef idx="0"/>
-    <cs:fillRef idx="0"/>
-    <cs:effectRef idx="0"/>
-    <cs:fontRef idx="minor">
-      <a:schemeClr val="tx1"/>
-    </cs:fontRef>
-    <cs:spPr>
-      <a:ln w="9525" cap="flat" cmpd="sng" algn="ctr">
-        <a:solidFill>
-          <a:schemeClr val="tx1">
-            <a:lumMod val="35000"/>
-            <a:lumOff val="65000"/>
-          </a:schemeClr>
-        </a:solidFill>
-        <a:round/>
-      </a:ln>
-    </cs:spPr>
-  </cs:dropLine>
-  <cs:errorBar>
-    <cs:lnRef idx="0"/>
-    <cs:fillRef idx="0"/>
-    <cs:effectRef idx="0"/>
-    <cs:fontRef idx="minor">
-      <a:schemeClr val="tx1"/>
-    </cs:fontRef>
-    <cs:spPr>
-      <a:ln w="9525" cap="flat" cmpd="sng" algn="ctr">
-        <a:solidFill>
-          <a:schemeClr val="tx1">
-            <a:lumMod val="65000"/>
-            <a:lumOff val="35000"/>
-          </a:schemeClr>
-        </a:solidFill>
-        <a:round/>
-      </a:ln>
-    </cs:spPr>
-  </cs:errorBar>
-  <cs:floor>
-    <cs:lnRef idx="0"/>
-    <cs:fillRef idx="0"/>
-    <cs:effectRef idx="0"/>
-    <cs:fontRef idx="minor">
-      <a:schemeClr val="tx1"/>
-    </cs:fontRef>
-    <cs:spPr>
-      <a:noFill/>
-      <a:ln>
-        <a:noFill/>
-      </a:ln>
-    </cs:spPr>
-  </cs:floor>
-  <cs:gridlineMajor>
-    <cs:lnRef idx="0"/>
-    <cs:fillRef idx="0"/>
-    <cs:effectRef idx="0"/>
-    <cs:fontRef idx="minor">
-      <a:schemeClr val="tx1"/>
-    </cs:fontRef>
-    <cs:spPr>
-      <a:ln w="9525" cap="flat" cmpd="sng" algn="ctr">
-        <a:solidFill>
-          <a:schemeClr val="tx1">
-            <a:lumMod val="15000"/>
-            <a:lumOff val="85000"/>
-          </a:schemeClr>
-        </a:solidFill>
-        <a:round/>
-      </a:ln>
-    </cs:spPr>
-  </cs:gridlineMajor>
-  <cs:gridlineMinor>
-    <cs:lnRef idx="0"/>
-    <cs:fillRef idx="0"/>
-    <cs:effectRef idx="0"/>
-    <cs:fontRef idx="minor">
-      <a:schemeClr val="tx1"/>
-    </cs:fontRef>
-    <cs:spPr>
-      <a:ln w="9525" cap="flat" cmpd="sng" algn="ctr">
-        <a:solidFill>
-          <a:schemeClr val="tx1">
-            <a:lumMod val="5000"/>
-            <a:lumOff val="95000"/>
-          </a:schemeClr>
-        </a:solidFill>
-        <a:round/>
-      </a:ln>
-    </cs:spPr>
-  </cs:gridlineMinor>
-  <cs:hiLoLine>
-    <cs:lnRef idx="0"/>
-    <cs:fillRef idx="0"/>
-    <cs:effectRef idx="0"/>
-    <cs:fontRef idx="minor">
-      <a:schemeClr val="tx1"/>
-    </cs:fontRef>
-    <cs:spPr>
-      <a:ln w="9525" cap="flat" cmpd="sng" algn="ctr">
-        <a:solidFill>
-          <a:schemeClr val="tx1">
-            <a:lumMod val="50000"/>
-            <a:lumOff val="50000"/>
-          </a:schemeClr>
-        </a:solidFill>
-        <a:round/>
-      </a:ln>
-    </cs:spPr>
-  </cs:hiLoLine>
-  <cs:leaderLine>
-    <cs:lnRef idx="0"/>
-    <cs:fillRef idx="0"/>
-    <cs:effectRef idx="0"/>
-    <cs:fontRef idx="minor">
-      <a:schemeClr val="tx1"/>
-    </cs:fontRef>
-    <cs:spPr>
-      <a:ln w="9525" cap="flat" cmpd="sng" algn="ctr">
-        <a:solidFill>
-          <a:schemeClr val="tx1">
-            <a:lumMod val="35000"/>
-            <a:lumOff val="65000"/>
-          </a:schemeClr>
-        </a:solidFill>
-        <a:round/>
-      </a:ln>
-    </cs:spPr>
-  </cs:leaderLine>
-  <cs:legend>
-    <cs:lnRef idx="0"/>
-    <cs:fillRef idx="0"/>
-    <cs:effectRef idx="0"/>
-    <cs:fontRef idx="minor">
-      <a:schemeClr val="tx1">
-        <a:lumMod val="65000"/>
-        <a:lumOff val="35000"/>
-      </a:schemeClr>
-    </cs:fontRef>
-    <cs:defRPr sz="900" kern="1200"/>
-  </cs:legend>
-  <cs:plotArea mods="allowNoFillOverride allowNoLineOverride">
-    <cs:lnRef idx="0"/>
-    <cs:fillRef idx="0"/>
-    <cs:effectRef idx="0"/>
-    <cs:fontRef idx="minor">
-      <a:schemeClr val="tx1"/>
-    </cs:fontRef>
-  </cs:plotArea>
-  <cs:plotArea3D mods="allowNoFillOverride allowNoLineOverride">
-    <cs:lnRef idx="0"/>
-    <cs:fillRef idx="0"/>
-    <cs:effectRef idx="0"/>
-    <cs:fontRef idx="minor">
-      <a:schemeClr val="tx1"/>
-    </cs:fontRef>
-  </cs:plotArea3D>
-  <cs:seriesAxis>
-    <cs:lnRef idx="0"/>
-    <cs:fillRef idx="0"/>
-    <cs:effectRef idx="0"/>
-    <cs:fontRef idx="minor">
-      <a:schemeClr val="tx1">
-        <a:lumMod val="65000"/>
-        <a:lumOff val="35000"/>
-      </a:schemeClr>
-    </cs:fontRef>
-    <cs:defRPr sz="900" kern="1200"/>
-  </cs:seriesAxis>
-  <cs:seriesLine>
-    <cs:lnRef idx="0"/>
-    <cs:fillRef idx="0"/>
-    <cs:effectRef idx="0"/>
-    <cs:fontRef idx="minor">
-      <a:schemeClr val="tx1"/>
-    </cs:fontRef>
-    <cs:spPr>
-      <a:ln w="9525" cap="flat" cmpd="sng" algn="ctr">
-        <a:solidFill>
-          <a:schemeClr val="tx1">
-            <a:lumMod val="35000"/>
-            <a:lumOff val="65000"/>
-          </a:schemeClr>
-        </a:solidFill>
-        <a:round/>
-      </a:ln>
-    </cs:spPr>
-  </cs:seriesLine>
-  <cs:title>
-    <cs:lnRef idx="0"/>
-    <cs:fillRef idx="0"/>
-    <cs:effectRef idx="0"/>
-    <cs:fontRef idx="minor">
-      <a:schemeClr val="tx1">
-        <a:lumMod val="65000"/>
-        <a:lumOff val="35000"/>
-      </a:schemeClr>
-    </cs:fontRef>
-    <cs:defRPr sz="1400" b="0" kern="1200" spc="0" baseline="0"/>
-  </cs:title>
-  <cs:trendline>
-    <cs:lnRef idx="0">
-      <cs:styleClr val="auto"/>
-    </cs:lnRef>
-    <cs:fillRef idx="0"/>
-    <cs:effectRef idx="0"/>
-    <cs:fontRef idx="minor">
-      <a:schemeClr val="tx1"/>
-    </cs:fontRef>
-    <cs:spPr>
-      <a:ln w="19050" cap="rnd">
-        <a:solidFill>
-          <a:schemeClr val="phClr"/>
-        </a:solidFill>
-        <a:prstDash val="sysDot"/>
-      </a:ln>
-    </cs:spPr>
-  </cs:trendline>
-  <cs:trendlineLabel>
-    <cs:lnRef idx="0"/>
-    <cs:fillRef idx="0"/>
-    <cs:effectRef idx="0"/>
-    <cs:fontRef idx="minor">
-      <a:schemeClr val="tx1">
-        <a:lumMod val="65000"/>
-        <a:lumOff val="35000"/>
-      </a:schemeClr>
-    </cs:fontRef>
-    <cs:defRPr sz="900" kern="1200"/>
-  </cs:trendlineLabel>
-  <cs:upBar>
-    <cs:lnRef idx="0"/>
-    <cs:fillRef idx="0"/>
-    <cs:effectRef idx="0"/>
-    <cs:fontRef idx="minor">
-      <a:schemeClr val="tx1"/>
-    </cs:fontRef>
-    <cs:spPr>
-      <a:solidFill>
-        <a:schemeClr val="lt1"/>
-      </a:solidFill>
-      <a:ln w="9525" cap="flat" cmpd="sng" algn="ctr">
-        <a:solidFill>
-          <a:schemeClr val="tx1">
-            <a:lumMod val="65000"/>
-            <a:lumOff val="35000"/>
-          </a:schemeClr>
-        </a:solidFill>
-        <a:round/>
-      </a:ln>
-    </cs:spPr>
-  </cs:upBar>
-  <cs:valueAxis>
-    <cs:lnRef idx="0"/>
-    <cs:fillRef idx="0"/>
-    <cs:effectRef idx="0"/>
-    <cs:fontRef idx="minor">
-      <a:schemeClr val="tx1">
-        <a:lumMod val="65000"/>
-        <a:lumOff val="35000"/>
-      </a:schemeClr>
-    </cs:fontRef>
-    <cs:spPr>
-      <a:ln w="9525" cap="flat" cmpd="sng" algn="ctr">
-        <a:solidFill>
-          <a:schemeClr val="tx1">
-            <a:lumMod val="25000"/>
-            <a:lumOff val="75000"/>
-          </a:schemeClr>
-        </a:solidFill>
-        <a:round/>
-      </a:ln>
-    </cs:spPr>
-    <cs:defRPr sz="900" kern="1200"/>
-  </cs:valueAxis>
-  <cs:wall>
-    <cs:lnRef idx="0"/>
-    <cs:fillRef idx="0"/>
-    <cs:effectRef idx="0"/>
-    <cs:fontRef idx="minor">
-      <a:schemeClr val="tx1"/>
-    </cs:fontRef>
-    <cs:spPr>
-      <a:noFill/>
-      <a:ln>
-        <a:noFill/>
-      </a:ln>
-    </cs:spPr>
-  </cs:wall>
-</cs:chartStyle>
-</file>
-
-<file path=word/charts/style2.xml><?xml version="1.0" encoding="utf-8"?>
 <cs:chartStyle xmlns:cs="http://schemas.microsoft.com/office/drawing/2012/chartStyle" xmlns:a="http://schemas.openxmlformats.org/drawingml/2006/main" id="240">
   <cs:axisTitle>
     <cs:lnRef idx="0"/>
@@ -7114,11 +5522,6 @@
   <customSectProps>
     <customSectPr/>
   </customSectProps>
-  <extobjs>
-    <extobj name="334E55B0-647D-440b-865C-3EC943EB4CBC-3">
-      <extobjdata type="334E55B0-647D-440b-865C-3EC943EB4CBC" data="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"/>
-    </extobj>
-  </extobjs>
 </s:customData>
 </file>
 

</xml_diff>